<commit_message>
Error in git repository
</commit_message>
<xml_diff>
--- a/doc/Aste online.docx
+++ b/doc/Aste online.docx
@@ -7396,15 +7396,9 @@
             </w:pPr>
             <w:r>
               <w:rPr>
-                <w:rFonts w:hint="default"/>
-                <w:sz w:val="24"/>
-                <w:lang w:val="it-IT"/>
-              </w:rPr>
-            </w:r>
-            <w:r>
-              <w:rPr>
-                <w:lang w:val="it-IT"/>
-              </w:rPr>
+                <w:lang w:val="it-IT"/>
+              </w:rPr>
+              <w:t xml:space="preserve">Utente</w:t>
             </w:r>
             <w:r/>
           </w:p>
@@ -7437,6 +7431,7 @@
                 <w:sz w:val="24"/>
                 <w:lang w:val="it-IT"/>
               </w:rPr>
+              <w:t xml:space="preserve">Persona che fa le offerte agli oggetti all’asta.</w:t>
             </w:r>
             <w:r>
               <w:rPr>
@@ -7474,6 +7469,7 @@
                 <w:sz w:val="24"/>
                 <w:lang w:val="it-IT"/>
               </w:rPr>
+              <w:t xml:space="preserve">CF, Nome, Cognome, Città_Nascita, Data_Nascita, Indirizzo</w:t>
             </w:r>
             <w:r>
               <w:rPr>
@@ -7511,6 +7507,7 @@
                 <w:sz w:val="24"/>
                 <w:lang w:val="it-IT"/>
               </w:rPr>
+              <w:t xml:space="preserve">CF</w:t>
             </w:r>
             <w:r>
               <w:rPr>
@@ -7518,6 +7515,1170 @@
               </w:rPr>
             </w:r>
             <w:r/>
+          </w:p>
+        </w:tc>
+      </w:tr>
+      <w:tr>
+        <w:trPr/>
+        <w:tc>
+          <w:tcPr>
+            <w:tcBorders>
+              <w:top w:val="single" w:color="000000" w:sz="4" w:space="0"/>
+              <w:left w:val="single" w:color="000000" w:sz="4" w:space="0"/>
+              <w:bottom w:val="single" w:color="000000" w:sz="4" w:space="0"/>
+              <w:right w:val="single" w:color="000000" w:sz="4" w:space="0"/>
+            </w:tcBorders>
+            <w:tcW w:w="1938" w:type="dxa"/>
+            <w:vAlign w:val="top"/>
+            <w:vMerge w:val="restart"/>
+            <w:textDirection w:val="lrTb"/>
+            <w:noWrap w:val="false"/>
+          </w:tcPr>
+          <w:p>
+            <w:pPr>
+              <w:spacing w:line="240" w:lineRule="auto"/>
+              <w:rPr>
+                <w:lang w:val="it-IT"/>
+              </w:rPr>
+            </w:pPr>
+            <w:r>
+              <w:rPr>
+                <w:lang w:val="it-IT"/>
+              </w:rPr>
+              <w:t xml:space="preserve">Carta di Credito</w:t>
+            </w:r>
+            <w:r>
+              <w:rPr>
+                <w:lang w:val="it-IT"/>
+              </w:rPr>
+            </w:r>
+          </w:p>
+        </w:tc>
+        <w:tc>
+          <w:tcPr>
+            <w:tcBorders>
+              <w:top w:val="single" w:color="000000" w:sz="4" w:space="0"/>
+              <w:left w:val="single" w:color="000000" w:sz="4" w:space="0"/>
+              <w:bottom w:val="single" w:color="000000" w:sz="4" w:space="0"/>
+              <w:right w:val="single" w:color="000000" w:sz="4" w:space="0"/>
+            </w:tcBorders>
+            <w:tcW w:w="4138" w:type="dxa"/>
+            <w:vAlign w:val="top"/>
+            <w:vMerge w:val="restart"/>
+            <w:textDirection w:val="lrTb"/>
+            <w:noWrap w:val="false"/>
+          </w:tcPr>
+          <w:p>
+            <w:pPr>
+              <w:spacing w:line="240" w:lineRule="auto"/>
+              <w:rPr>
+                <w:rFonts w:hint="default"/>
+                <w:sz w:val="24"/>
+                <w:lang w:val="it-IT"/>
+              </w:rPr>
+            </w:pPr>
+            <w:r>
+              <w:rPr>
+                <w:rFonts w:hint="default"/>
+                <w:sz w:val="24"/>
+                <w:lang w:val="it-IT"/>
+              </w:rPr>
+              <w:t xml:space="preserve">Carta con cui gli utenti effettueranno il pagamento alla vincita di un’asta.</w:t>
+            </w:r>
+            <w:r>
+              <w:rPr>
+                <w:rFonts w:hint="default"/>
+                <w:sz w:val="24"/>
+                <w:lang w:val="it-IT"/>
+              </w:rPr>
+            </w:r>
+          </w:p>
+        </w:tc>
+        <w:tc>
+          <w:tcPr>
+            <w:tcBorders>
+              <w:top w:val="single" w:color="000000" w:sz="4" w:space="0"/>
+              <w:left w:val="single" w:color="000000" w:sz="4" w:space="0"/>
+              <w:bottom w:val="single" w:color="000000" w:sz="4" w:space="0"/>
+              <w:right w:val="single" w:color="000000" w:sz="4" w:space="0"/>
+            </w:tcBorders>
+            <w:tcW w:w="1943" w:type="dxa"/>
+            <w:vAlign w:val="top"/>
+            <w:vMerge w:val="restart"/>
+            <w:textDirection w:val="lrTb"/>
+            <w:noWrap w:val="false"/>
+          </w:tcPr>
+          <w:p>
+            <w:pPr>
+              <w:spacing w:line="240" w:lineRule="auto"/>
+              <w:rPr>
+                <w:rFonts w:hint="default"/>
+                <w:sz w:val="24"/>
+                <w:lang w:val="it-IT"/>
+              </w:rPr>
+            </w:pPr>
+            <w:r>
+              <w:rPr>
+                <w:rFonts w:hint="default"/>
+                <w:sz w:val="24"/>
+                <w:lang w:val="it-IT"/>
+              </w:rPr>
+              <w:t xml:space="preserve">Intestatario. Numero, CVV, Data_Scadenza</w:t>
+            </w:r>
+            <w:r>
+              <w:rPr>
+                <w:rFonts w:hint="default"/>
+                <w:sz w:val="24"/>
+                <w:lang w:val="it-IT"/>
+              </w:rPr>
+            </w:r>
+          </w:p>
+        </w:tc>
+        <w:tc>
+          <w:tcPr>
+            <w:tcBorders>
+              <w:top w:val="single" w:color="000000" w:sz="4" w:space="0"/>
+              <w:left w:val="single" w:color="000000" w:sz="4" w:space="0"/>
+              <w:bottom w:val="single" w:color="000000" w:sz="4" w:space="0"/>
+              <w:right w:val="single" w:color="000000" w:sz="4" w:space="0"/>
+            </w:tcBorders>
+            <w:tcW w:w="1943" w:type="dxa"/>
+            <w:vAlign w:val="top"/>
+            <w:vMerge w:val="restart"/>
+            <w:textDirection w:val="lrTb"/>
+            <w:noWrap w:val="false"/>
+          </w:tcPr>
+          <w:p>
+            <w:pPr>
+              <w:spacing w:line="240" w:lineRule="auto"/>
+              <w:rPr>
+                <w:rFonts w:hint="default"/>
+                <w:sz w:val="24"/>
+                <w:lang w:val="it-IT"/>
+              </w:rPr>
+            </w:pPr>
+            <w:r>
+              <w:rPr>
+                <w:rFonts w:hint="default"/>
+                <w:sz w:val="24"/>
+                <w:lang w:val="it-IT"/>
+              </w:rPr>
+              <w:t xml:space="preserve">Intestatario, CF</w:t>
+            </w:r>
+            <w:r>
+              <w:rPr>
+                <w:rFonts w:hint="default"/>
+                <w:sz w:val="24"/>
+                <w:lang w:val="it-IT"/>
+              </w:rPr>
+            </w:r>
+          </w:p>
+        </w:tc>
+      </w:tr>
+      <w:tr>
+        <w:trPr/>
+        <w:tc>
+          <w:tcPr>
+            <w:tcBorders>
+              <w:top w:val="single" w:color="000000" w:sz="4" w:space="0"/>
+              <w:left w:val="single" w:color="000000" w:sz="4" w:space="0"/>
+              <w:bottom w:val="single" w:color="000000" w:sz="4" w:space="0"/>
+              <w:right w:val="single" w:color="000000" w:sz="4" w:space="0"/>
+            </w:tcBorders>
+            <w:tcW w:w="1938" w:type="dxa"/>
+            <w:vAlign w:val="top"/>
+            <w:vMerge w:val="restart"/>
+            <w:textDirection w:val="lrTb"/>
+            <w:noWrap w:val="false"/>
+          </w:tcPr>
+          <w:p>
+            <w:pPr>
+              <w:spacing w:line="240" w:lineRule="auto"/>
+              <w:rPr>
+                <w:lang w:val="it-IT"/>
+              </w:rPr>
+            </w:pPr>
+            <w:r>
+              <w:rPr>
+                <w:lang w:val="it-IT"/>
+              </w:rPr>
+              <w:t xml:space="preserve">Offerte</w:t>
+            </w:r>
+            <w:r>
+              <w:rPr>
+                <w:lang w:val="it-IT"/>
+              </w:rPr>
+            </w:r>
+          </w:p>
+        </w:tc>
+        <w:tc>
+          <w:tcPr>
+            <w:tcBorders>
+              <w:top w:val="single" w:color="000000" w:sz="4" w:space="0"/>
+              <w:left w:val="single" w:color="000000" w:sz="4" w:space="0"/>
+              <w:bottom w:val="single" w:color="000000" w:sz="4" w:space="0"/>
+              <w:right w:val="single" w:color="000000" w:sz="4" w:space="0"/>
+            </w:tcBorders>
+            <w:tcW w:w="4138" w:type="dxa"/>
+            <w:vAlign w:val="top"/>
+            <w:vMerge w:val="restart"/>
+            <w:textDirection w:val="lrTb"/>
+            <w:noWrap w:val="false"/>
+          </w:tcPr>
+          <w:p>
+            <w:pPr>
+              <w:spacing w:line="240" w:lineRule="auto"/>
+              <w:rPr>
+                <w:rFonts w:hint="default"/>
+                <w:sz w:val="24"/>
+                <w:lang w:val="it-IT"/>
+              </w:rPr>
+            </w:pPr>
+            <w:r>
+              <w:rPr>
+                <w:rFonts w:hint="default"/>
+                <w:sz w:val="24"/>
+                <w:lang w:val="it-IT"/>
+              </w:rPr>
+              <w:t xml:space="preserve">Insieme di offerte effettuate da un utente nel per una specifica asta.</w:t>
+            </w:r>
+            <w:r>
+              <w:rPr>
+                <w:rFonts w:hint="default"/>
+                <w:sz w:val="24"/>
+                <w:lang w:val="it-IT"/>
+              </w:rPr>
+            </w:r>
+          </w:p>
+        </w:tc>
+        <w:tc>
+          <w:tcPr>
+            <w:tcBorders>
+              <w:top w:val="single" w:color="000000" w:sz="4" w:space="0"/>
+              <w:left w:val="single" w:color="000000" w:sz="4" w:space="0"/>
+              <w:bottom w:val="single" w:color="000000" w:sz="4" w:space="0"/>
+              <w:right w:val="single" w:color="000000" w:sz="4" w:space="0"/>
+            </w:tcBorders>
+            <w:tcW w:w="1943" w:type="dxa"/>
+            <w:vAlign w:val="top"/>
+            <w:vMerge w:val="restart"/>
+            <w:textDirection w:val="lrTb"/>
+            <w:noWrap w:val="false"/>
+          </w:tcPr>
+          <w:p>
+            <w:pPr>
+              <w:spacing w:line="240" w:lineRule="auto"/>
+              <w:rPr>
+                <w:rFonts w:hint="default"/>
+                <w:sz w:val="24"/>
+                <w:lang w:val="it-IT"/>
+              </w:rPr>
+            </w:pPr>
+            <w:r>
+              <w:rPr>
+                <w:rFonts w:hint="default"/>
+                <w:sz w:val="24"/>
+                <w:lang w:val="it-IT"/>
+              </w:rPr>
+              <w:t xml:space="preserve">Data_Ora, Euro</w:t>
+            </w:r>
+            <w:r>
+              <w:rPr>
+                <w:rFonts w:hint="default"/>
+                <w:sz w:val="24"/>
+                <w:lang w:val="it-IT"/>
+              </w:rPr>
+            </w:r>
+          </w:p>
+        </w:tc>
+        <w:tc>
+          <w:tcPr>
+            <w:tcBorders>
+              <w:top w:val="single" w:color="000000" w:sz="4" w:space="0"/>
+              <w:left w:val="single" w:color="000000" w:sz="4" w:space="0"/>
+              <w:bottom w:val="single" w:color="000000" w:sz="4" w:space="0"/>
+              <w:right w:val="single" w:color="000000" w:sz="4" w:space="0"/>
+            </w:tcBorders>
+            <w:tcW w:w="1943" w:type="dxa"/>
+            <w:vAlign w:val="top"/>
+            <w:vMerge w:val="restart"/>
+            <w:textDirection w:val="lrTb"/>
+            <w:noWrap w:val="false"/>
+          </w:tcPr>
+          <w:p>
+            <w:pPr>
+              <w:spacing w:line="240" w:lineRule="auto"/>
+              <w:rPr>
+                <w:rFonts w:hint="default"/>
+                <w:sz w:val="24"/>
+                <w:lang w:val="it-IT"/>
+              </w:rPr>
+            </w:pPr>
+            <w:r>
+              <w:rPr>
+                <w:rFonts w:hint="default"/>
+                <w:sz w:val="24"/>
+                <w:lang w:val="it-IT"/>
+              </w:rPr>
+              <w:t xml:space="preserve">Data_Ora, CF</w:t>
+            </w:r>
+            <w:r>
+              <w:rPr>
+                <w:rFonts w:hint="default"/>
+                <w:sz w:val="24"/>
+                <w:lang w:val="it-IT"/>
+              </w:rPr>
+            </w:r>
+          </w:p>
+        </w:tc>
+      </w:tr>
+      <w:tr>
+        <w:trPr/>
+        <w:tc>
+          <w:tcPr>
+            <w:tcBorders>
+              <w:top w:val="single" w:color="000000" w:sz="4" w:space="0"/>
+              <w:left w:val="single" w:color="000000" w:sz="4" w:space="0"/>
+              <w:bottom w:val="single" w:color="000000" w:sz="4" w:space="0"/>
+              <w:right w:val="single" w:color="000000" w:sz="4" w:space="0"/>
+            </w:tcBorders>
+            <w:tcW w:w="1938" w:type="dxa"/>
+            <w:vAlign w:val="top"/>
+            <w:vMerge w:val="restart"/>
+            <w:textDirection w:val="lrTb"/>
+            <w:noWrap w:val="false"/>
+          </w:tcPr>
+          <w:p>
+            <w:pPr>
+              <w:spacing w:line="240" w:lineRule="auto"/>
+              <w:rPr>
+                <w:lang w:val="it-IT"/>
+              </w:rPr>
+            </w:pPr>
+            <w:r>
+              <w:rPr>
+                <w:lang w:val="it-IT"/>
+              </w:rPr>
+              <w:t xml:space="preserve">Controfferta</w:t>
+            </w:r>
+            <w:r>
+              <w:rPr>
+                <w:lang w:val="it-IT"/>
+              </w:rPr>
+            </w:r>
+          </w:p>
+        </w:tc>
+        <w:tc>
+          <w:tcPr>
+            <w:tcBorders>
+              <w:top w:val="single" w:color="000000" w:sz="4" w:space="0"/>
+              <w:left w:val="single" w:color="000000" w:sz="4" w:space="0"/>
+              <w:bottom w:val="single" w:color="000000" w:sz="4" w:space="0"/>
+              <w:right w:val="single" w:color="000000" w:sz="4" w:space="0"/>
+            </w:tcBorders>
+            <w:tcW w:w="4138" w:type="dxa"/>
+            <w:vAlign w:val="top"/>
+            <w:vMerge w:val="restart"/>
+            <w:textDirection w:val="lrTb"/>
+            <w:noWrap w:val="false"/>
+          </w:tcPr>
+          <w:p>
+            <w:pPr>
+              <w:spacing w:line="240" w:lineRule="auto"/>
+              <w:rPr>
+                <w:rFonts w:hint="default"/>
+                <w:sz w:val="24"/>
+                <w:lang w:val="it-IT"/>
+              </w:rPr>
+            </w:pPr>
+            <w:r>
+              <w:rPr>
+                <w:rFonts w:hint="default"/>
+                <w:sz w:val="24"/>
+                <w:lang w:val="it-IT"/>
+              </w:rPr>
+              <w:t xml:space="preserve">Offerta automatica effettuata dal maggior offerente in risposta ad un’offerta fatta da un altro utente</w:t>
+            </w:r>
+            <w:r>
+              <w:rPr>
+                <w:rFonts w:hint="default"/>
+                <w:sz w:val="24"/>
+                <w:lang w:val="it-IT"/>
+              </w:rPr>
+            </w:r>
+          </w:p>
+        </w:tc>
+        <w:tc>
+          <w:tcPr>
+            <w:tcBorders>
+              <w:top w:val="single" w:color="000000" w:sz="4" w:space="0"/>
+              <w:left w:val="single" w:color="000000" w:sz="4" w:space="0"/>
+              <w:bottom w:val="single" w:color="000000" w:sz="4" w:space="0"/>
+              <w:right w:val="single" w:color="000000" w:sz="4" w:space="0"/>
+            </w:tcBorders>
+            <w:tcW w:w="1943" w:type="dxa"/>
+            <w:vAlign w:val="top"/>
+            <w:vMerge w:val="restart"/>
+            <w:textDirection w:val="lrTb"/>
+            <w:noWrap w:val="false"/>
+          </w:tcPr>
+          <w:p>
+            <w:pPr>
+              <w:spacing w:line="240" w:lineRule="auto"/>
+              <w:rPr>
+                <w:rFonts w:hint="default"/>
+                <w:szCs w:val="24"/>
+                <w:lang w:val="it-IT"/>
+              </w:rPr>
+            </w:pPr>
+            <w:r>
+              <w:rPr>
+                <w:rFonts w:hint="default"/>
+                <w:sz w:val="24"/>
+                <w:lang w:val="it-IT"/>
+              </w:rPr>
+              <w:t xml:space="preserve">Data_Ora, Euro</w:t>
+            </w:r>
+            <w:r>
+              <w:rPr>
+                <w:rFonts w:hint="default"/>
+                <w:sz w:val="24"/>
+                <w:lang w:val="it-IT"/>
+              </w:rPr>
+            </w:r>
+            <w:r/>
+          </w:p>
+        </w:tc>
+        <w:tc>
+          <w:tcPr>
+            <w:tcBorders>
+              <w:top w:val="single" w:color="000000" w:sz="4" w:space="0"/>
+              <w:left w:val="single" w:color="000000" w:sz="4" w:space="0"/>
+              <w:bottom w:val="single" w:color="000000" w:sz="4" w:space="0"/>
+              <w:right w:val="single" w:color="000000" w:sz="4" w:space="0"/>
+            </w:tcBorders>
+            <w:tcW w:w="1943" w:type="dxa"/>
+            <w:vAlign w:val="top"/>
+            <w:vMerge w:val="restart"/>
+            <w:textDirection w:val="lrTb"/>
+            <w:noWrap w:val="false"/>
+          </w:tcPr>
+          <w:p>
+            <w:pPr>
+              <w:spacing w:line="240" w:lineRule="auto"/>
+              <w:rPr>
+                <w:rFonts w:hint="default"/>
+                <w:szCs w:val="24"/>
+                <w:lang w:val="it-IT"/>
+              </w:rPr>
+            </w:pPr>
+            <w:r>
+              <w:rPr>
+                <w:rFonts w:hint="default"/>
+                <w:sz w:val="24"/>
+                <w:lang w:val="it-IT"/>
+              </w:rPr>
+              <w:t xml:space="preserve">Data_Ora, CF</w:t>
+            </w:r>
+            <w:r>
+              <w:rPr>
+                <w:rFonts w:hint="default"/>
+                <w:sz w:val="24"/>
+                <w:lang w:val="it-IT"/>
+              </w:rPr>
+            </w:r>
+            <w:r/>
+          </w:p>
+        </w:tc>
+      </w:tr>
+      <w:tr>
+        <w:trPr/>
+        <w:tc>
+          <w:tcPr>
+            <w:tcBorders>
+              <w:top w:val="single" w:color="000000" w:sz="4" w:space="0"/>
+              <w:left w:val="single" w:color="000000" w:sz="4" w:space="0"/>
+              <w:bottom w:val="single" w:color="000000" w:sz="4" w:space="0"/>
+              <w:right w:val="single" w:color="000000" w:sz="4" w:space="0"/>
+            </w:tcBorders>
+            <w:tcW w:w="1938" w:type="dxa"/>
+            <w:vAlign w:val="top"/>
+            <w:vMerge w:val="restart"/>
+            <w:textDirection w:val="lrTb"/>
+            <w:noWrap w:val="false"/>
+          </w:tcPr>
+          <w:p>
+            <w:pPr>
+              <w:spacing w:line="240" w:lineRule="auto"/>
+              <w:rPr>
+                <w:lang w:val="it-IT"/>
+              </w:rPr>
+            </w:pPr>
+            <w:r>
+              <w:rPr>
+                <w:lang w:val="it-IT"/>
+              </w:rPr>
+              <w:t xml:space="preserve">Asta</w:t>
+            </w:r>
+            <w:r>
+              <w:rPr>
+                <w:lang w:val="it-IT"/>
+              </w:rPr>
+            </w:r>
+          </w:p>
+        </w:tc>
+        <w:tc>
+          <w:tcPr>
+            <w:tcBorders>
+              <w:top w:val="single" w:color="000000" w:sz="4" w:space="0"/>
+              <w:left w:val="single" w:color="000000" w:sz="4" w:space="0"/>
+              <w:bottom w:val="single" w:color="000000" w:sz="4" w:space="0"/>
+              <w:right w:val="single" w:color="000000" w:sz="4" w:space="0"/>
+            </w:tcBorders>
+            <w:tcW w:w="4138" w:type="dxa"/>
+            <w:vAlign w:val="top"/>
+            <w:vMerge w:val="restart"/>
+            <w:textDirection w:val="lrTb"/>
+            <w:noWrap w:val="false"/>
+          </w:tcPr>
+          <w:p>
+            <w:pPr>
+              <w:spacing w:line="240" w:lineRule="auto"/>
+              <w:rPr>
+                <w:rFonts w:hint="default"/>
+                <w:sz w:val="24"/>
+                <w:lang w:val="it-IT"/>
+              </w:rPr>
+            </w:pPr>
+            <w:r>
+              <w:rPr>
+                <w:rFonts w:hint="default"/>
+                <w:sz w:val="24"/>
+                <w:lang w:val="it-IT"/>
+              </w:rPr>
+              <w:t xml:space="preserve">Asta di un oggetto</w:t>
+            </w:r>
+            <w:r>
+              <w:rPr>
+                <w:rFonts w:hint="default"/>
+                <w:sz w:val="24"/>
+                <w:lang w:val="it-IT"/>
+              </w:rPr>
+            </w:r>
+          </w:p>
+        </w:tc>
+        <w:tc>
+          <w:tcPr>
+            <w:tcBorders>
+              <w:top w:val="single" w:color="000000" w:sz="4" w:space="0"/>
+              <w:left w:val="single" w:color="000000" w:sz="4" w:space="0"/>
+              <w:bottom w:val="single" w:color="000000" w:sz="4" w:space="0"/>
+              <w:right w:val="single" w:color="000000" w:sz="4" w:space="0"/>
+            </w:tcBorders>
+            <w:tcW w:w="1943" w:type="dxa"/>
+            <w:vAlign w:val="top"/>
+            <w:vMerge w:val="restart"/>
+            <w:textDirection w:val="lrTb"/>
+            <w:noWrap w:val="false"/>
+          </w:tcPr>
+          <w:p>
+            <w:pPr>
+              <w:spacing w:line="240" w:lineRule="auto"/>
+              <w:rPr>
+                <w:rFonts w:hint="default"/>
+                <w:sz w:val="24"/>
+                <w:lang w:val="it-IT"/>
+              </w:rPr>
+            </w:pPr>
+            <w:r>
+              <w:rPr>
+                <w:rFonts w:hint="default"/>
+                <w:sz w:val="24"/>
+                <w:lang w:val="it-IT"/>
+              </w:rPr>
+              <w:t xml:space="preserve">Durata</w:t>
+            </w:r>
+            <w:r>
+              <w:rPr>
+                <w:rFonts w:hint="default"/>
+                <w:sz w:val="24"/>
+                <w:lang w:val="it-IT"/>
+              </w:rPr>
+            </w:r>
+          </w:p>
+        </w:tc>
+        <w:tc>
+          <w:tcPr>
+            <w:tcBorders>
+              <w:top w:val="single" w:color="000000" w:sz="4" w:space="0"/>
+              <w:left w:val="single" w:color="000000" w:sz="4" w:space="0"/>
+              <w:bottom w:val="single" w:color="000000" w:sz="4" w:space="0"/>
+              <w:right w:val="single" w:color="000000" w:sz="4" w:space="0"/>
+            </w:tcBorders>
+            <w:tcW w:w="1943" w:type="dxa"/>
+            <w:vAlign w:val="top"/>
+            <w:vMerge w:val="restart"/>
+            <w:textDirection w:val="lrTb"/>
+            <w:noWrap w:val="false"/>
+          </w:tcPr>
+          <w:p>
+            <w:pPr>
+              <w:spacing w:line="240" w:lineRule="auto"/>
+              <w:rPr>
+                <w:rFonts w:hint="default"/>
+                <w:sz w:val="24"/>
+                <w:lang w:val="it-IT"/>
+              </w:rPr>
+            </w:pPr>
+            <w:r>
+              <w:rPr>
+                <w:rFonts w:hint="default"/>
+                <w:sz w:val="24"/>
+                <w:lang w:val="it-IT"/>
+              </w:rPr>
+              <w:t xml:space="preserve">Durata, Codice</w:t>
+            </w:r>
+            <w:r>
+              <w:rPr>
+                <w:rFonts w:hint="default"/>
+                <w:sz w:val="24"/>
+                <w:lang w:val="it-IT"/>
+              </w:rPr>
+            </w:r>
+          </w:p>
+        </w:tc>
+      </w:tr>
+      <w:tr>
+        <w:trPr/>
+        <w:tc>
+          <w:tcPr>
+            <w:tcBorders>
+              <w:top w:val="single" w:color="000000" w:sz="4" w:space="0"/>
+              <w:left w:val="single" w:color="000000" w:sz="4" w:space="0"/>
+              <w:bottom w:val="single" w:color="000000" w:sz="4" w:space="0"/>
+              <w:right w:val="single" w:color="000000" w:sz="4" w:space="0"/>
+            </w:tcBorders>
+            <w:tcW w:w="1938" w:type="dxa"/>
+            <w:vAlign w:val="top"/>
+            <w:vMerge w:val="restart"/>
+            <w:textDirection w:val="lrTb"/>
+            <w:noWrap w:val="false"/>
+          </w:tcPr>
+          <w:p>
+            <w:pPr>
+              <w:spacing w:line="240" w:lineRule="auto"/>
+              <w:rPr>
+                <w:lang w:val="it-IT"/>
+              </w:rPr>
+            </w:pPr>
+            <w:r>
+              <w:rPr>
+                <w:lang w:val="it-IT"/>
+              </w:rPr>
+              <w:t xml:space="preserve">Oggetto</w:t>
+            </w:r>
+            <w:r>
+              <w:rPr>
+                <w:lang w:val="it-IT"/>
+              </w:rPr>
+            </w:r>
+          </w:p>
+        </w:tc>
+        <w:tc>
+          <w:tcPr>
+            <w:tcBorders>
+              <w:top w:val="single" w:color="000000" w:sz="4" w:space="0"/>
+              <w:left w:val="single" w:color="000000" w:sz="4" w:space="0"/>
+              <w:bottom w:val="single" w:color="000000" w:sz="4" w:space="0"/>
+              <w:right w:val="single" w:color="000000" w:sz="4" w:space="0"/>
+            </w:tcBorders>
+            <w:tcW w:w="4138" w:type="dxa"/>
+            <w:vAlign w:val="top"/>
+            <w:vMerge w:val="restart"/>
+            <w:textDirection w:val="lrTb"/>
+            <w:noWrap w:val="false"/>
+          </w:tcPr>
+          <w:p>
+            <w:pPr>
+              <w:spacing w:line="240" w:lineRule="auto"/>
+              <w:rPr>
+                <w:rFonts w:hint="default"/>
+                <w:sz w:val="24"/>
+                <w:lang w:val="it-IT"/>
+              </w:rPr>
+            </w:pPr>
+            <w:r>
+              <w:rPr>
+                <w:rFonts w:hint="default"/>
+                <w:sz w:val="24"/>
+                <w:lang w:val="it-IT"/>
+              </w:rPr>
+              <w:t xml:space="preserve">Insieme degli oggetti che sono/sono stati messi all’asta</w:t>
+            </w:r>
+            <w:r>
+              <w:rPr>
+                <w:rFonts w:hint="default"/>
+                <w:sz w:val="24"/>
+                <w:lang w:val="it-IT"/>
+              </w:rPr>
+            </w:r>
+          </w:p>
+        </w:tc>
+        <w:tc>
+          <w:tcPr>
+            <w:tcBorders>
+              <w:top w:val="single" w:color="000000" w:sz="4" w:space="0"/>
+              <w:left w:val="single" w:color="000000" w:sz="4" w:space="0"/>
+              <w:bottom w:val="single" w:color="000000" w:sz="4" w:space="0"/>
+              <w:right w:val="single" w:color="000000" w:sz="4" w:space="0"/>
+            </w:tcBorders>
+            <w:tcW w:w="1943" w:type="dxa"/>
+            <w:vAlign w:val="top"/>
+            <w:vMerge w:val="restart"/>
+            <w:textDirection w:val="lrTb"/>
+            <w:noWrap w:val="false"/>
+          </w:tcPr>
+          <w:p>
+            <w:pPr>
+              <w:spacing w:line="240" w:lineRule="auto"/>
+              <w:rPr>
+                <w:rFonts w:hint="default"/>
+                <w:sz w:val="24"/>
+                <w:lang w:val="it-IT"/>
+              </w:rPr>
+            </w:pPr>
+            <w:r>
+              <w:rPr>
+                <w:rFonts w:hint="default"/>
+                <w:sz w:val="24"/>
+                <w:lang w:val="it-IT"/>
+              </w:rPr>
+              <w:t xml:space="preserve">Codice, Stato, Dimensioni, Descrizione, Categoria</w:t>
+            </w:r>
+            <w:r>
+              <w:rPr>
+                <w:rFonts w:hint="default"/>
+                <w:sz w:val="24"/>
+                <w:lang w:val="it-IT"/>
+              </w:rPr>
+            </w:r>
+          </w:p>
+        </w:tc>
+        <w:tc>
+          <w:tcPr>
+            <w:tcBorders>
+              <w:top w:val="single" w:color="000000" w:sz="4" w:space="0"/>
+              <w:left w:val="single" w:color="000000" w:sz="4" w:space="0"/>
+              <w:bottom w:val="single" w:color="000000" w:sz="4" w:space="0"/>
+              <w:right w:val="single" w:color="000000" w:sz="4" w:space="0"/>
+            </w:tcBorders>
+            <w:tcW w:w="1943" w:type="dxa"/>
+            <w:vAlign w:val="top"/>
+            <w:vMerge w:val="restart"/>
+            <w:textDirection w:val="lrTb"/>
+            <w:noWrap w:val="false"/>
+          </w:tcPr>
+          <w:p>
+            <w:pPr>
+              <w:spacing w:line="240" w:lineRule="auto"/>
+              <w:rPr>
+                <w:rFonts w:hint="default"/>
+                <w:sz w:val="24"/>
+                <w:lang w:val="it-IT"/>
+              </w:rPr>
+            </w:pPr>
+            <w:r>
+              <w:rPr>
+                <w:rFonts w:hint="default"/>
+                <w:sz w:val="24"/>
+                <w:lang w:val="it-IT"/>
+              </w:rPr>
+              <w:t xml:space="preserve">Codice</w:t>
+            </w:r>
+            <w:r>
+              <w:rPr>
+                <w:rFonts w:hint="default"/>
+                <w:sz w:val="24"/>
+                <w:lang w:val="it-IT"/>
+              </w:rPr>
+            </w:r>
+          </w:p>
+        </w:tc>
+      </w:tr>
+      <w:tr>
+        <w:trPr/>
+        <w:tc>
+          <w:tcPr>
+            <w:tcBorders>
+              <w:top w:val="single" w:color="000000" w:sz="4" w:space="0"/>
+              <w:left w:val="single" w:color="000000" w:sz="4" w:space="0"/>
+              <w:bottom w:val="single" w:color="000000" w:sz="4" w:space="0"/>
+              <w:right w:val="single" w:color="000000" w:sz="4" w:space="0"/>
+            </w:tcBorders>
+            <w:tcW w:w="1938" w:type="dxa"/>
+            <w:vAlign w:val="top"/>
+            <w:vMerge w:val="restart"/>
+            <w:textDirection w:val="lrTb"/>
+            <w:noWrap w:val="false"/>
+          </w:tcPr>
+          <w:p>
+            <w:pPr>
+              <w:spacing w:line="240" w:lineRule="auto"/>
+              <w:rPr>
+                <w:lang w:val="it-IT"/>
+              </w:rPr>
+            </w:pPr>
+            <w:r>
+              <w:rPr>
+                <w:lang w:val="it-IT"/>
+              </w:rPr>
+              <w:t xml:space="preserve">Oggetto Venduto</w:t>
+            </w:r>
+            <w:r>
+              <w:rPr>
+                <w:lang w:val="it-IT"/>
+              </w:rPr>
+            </w:r>
+          </w:p>
+        </w:tc>
+        <w:tc>
+          <w:tcPr>
+            <w:tcBorders>
+              <w:top w:val="single" w:color="000000" w:sz="4" w:space="0"/>
+              <w:left w:val="single" w:color="000000" w:sz="4" w:space="0"/>
+              <w:bottom w:val="single" w:color="000000" w:sz="4" w:space="0"/>
+              <w:right w:val="single" w:color="000000" w:sz="4" w:space="0"/>
+            </w:tcBorders>
+            <w:tcW w:w="4138" w:type="dxa"/>
+            <w:vAlign w:val="top"/>
+            <w:vMerge w:val="restart"/>
+            <w:textDirection w:val="lrTb"/>
+            <w:noWrap w:val="false"/>
+          </w:tcPr>
+          <w:p>
+            <w:pPr>
+              <w:spacing w:line="240" w:lineRule="auto"/>
+              <w:rPr>
+                <w:rFonts w:hint="default"/>
+                <w:sz w:val="24"/>
+                <w:lang w:val="it-IT"/>
+              </w:rPr>
+            </w:pPr>
+            <w:r>
+              <w:rPr>
+                <w:rFonts w:hint="default"/>
+                <w:sz w:val="24"/>
+                <w:lang w:val="it-IT"/>
+              </w:rPr>
+              <w:t xml:space="preserve">Oggetto aggiudicato</w:t>
+            </w:r>
+            <w:r>
+              <w:rPr>
+                <w:rFonts w:hint="default"/>
+                <w:sz w:val="24"/>
+                <w:lang w:val="it-IT"/>
+              </w:rPr>
+            </w:r>
+          </w:p>
+        </w:tc>
+        <w:tc>
+          <w:tcPr>
+            <w:tcBorders>
+              <w:top w:val="single" w:color="000000" w:sz="4" w:space="0"/>
+              <w:left w:val="single" w:color="000000" w:sz="4" w:space="0"/>
+              <w:bottom w:val="single" w:color="000000" w:sz="4" w:space="0"/>
+              <w:right w:val="single" w:color="000000" w:sz="4" w:space="0"/>
+            </w:tcBorders>
+            <w:tcW w:w="1943" w:type="dxa"/>
+            <w:vAlign w:val="top"/>
+            <w:vMerge w:val="restart"/>
+            <w:textDirection w:val="lrTb"/>
+            <w:noWrap w:val="false"/>
+          </w:tcPr>
+          <w:p>
+            <w:pPr>
+              <w:spacing w:line="240" w:lineRule="auto"/>
+              <w:rPr>
+                <w:rFonts w:hint="default"/>
+                <w:szCs w:val="24"/>
+                <w:lang w:val="it-IT"/>
+              </w:rPr>
+            </w:pPr>
+            <w:r>
+              <w:rPr>
+                <w:rFonts w:hint="default"/>
+                <w:sz w:val="24"/>
+                <w:lang w:val="it-IT"/>
+              </w:rPr>
+              <w:t xml:space="preserve">Codice, Stato, Dimensioni, Descrizione, Categoria</w:t>
+            </w:r>
+            <w:r>
+              <w:rPr>
+                <w:rFonts w:hint="default"/>
+                <w:sz w:val="24"/>
+                <w:lang w:val="it-IT"/>
+              </w:rPr>
+            </w:r>
+            <w:r/>
+            <w:r>
+              <w:rPr>
+                <w:rFonts w:hint="default"/>
+                <w:sz w:val="24"/>
+                <w:lang w:val="it-IT"/>
+              </w:rPr>
+            </w:r>
+            <w:r>
+              <w:rPr>
+                <w:rFonts w:hint="default"/>
+                <w:sz w:val="24"/>
+                <w:lang w:val="it-IT"/>
+              </w:rPr>
+            </w:r>
+            <w:r>
+              <w:rPr>
+                <w:rFonts w:hint="default"/>
+                <w:sz w:val="24"/>
+                <w:szCs w:val="24"/>
+                <w:lang w:val="it-IT"/>
+              </w:rPr>
+            </w:r>
+          </w:p>
+        </w:tc>
+        <w:tc>
+          <w:tcPr>
+            <w:tcBorders>
+              <w:top w:val="single" w:color="000000" w:sz="4" w:space="0"/>
+              <w:left w:val="single" w:color="000000" w:sz="4" w:space="0"/>
+              <w:bottom w:val="single" w:color="000000" w:sz="4" w:space="0"/>
+              <w:right w:val="single" w:color="000000" w:sz="4" w:space="0"/>
+            </w:tcBorders>
+            <w:tcW w:w="1943" w:type="dxa"/>
+            <w:vAlign w:val="top"/>
+            <w:vMerge w:val="restart"/>
+            <w:textDirection w:val="lrTb"/>
+            <w:noWrap w:val="false"/>
+          </w:tcPr>
+          <w:p>
+            <w:pPr>
+              <w:spacing w:line="240" w:lineRule="auto"/>
+              <w:rPr>
+                <w:rFonts w:hint="default"/>
+                <w:sz w:val="24"/>
+                <w:lang w:val="it-IT"/>
+              </w:rPr>
+            </w:pPr>
+            <w:r>
+              <w:rPr>
+                <w:rFonts w:hint="default"/>
+                <w:sz w:val="24"/>
+                <w:lang w:val="it-IT"/>
+              </w:rPr>
+              <w:t xml:space="preserve">Codice</w:t>
+            </w:r>
+            <w:r>
+              <w:rPr>
+                <w:rFonts w:hint="default"/>
+                <w:sz w:val="24"/>
+                <w:lang w:val="it-IT"/>
+              </w:rPr>
+            </w:r>
+          </w:p>
+        </w:tc>
+      </w:tr>
+      <w:tr>
+        <w:trPr/>
+        <w:tc>
+          <w:tcPr>
+            <w:tcBorders>
+              <w:top w:val="single" w:color="000000" w:sz="4" w:space="0"/>
+              <w:left w:val="single" w:color="000000" w:sz="4" w:space="0"/>
+              <w:bottom w:val="single" w:color="000000" w:sz="4" w:space="0"/>
+              <w:right w:val="single" w:color="000000" w:sz="4" w:space="0"/>
+            </w:tcBorders>
+            <w:tcW w:w="1938" w:type="dxa"/>
+            <w:vAlign w:val="top"/>
+            <w:vMerge w:val="restart"/>
+            <w:textDirection w:val="lrTb"/>
+            <w:noWrap w:val="false"/>
+          </w:tcPr>
+          <w:p>
+            <w:pPr>
+              <w:spacing w:line="240" w:lineRule="auto"/>
+              <w:rPr>
+                <w:lang w:val="it-IT"/>
+              </w:rPr>
+            </w:pPr>
+            <w:r>
+              <w:rPr>
+                <w:lang w:val="it-IT"/>
+              </w:rPr>
+              <w:t xml:space="preserve">Oggetto all’asta</w:t>
+            </w:r>
+            <w:r>
+              <w:rPr>
+                <w:lang w:val="it-IT"/>
+              </w:rPr>
+            </w:r>
+          </w:p>
+        </w:tc>
+        <w:tc>
+          <w:tcPr>
+            <w:tcBorders>
+              <w:top w:val="single" w:color="000000" w:sz="4" w:space="0"/>
+              <w:left w:val="single" w:color="000000" w:sz="4" w:space="0"/>
+              <w:bottom w:val="single" w:color="000000" w:sz="4" w:space="0"/>
+              <w:right w:val="single" w:color="000000" w:sz="4" w:space="0"/>
+            </w:tcBorders>
+            <w:tcW w:w="4138" w:type="dxa"/>
+            <w:vAlign w:val="top"/>
+            <w:vMerge w:val="restart"/>
+            <w:textDirection w:val="lrTb"/>
+            <w:noWrap w:val="false"/>
+          </w:tcPr>
+          <w:p>
+            <w:pPr>
+              <w:spacing w:line="240" w:lineRule="auto"/>
+              <w:rPr>
+                <w:rFonts w:hint="default"/>
+                <w:sz w:val="24"/>
+                <w:lang w:val="it-IT"/>
+              </w:rPr>
+            </w:pPr>
+            <w:r>
+              <w:rPr>
+                <w:rFonts w:hint="default"/>
+                <w:sz w:val="24"/>
+                <w:lang w:val="it-IT"/>
+              </w:rPr>
+              <w:t xml:space="preserve">Oggetto attualmente all’asta non ancora aggiudicato</w:t>
+            </w:r>
+            <w:r>
+              <w:rPr>
+                <w:rFonts w:hint="default"/>
+                <w:sz w:val="24"/>
+                <w:lang w:val="it-IT"/>
+              </w:rPr>
+            </w:r>
+          </w:p>
+        </w:tc>
+        <w:tc>
+          <w:tcPr>
+            <w:tcBorders>
+              <w:top w:val="single" w:color="000000" w:sz="4" w:space="0"/>
+              <w:left w:val="single" w:color="000000" w:sz="4" w:space="0"/>
+              <w:bottom w:val="single" w:color="000000" w:sz="4" w:space="0"/>
+              <w:right w:val="single" w:color="000000" w:sz="4" w:space="0"/>
+            </w:tcBorders>
+            <w:tcW w:w="1943" w:type="dxa"/>
+            <w:vAlign w:val="top"/>
+            <w:vMerge w:val="restart"/>
+            <w:textDirection w:val="lrTb"/>
+            <w:noWrap w:val="false"/>
+          </w:tcPr>
+          <w:p>
+            <w:pPr>
+              <w:spacing w:line="240" w:lineRule="auto"/>
+              <w:rPr>
+                <w:rFonts w:hint="default"/>
+                <w:lang w:val="it-IT"/>
+              </w:rPr>
+            </w:pPr>
+            <w:r>
+              <w:rPr>
+                <w:rFonts w:hint="default"/>
+                <w:sz w:val="24"/>
+                <w:lang w:val="it-IT"/>
+              </w:rPr>
+              <w:t xml:space="preserve">Codice, Stato, Dimensioni, Descrizione, Categoria</w:t>
+            </w:r>
+            <w:r>
+              <w:rPr>
+                <w:rFonts w:hint="default"/>
+                <w:sz w:val="24"/>
+                <w:szCs w:val="24"/>
+                <w:lang w:val="it-IT"/>
+              </w:rPr>
+            </w:r>
+            <w:r/>
+          </w:p>
+          <w:p>
+            <w:pPr>
+              <w:spacing w:line="240" w:lineRule="auto"/>
+              <w:rPr>
+                <w:rFonts w:hint="default"/>
+                <w:sz w:val="24"/>
+                <w:lang w:val="it-IT"/>
+              </w:rPr>
+            </w:pPr>
+            <w:r>
+              <w:rPr>
+                <w:rFonts w:hint="default"/>
+                <w:sz w:val="24"/>
+                <w:lang w:val="it-IT"/>
+              </w:rPr>
+            </w:r>
+            <w:r>
+              <w:rPr>
+                <w:rFonts w:hint="default"/>
+                <w:sz w:val="24"/>
+                <w:lang w:val="it-IT"/>
+              </w:rPr>
+            </w:r>
+          </w:p>
+        </w:tc>
+        <w:tc>
+          <w:tcPr>
+            <w:tcBorders>
+              <w:top w:val="single" w:color="000000" w:sz="4" w:space="0"/>
+              <w:left w:val="single" w:color="000000" w:sz="4" w:space="0"/>
+              <w:bottom w:val="single" w:color="000000" w:sz="4" w:space="0"/>
+              <w:right w:val="single" w:color="000000" w:sz="4" w:space="0"/>
+            </w:tcBorders>
+            <w:tcW w:w="1943" w:type="dxa"/>
+            <w:vAlign w:val="top"/>
+            <w:vMerge w:val="restart"/>
+            <w:textDirection w:val="lrTb"/>
+            <w:noWrap w:val="false"/>
+          </w:tcPr>
+          <w:p>
+            <w:pPr>
+              <w:spacing w:line="240" w:lineRule="auto"/>
+              <w:rPr>
+                <w:rFonts w:hint="default"/>
+                <w:sz w:val="24"/>
+                <w:lang w:val="it-IT"/>
+              </w:rPr>
+            </w:pPr>
+            <w:r>
+              <w:rPr>
+                <w:rFonts w:hint="default"/>
+                <w:sz w:val="24"/>
+                <w:lang w:val="it-IT"/>
+              </w:rPr>
+            </w:r>
+            <w:r>
+              <w:rPr>
+                <w:rFonts w:hint="default"/>
+                <w:sz w:val="24"/>
+                <w:lang w:val="it-IT"/>
+              </w:rPr>
+              <w:t xml:space="preserve">Codice</w:t>
+            </w:r>
+            <w:r/>
+            <w:r>
+              <w:rPr>
+                <w:rFonts w:hint="default"/>
+                <w:sz w:val="24"/>
+                <w:lang w:val="it-IT"/>
+              </w:rPr>
+            </w:r>
+            <w:r>
+              <w:rPr>
+                <w:rFonts w:hint="default"/>
+                <w:sz w:val="24"/>
+                <w:lang w:val="it-IT"/>
+              </w:rPr>
+            </w:r>
           </w:p>
         </w:tc>
       </w:tr>
@@ -7639,7 +8800,7 @@
           <w:sz w:val="22"/>
           <w:lang w:val="it-IT"/>
         </w:rPr>
-        <w:t xml:space="preserve">, è necessario prevedere un volume di dati attesi. Compilare la tabella sottostante, per ciasun concetto identificato nello schema E-R. I volumi devono essere stimati dallo studente in maniera ragionevole rispetto all’operatività presunta dell’applicativo.</w:t>
+        <w:t xml:space="preserve">, è necessario prevedere un volume di dati attesi. Compilare la tabella sottostante, per ciascun concetto identificato nello schema E-R. I volumi devono essere stimati dallo studente in maniera ragionevole rispetto all’operatività presunta dell’applicativo.</w:t>
       </w:r>
       <w:r>
         <w:rPr>
@@ -7853,6 +9014,7 @@
           </w:tcPr>
           <w:p>
             <w:pPr>
+              <w:jc w:val="center"/>
               <w:spacing w:line="240" w:lineRule="auto"/>
               <w:rPr>
                 <w:rFonts w:hint="default"/>
@@ -7866,6 +9028,7 @@
                 <w:sz w:val="24"/>
                 <w:lang w:val="it-IT"/>
               </w:rPr>
+              <w:t xml:space="preserve">Utente</w:t>
             </w:r>
             <w:r>
               <w:rPr>
@@ -7890,6 +9053,7 @@
           </w:tcPr>
           <w:p>
             <w:pPr>
+              <w:jc w:val="center"/>
               <w:spacing w:line="240" w:lineRule="auto"/>
               <w:rPr>
                 <w:rFonts w:hint="default"/>
@@ -7903,6 +9067,7 @@
                 <w:sz w:val="24"/>
                 <w:lang w:val="it-IT"/>
               </w:rPr>
+              <w:t xml:space="preserve">E</w:t>
             </w:r>
             <w:r>
               <w:rPr>
@@ -7927,6 +9092,7 @@
           </w:tcPr>
           <w:p>
             <w:pPr>
+              <w:jc w:val="center"/>
               <w:spacing w:line="240" w:lineRule="auto"/>
               <w:rPr>
                 <w:rFonts w:hint="default"/>
@@ -7936,17 +9102,1457 @@
             </w:pPr>
             <w:r>
               <w:rPr>
-                <w:rFonts w:hint="default"/>
-                <w:sz w:val="24"/>
-                <w:lang w:val="it-IT"/>
-              </w:rPr>
-            </w:r>
-            <w:r>
-              <w:rPr>
                 <w:lang w:val="it-IT"/>
               </w:rPr>
             </w:r>
             <w:r/>
+          </w:p>
+        </w:tc>
+      </w:tr>
+      <w:tr>
+        <w:trPr/>
+        <w:tc>
+          <w:tcPr>
+            <w:tcBorders>
+              <w:top w:val="single" w:color="000000" w:sz="4" w:space="0"/>
+              <w:left w:val="single" w:color="000000" w:sz="4" w:space="0"/>
+              <w:bottom w:val="single" w:color="000000" w:sz="4" w:space="0"/>
+              <w:right w:val="single" w:color="000000" w:sz="4" w:space="0"/>
+            </w:tcBorders>
+            <w:tcW w:w="4530" w:type="dxa"/>
+            <w:vAlign w:val="top"/>
+            <w:vMerge w:val="restart"/>
+            <w:textDirection w:val="lrTb"/>
+            <w:noWrap w:val="false"/>
+          </w:tcPr>
+          <w:p>
+            <w:pPr>
+              <w:jc w:val="center"/>
+              <w:spacing w:line="240" w:lineRule="auto"/>
+              <w:rPr>
+                <w:rFonts w:hint="default"/>
+                <w:sz w:val="24"/>
+                <w:lang w:val="it-IT"/>
+              </w:rPr>
+            </w:pPr>
+            <w:r>
+              <w:rPr>
+                <w:rFonts w:hint="default"/>
+                <w:sz w:val="24"/>
+                <w:lang w:val="it-IT"/>
+              </w:rPr>
+              <w:t xml:space="preserve">Carta di credito</w:t>
+            </w:r>
+            <w:r>
+              <w:rPr>
+                <w:rFonts w:hint="default"/>
+                <w:sz w:val="24"/>
+                <w:lang w:val="it-IT"/>
+              </w:rPr>
+            </w:r>
+          </w:p>
+        </w:tc>
+        <w:tc>
+          <w:tcPr>
+            <w:tcBorders>
+              <w:top w:val="single" w:color="000000" w:sz="4" w:space="0"/>
+              <w:left w:val="single" w:color="000000" w:sz="4" w:space="0"/>
+              <w:bottom w:val="single" w:color="000000" w:sz="4" w:space="0"/>
+              <w:right w:val="single" w:color="000000" w:sz="4" w:space="0"/>
+            </w:tcBorders>
+            <w:tcW w:w="1354" w:type="dxa"/>
+            <w:vAlign w:val="top"/>
+            <w:vMerge w:val="restart"/>
+            <w:textDirection w:val="lrTb"/>
+            <w:noWrap w:val="false"/>
+          </w:tcPr>
+          <w:p>
+            <w:pPr>
+              <w:jc w:val="center"/>
+              <w:spacing w:line="240" w:lineRule="auto"/>
+              <w:rPr>
+                <w:rFonts w:hint="default"/>
+                <w:sz w:val="24"/>
+                <w:lang w:val="it-IT"/>
+              </w:rPr>
+            </w:pPr>
+            <w:r>
+              <w:rPr>
+                <w:rFonts w:hint="default"/>
+                <w:sz w:val="24"/>
+                <w:lang w:val="it-IT"/>
+              </w:rPr>
+              <w:t xml:space="preserve">E</w:t>
+            </w:r>
+            <w:r>
+              <w:rPr>
+                <w:rFonts w:hint="default"/>
+                <w:sz w:val="24"/>
+                <w:lang w:val="it-IT"/>
+              </w:rPr>
+            </w:r>
+          </w:p>
+        </w:tc>
+        <w:tc>
+          <w:tcPr>
+            <w:tcBorders>
+              <w:top w:val="single" w:color="000000" w:sz="4" w:space="0"/>
+              <w:left w:val="single" w:color="000000" w:sz="4" w:space="0"/>
+              <w:bottom w:val="single" w:color="000000" w:sz="4" w:space="0"/>
+              <w:right w:val="single" w:color="000000" w:sz="4" w:space="0"/>
+            </w:tcBorders>
+            <w:tcW w:w="4078" w:type="dxa"/>
+            <w:vAlign w:val="top"/>
+            <w:vMerge w:val="restart"/>
+            <w:textDirection w:val="lrTb"/>
+            <w:noWrap w:val="false"/>
+          </w:tcPr>
+          <w:p>
+            <w:pPr>
+              <w:jc w:val="center"/>
+              <w:spacing w:line="240" w:lineRule="auto"/>
+              <w:rPr>
+                <w:lang w:val="it-IT"/>
+              </w:rPr>
+            </w:pPr>
+            <w:r>
+              <w:rPr>
+                <w:lang w:val="it-IT"/>
+              </w:rPr>
+            </w:r>
+            <w:r>
+              <w:rPr>
+                <w:lang w:val="it-IT"/>
+              </w:rPr>
+            </w:r>
+          </w:p>
+        </w:tc>
+      </w:tr>
+      <w:tr>
+        <w:trPr/>
+        <w:tc>
+          <w:tcPr>
+            <w:tcBorders>
+              <w:top w:val="single" w:color="000000" w:sz="4" w:space="0"/>
+              <w:left w:val="single" w:color="000000" w:sz="4" w:space="0"/>
+              <w:bottom w:val="single" w:color="000000" w:sz="4" w:space="0"/>
+              <w:right w:val="single" w:color="000000" w:sz="4" w:space="0"/>
+            </w:tcBorders>
+            <w:tcW w:w="4530" w:type="dxa"/>
+            <w:vAlign w:val="top"/>
+            <w:vMerge w:val="restart"/>
+            <w:textDirection w:val="lrTb"/>
+            <w:noWrap w:val="false"/>
+          </w:tcPr>
+          <w:p>
+            <w:pPr>
+              <w:jc w:val="center"/>
+              <w:spacing w:line="240" w:lineRule="auto"/>
+              <w:rPr>
+                <w:rFonts w:hint="default"/>
+                <w:szCs w:val="24"/>
+                <w:lang w:val="it-IT"/>
+              </w:rPr>
+            </w:pPr>
+            <w:r>
+              <w:rPr>
+                <w:rFonts w:hint="default"/>
+                <w:sz w:val="24"/>
+                <w:lang w:val="it-IT"/>
+              </w:rPr>
+              <w:t xml:space="preserve">Offerta</w:t>
+            </w:r>
+            <w:r>
+              <w:rPr>
+                <w:rFonts w:hint="default"/>
+                <w:sz w:val="24"/>
+                <w:lang w:val="it-IT"/>
+              </w:rPr>
+            </w:r>
+            <w:r/>
+          </w:p>
+        </w:tc>
+        <w:tc>
+          <w:tcPr>
+            <w:tcBorders>
+              <w:top w:val="single" w:color="000000" w:sz="4" w:space="0"/>
+              <w:left w:val="single" w:color="000000" w:sz="4" w:space="0"/>
+              <w:bottom w:val="single" w:color="000000" w:sz="4" w:space="0"/>
+              <w:right w:val="single" w:color="000000" w:sz="4" w:space="0"/>
+            </w:tcBorders>
+            <w:tcW w:w="1354" w:type="dxa"/>
+            <w:vAlign w:val="top"/>
+            <w:vMerge w:val="restart"/>
+            <w:textDirection w:val="lrTb"/>
+            <w:noWrap w:val="false"/>
+          </w:tcPr>
+          <w:p>
+            <w:pPr>
+              <w:jc w:val="center"/>
+              <w:spacing w:line="240" w:lineRule="auto"/>
+              <w:rPr>
+                <w:rFonts w:hint="default"/>
+                <w:szCs w:val="24"/>
+                <w:lang w:val="it-IT"/>
+              </w:rPr>
+            </w:pPr>
+            <w:r>
+              <w:rPr>
+                <w:rFonts w:hint="default"/>
+                <w:sz w:val="24"/>
+                <w:lang w:val="it-IT"/>
+              </w:rPr>
+              <w:t xml:space="preserve">E</w:t>
+            </w:r>
+            <w:r>
+              <w:rPr>
+                <w:rFonts w:hint="default"/>
+                <w:sz w:val="24"/>
+                <w:lang w:val="it-IT"/>
+              </w:rPr>
+            </w:r>
+            <w:r/>
+          </w:p>
+        </w:tc>
+        <w:tc>
+          <w:tcPr>
+            <w:tcBorders>
+              <w:top w:val="single" w:color="000000" w:sz="4" w:space="0"/>
+              <w:left w:val="single" w:color="000000" w:sz="4" w:space="0"/>
+              <w:bottom w:val="single" w:color="000000" w:sz="4" w:space="0"/>
+              <w:right w:val="single" w:color="000000" w:sz="4" w:space="0"/>
+            </w:tcBorders>
+            <w:tcW w:w="4078" w:type="dxa"/>
+            <w:vAlign w:val="top"/>
+            <w:vMerge w:val="restart"/>
+            <w:textDirection w:val="lrTb"/>
+            <w:noWrap w:val="false"/>
+          </w:tcPr>
+          <w:p>
+            <w:pPr>
+              <w:jc w:val="center"/>
+              <w:spacing w:line="240" w:lineRule="auto"/>
+              <w:rPr>
+                <w:lang w:val="it-IT"/>
+              </w:rPr>
+            </w:pPr>
+            <w:r>
+              <w:rPr>
+                <w:lang w:val="it-IT"/>
+              </w:rPr>
+            </w:r>
+            <w:r>
+              <w:rPr>
+                <w:lang w:val="it-IT"/>
+              </w:rPr>
+            </w:r>
+            <w:r/>
+          </w:p>
+        </w:tc>
+      </w:tr>
+      <w:tr>
+        <w:trPr/>
+        <w:tc>
+          <w:tcPr>
+            <w:tcBorders>
+              <w:top w:val="single" w:color="000000" w:sz="4" w:space="0"/>
+              <w:left w:val="single" w:color="000000" w:sz="4" w:space="0"/>
+              <w:bottom w:val="single" w:color="000000" w:sz="4" w:space="0"/>
+              <w:right w:val="single" w:color="000000" w:sz="4" w:space="0"/>
+            </w:tcBorders>
+            <w:tcW w:w="4530" w:type="dxa"/>
+            <w:vAlign w:val="top"/>
+            <w:vMerge w:val="restart"/>
+            <w:textDirection w:val="lrTb"/>
+            <w:noWrap w:val="false"/>
+          </w:tcPr>
+          <w:p>
+            <w:pPr>
+              <w:jc w:val="center"/>
+              <w:spacing w:line="240" w:lineRule="auto"/>
+              <w:rPr>
+                <w:rFonts w:hint="default"/>
+                <w:szCs w:val="24"/>
+                <w:lang w:val="it-IT"/>
+              </w:rPr>
+            </w:pPr>
+            <w:r>
+              <w:rPr>
+                <w:rFonts w:hint="default"/>
+                <w:sz w:val="24"/>
+                <w:lang w:val="it-IT"/>
+              </w:rPr>
+              <w:t xml:space="preserve">Controfferta</w:t>
+            </w:r>
+            <w:r>
+              <w:rPr>
+                <w:rFonts w:hint="default"/>
+                <w:sz w:val="24"/>
+                <w:lang w:val="it-IT"/>
+              </w:rPr>
+            </w:r>
+            <w:r/>
+          </w:p>
+        </w:tc>
+        <w:tc>
+          <w:tcPr>
+            <w:tcBorders>
+              <w:top w:val="single" w:color="000000" w:sz="4" w:space="0"/>
+              <w:left w:val="single" w:color="000000" w:sz="4" w:space="0"/>
+              <w:bottom w:val="single" w:color="000000" w:sz="4" w:space="0"/>
+              <w:right w:val="single" w:color="000000" w:sz="4" w:space="0"/>
+            </w:tcBorders>
+            <w:tcW w:w="1354" w:type="dxa"/>
+            <w:vAlign w:val="top"/>
+            <w:vMerge w:val="restart"/>
+            <w:textDirection w:val="lrTb"/>
+            <w:noWrap w:val="false"/>
+          </w:tcPr>
+          <w:p>
+            <w:pPr>
+              <w:jc w:val="center"/>
+              <w:spacing w:line="240" w:lineRule="auto"/>
+              <w:rPr>
+                <w:rFonts w:hint="default"/>
+                <w:szCs w:val="24"/>
+                <w:lang w:val="it-IT"/>
+              </w:rPr>
+            </w:pPr>
+            <w:r>
+              <w:rPr>
+                <w:rFonts w:hint="default"/>
+                <w:sz w:val="24"/>
+                <w:lang w:val="it-IT"/>
+              </w:rPr>
+              <w:t xml:space="preserve">E</w:t>
+            </w:r>
+            <w:r>
+              <w:rPr>
+                <w:rFonts w:hint="default"/>
+                <w:sz w:val="24"/>
+                <w:lang w:val="it-IT"/>
+              </w:rPr>
+            </w:r>
+            <w:r/>
+          </w:p>
+        </w:tc>
+        <w:tc>
+          <w:tcPr>
+            <w:tcBorders>
+              <w:top w:val="single" w:color="000000" w:sz="4" w:space="0"/>
+              <w:left w:val="single" w:color="000000" w:sz="4" w:space="0"/>
+              <w:bottom w:val="single" w:color="000000" w:sz="4" w:space="0"/>
+              <w:right w:val="single" w:color="000000" w:sz="4" w:space="0"/>
+            </w:tcBorders>
+            <w:tcW w:w="4078" w:type="dxa"/>
+            <w:vAlign w:val="top"/>
+            <w:vMerge w:val="restart"/>
+            <w:textDirection w:val="lrTb"/>
+            <w:noWrap w:val="false"/>
+          </w:tcPr>
+          <w:p>
+            <w:pPr>
+              <w:jc w:val="center"/>
+              <w:spacing w:line="240" w:lineRule="auto"/>
+              <w:rPr>
+                <w:lang w:val="it-IT"/>
+              </w:rPr>
+            </w:pPr>
+            <w:r>
+              <w:rPr>
+                <w:lang w:val="it-IT"/>
+              </w:rPr>
+            </w:r>
+            <w:r>
+              <w:rPr>
+                <w:lang w:val="it-IT"/>
+              </w:rPr>
+            </w:r>
+            <w:r/>
+          </w:p>
+        </w:tc>
+      </w:tr>
+      <w:tr>
+        <w:trPr/>
+        <w:tc>
+          <w:tcPr>
+            <w:tcBorders>
+              <w:top w:val="single" w:color="000000" w:sz="4" w:space="0"/>
+              <w:left w:val="single" w:color="000000" w:sz="4" w:space="0"/>
+              <w:bottom w:val="single" w:color="000000" w:sz="4" w:space="0"/>
+              <w:right w:val="single" w:color="000000" w:sz="4" w:space="0"/>
+            </w:tcBorders>
+            <w:tcW w:w="4530" w:type="dxa"/>
+            <w:vAlign w:val="top"/>
+            <w:vMerge w:val="restart"/>
+            <w:textDirection w:val="lrTb"/>
+            <w:noWrap w:val="false"/>
+          </w:tcPr>
+          <w:p>
+            <w:pPr>
+              <w:jc w:val="center"/>
+              <w:spacing w:line="240" w:lineRule="auto"/>
+              <w:rPr>
+                <w:rFonts w:hint="default"/>
+                <w:szCs w:val="24"/>
+                <w:lang w:val="it-IT"/>
+              </w:rPr>
+            </w:pPr>
+            <w:r>
+              <w:rPr>
+                <w:rFonts w:hint="default"/>
+                <w:sz w:val="24"/>
+                <w:lang w:val="it-IT"/>
+              </w:rPr>
+              <w:t xml:space="preserve">Asta</w:t>
+            </w:r>
+            <w:r>
+              <w:rPr>
+                <w:rFonts w:hint="default"/>
+                <w:sz w:val="24"/>
+                <w:lang w:val="it-IT"/>
+              </w:rPr>
+            </w:r>
+            <w:r/>
+          </w:p>
+        </w:tc>
+        <w:tc>
+          <w:tcPr>
+            <w:tcBorders>
+              <w:top w:val="single" w:color="000000" w:sz="4" w:space="0"/>
+              <w:left w:val="single" w:color="000000" w:sz="4" w:space="0"/>
+              <w:bottom w:val="single" w:color="000000" w:sz="4" w:space="0"/>
+              <w:right w:val="single" w:color="000000" w:sz="4" w:space="0"/>
+            </w:tcBorders>
+            <w:tcW w:w="1354" w:type="dxa"/>
+            <w:vAlign w:val="top"/>
+            <w:vMerge w:val="restart"/>
+            <w:textDirection w:val="lrTb"/>
+            <w:noWrap w:val="false"/>
+          </w:tcPr>
+          <w:p>
+            <w:pPr>
+              <w:jc w:val="center"/>
+              <w:spacing w:line="240" w:lineRule="auto"/>
+              <w:rPr>
+                <w:rFonts w:hint="default"/>
+                <w:szCs w:val="24"/>
+                <w:lang w:val="it-IT"/>
+              </w:rPr>
+            </w:pPr>
+            <w:r>
+              <w:rPr>
+                <w:rFonts w:hint="default"/>
+                <w:sz w:val="24"/>
+                <w:lang w:val="it-IT"/>
+              </w:rPr>
+              <w:t xml:space="preserve">E</w:t>
+            </w:r>
+            <w:r>
+              <w:rPr>
+                <w:rFonts w:hint="default"/>
+                <w:sz w:val="24"/>
+                <w:lang w:val="it-IT"/>
+              </w:rPr>
+            </w:r>
+            <w:r/>
+          </w:p>
+        </w:tc>
+        <w:tc>
+          <w:tcPr>
+            <w:tcBorders>
+              <w:top w:val="single" w:color="000000" w:sz="4" w:space="0"/>
+              <w:left w:val="single" w:color="000000" w:sz="4" w:space="0"/>
+              <w:bottom w:val="single" w:color="000000" w:sz="4" w:space="0"/>
+              <w:right w:val="single" w:color="000000" w:sz="4" w:space="0"/>
+            </w:tcBorders>
+            <w:tcW w:w="4078" w:type="dxa"/>
+            <w:vAlign w:val="top"/>
+            <w:vMerge w:val="restart"/>
+            <w:textDirection w:val="lrTb"/>
+            <w:noWrap w:val="false"/>
+          </w:tcPr>
+          <w:p>
+            <w:pPr>
+              <w:jc w:val="center"/>
+              <w:spacing w:line="240" w:lineRule="auto"/>
+              <w:rPr>
+                <w:lang w:val="it-IT"/>
+              </w:rPr>
+            </w:pPr>
+            <w:r>
+              <w:rPr>
+                <w:lang w:val="it-IT"/>
+              </w:rPr>
+            </w:r>
+            <w:r>
+              <w:rPr>
+                <w:lang w:val="it-IT"/>
+              </w:rPr>
+            </w:r>
+            <w:r/>
+          </w:p>
+        </w:tc>
+      </w:tr>
+      <w:tr>
+        <w:trPr/>
+        <w:tc>
+          <w:tcPr>
+            <w:tcBorders>
+              <w:top w:val="single" w:color="000000" w:sz="4" w:space="0"/>
+              <w:left w:val="single" w:color="000000" w:sz="4" w:space="0"/>
+              <w:bottom w:val="single" w:color="000000" w:sz="4" w:space="0"/>
+              <w:right w:val="single" w:color="000000" w:sz="4" w:space="0"/>
+            </w:tcBorders>
+            <w:tcW w:w="4530" w:type="dxa"/>
+            <w:vAlign w:val="top"/>
+            <w:vMerge w:val="restart"/>
+            <w:textDirection w:val="lrTb"/>
+            <w:noWrap w:val="false"/>
+          </w:tcPr>
+          <w:p>
+            <w:pPr>
+              <w:jc w:val="center"/>
+              <w:spacing w:line="240" w:lineRule="auto"/>
+              <w:rPr>
+                <w:rFonts w:hint="default"/>
+                <w:szCs w:val="24"/>
+                <w:lang w:val="it-IT"/>
+              </w:rPr>
+            </w:pPr>
+            <w:r>
+              <w:rPr>
+                <w:rFonts w:hint="default"/>
+                <w:sz w:val="24"/>
+                <w:lang w:val="it-IT"/>
+              </w:rPr>
+              <w:t xml:space="preserve">Oggetto all’asta</w:t>
+            </w:r>
+            <w:r>
+              <w:rPr>
+                <w:rFonts w:hint="default"/>
+                <w:sz w:val="24"/>
+                <w:lang w:val="it-IT"/>
+              </w:rPr>
+            </w:r>
+            <w:r/>
+          </w:p>
+        </w:tc>
+        <w:tc>
+          <w:tcPr>
+            <w:tcBorders>
+              <w:top w:val="single" w:color="000000" w:sz="4" w:space="0"/>
+              <w:left w:val="single" w:color="000000" w:sz="4" w:space="0"/>
+              <w:bottom w:val="single" w:color="000000" w:sz="4" w:space="0"/>
+              <w:right w:val="single" w:color="000000" w:sz="4" w:space="0"/>
+            </w:tcBorders>
+            <w:tcW w:w="1354" w:type="dxa"/>
+            <w:vAlign w:val="top"/>
+            <w:vMerge w:val="restart"/>
+            <w:textDirection w:val="lrTb"/>
+            <w:noWrap w:val="false"/>
+          </w:tcPr>
+          <w:p>
+            <w:pPr>
+              <w:jc w:val="center"/>
+              <w:spacing w:line="240" w:lineRule="auto"/>
+              <w:rPr>
+                <w:rFonts w:hint="default"/>
+                <w:szCs w:val="24"/>
+                <w:lang w:val="it-IT"/>
+              </w:rPr>
+            </w:pPr>
+            <w:r>
+              <w:rPr>
+                <w:rFonts w:hint="default"/>
+                <w:sz w:val="24"/>
+                <w:lang w:val="it-IT"/>
+              </w:rPr>
+              <w:t xml:space="preserve">E</w:t>
+            </w:r>
+            <w:r>
+              <w:rPr>
+                <w:rFonts w:hint="default"/>
+                <w:sz w:val="24"/>
+                <w:lang w:val="it-IT"/>
+              </w:rPr>
+            </w:r>
+            <w:r/>
+          </w:p>
+        </w:tc>
+        <w:tc>
+          <w:tcPr>
+            <w:tcBorders>
+              <w:top w:val="single" w:color="000000" w:sz="4" w:space="0"/>
+              <w:left w:val="single" w:color="000000" w:sz="4" w:space="0"/>
+              <w:bottom w:val="single" w:color="000000" w:sz="4" w:space="0"/>
+              <w:right w:val="single" w:color="000000" w:sz="4" w:space="0"/>
+            </w:tcBorders>
+            <w:tcW w:w="4078" w:type="dxa"/>
+            <w:vAlign w:val="top"/>
+            <w:vMerge w:val="restart"/>
+            <w:textDirection w:val="lrTb"/>
+            <w:noWrap w:val="false"/>
+          </w:tcPr>
+          <w:p>
+            <w:pPr>
+              <w:jc w:val="center"/>
+              <w:spacing w:line="240" w:lineRule="auto"/>
+              <w:rPr>
+                <w:lang w:val="it-IT"/>
+              </w:rPr>
+            </w:pPr>
+            <w:r>
+              <w:rPr>
+                <w:lang w:val="it-IT"/>
+              </w:rPr>
+            </w:r>
+            <w:r>
+              <w:rPr>
+                <w:lang w:val="it-IT"/>
+              </w:rPr>
+            </w:r>
+            <w:r/>
+          </w:p>
+        </w:tc>
+      </w:tr>
+      <w:tr>
+        <w:trPr/>
+        <w:tc>
+          <w:tcPr>
+            <w:tcBorders>
+              <w:top w:val="single" w:color="000000" w:sz="4" w:space="0"/>
+              <w:left w:val="single" w:color="000000" w:sz="4" w:space="0"/>
+              <w:bottom w:val="single" w:color="000000" w:sz="4" w:space="0"/>
+              <w:right w:val="single" w:color="000000" w:sz="4" w:space="0"/>
+            </w:tcBorders>
+            <w:tcW w:w="4530" w:type="dxa"/>
+            <w:vAlign w:val="top"/>
+            <w:vMerge w:val="restart"/>
+            <w:textDirection w:val="lrTb"/>
+            <w:noWrap w:val="false"/>
+          </w:tcPr>
+          <w:p>
+            <w:pPr>
+              <w:ind w:firstLine="0"/>
+              <w:jc w:val="center"/>
+              <w:spacing w:line="240" w:lineRule="auto"/>
+              <w:rPr>
+                <w:rFonts w:hint="default"/>
+                <w:szCs w:val="24"/>
+                <w:lang w:val="it-IT"/>
+              </w:rPr>
+            </w:pPr>
+            <w:r>
+              <w:rPr>
+                <w:rFonts w:hint="default"/>
+                <w:sz w:val="24"/>
+                <w:lang w:val="it-IT"/>
+              </w:rPr>
+              <w:t xml:space="preserve">Oggetto</w:t>
+            </w:r>
+            <w:r>
+              <w:rPr>
+                <w:rFonts w:hint="default"/>
+                <w:sz w:val="24"/>
+                <w:lang w:val="it-IT"/>
+              </w:rPr>
+            </w:r>
+            <w:r/>
+          </w:p>
+        </w:tc>
+        <w:tc>
+          <w:tcPr>
+            <w:tcBorders>
+              <w:top w:val="single" w:color="000000" w:sz="4" w:space="0"/>
+              <w:left w:val="single" w:color="000000" w:sz="4" w:space="0"/>
+              <w:bottom w:val="single" w:color="000000" w:sz="4" w:space="0"/>
+              <w:right w:val="single" w:color="000000" w:sz="4" w:space="0"/>
+            </w:tcBorders>
+            <w:tcW w:w="1354" w:type="dxa"/>
+            <w:vAlign w:val="top"/>
+            <w:vMerge w:val="restart"/>
+            <w:textDirection w:val="lrTb"/>
+            <w:noWrap w:val="false"/>
+          </w:tcPr>
+          <w:p>
+            <w:pPr>
+              <w:jc w:val="center"/>
+              <w:spacing w:line="240" w:lineRule="auto"/>
+              <w:rPr>
+                <w:rFonts w:hint="default"/>
+                <w:szCs w:val="24"/>
+                <w:lang w:val="it-IT"/>
+              </w:rPr>
+            </w:pPr>
+            <w:r>
+              <w:rPr>
+                <w:rFonts w:hint="default"/>
+                <w:sz w:val="24"/>
+                <w:lang w:val="it-IT"/>
+              </w:rPr>
+              <w:t xml:space="preserve">E</w:t>
+            </w:r>
+            <w:r>
+              <w:rPr>
+                <w:rFonts w:hint="default"/>
+                <w:sz w:val="24"/>
+                <w:lang w:val="it-IT"/>
+              </w:rPr>
+            </w:r>
+            <w:r/>
+          </w:p>
+        </w:tc>
+        <w:tc>
+          <w:tcPr>
+            <w:tcBorders>
+              <w:top w:val="single" w:color="000000" w:sz="4" w:space="0"/>
+              <w:left w:val="single" w:color="000000" w:sz="4" w:space="0"/>
+              <w:bottom w:val="single" w:color="000000" w:sz="4" w:space="0"/>
+              <w:right w:val="single" w:color="000000" w:sz="4" w:space="0"/>
+            </w:tcBorders>
+            <w:tcW w:w="4078" w:type="dxa"/>
+            <w:vAlign w:val="top"/>
+            <w:vMerge w:val="restart"/>
+            <w:textDirection w:val="lrTb"/>
+            <w:noWrap w:val="false"/>
+          </w:tcPr>
+          <w:p>
+            <w:pPr>
+              <w:jc w:val="center"/>
+              <w:spacing w:line="240" w:lineRule="auto"/>
+              <w:rPr>
+                <w:lang w:val="it-IT"/>
+              </w:rPr>
+            </w:pPr>
+            <w:r>
+              <w:rPr>
+                <w:lang w:val="it-IT"/>
+              </w:rPr>
+            </w:r>
+            <w:r>
+              <w:rPr>
+                <w:lang w:val="it-IT"/>
+              </w:rPr>
+            </w:r>
+            <w:r/>
+          </w:p>
+        </w:tc>
+      </w:tr>
+      <w:tr>
+        <w:trPr/>
+        <w:tc>
+          <w:tcPr>
+            <w:tcBorders>
+              <w:top w:val="single" w:color="000000" w:sz="4" w:space="0"/>
+              <w:left w:val="single" w:color="000000" w:sz="4" w:space="0"/>
+              <w:bottom w:val="single" w:color="000000" w:sz="4" w:space="0"/>
+              <w:right w:val="single" w:color="000000" w:sz="4" w:space="0"/>
+            </w:tcBorders>
+            <w:tcW w:w="4530" w:type="dxa"/>
+            <w:vAlign w:val="top"/>
+            <w:vMerge w:val="restart"/>
+            <w:textDirection w:val="lrTb"/>
+            <w:noWrap w:val="false"/>
+          </w:tcPr>
+          <w:p>
+            <w:pPr>
+              <w:jc w:val="center"/>
+              <w:spacing w:line="240" w:lineRule="auto"/>
+              <w:rPr>
+                <w:rFonts w:hint="default"/>
+                <w:szCs w:val="24"/>
+                <w:lang w:val="it-IT"/>
+              </w:rPr>
+            </w:pPr>
+            <w:r>
+              <w:rPr>
+                <w:rFonts w:hint="default"/>
+                <w:sz w:val="24"/>
+                <w:lang w:val="it-IT"/>
+              </w:rPr>
+              <w:t xml:space="preserve">Oggetto venduto</w:t>
+            </w:r>
+            <w:r>
+              <w:rPr>
+                <w:rFonts w:hint="default"/>
+                <w:sz w:val="24"/>
+                <w:lang w:val="it-IT"/>
+              </w:rPr>
+            </w:r>
+            <w:r/>
+          </w:p>
+        </w:tc>
+        <w:tc>
+          <w:tcPr>
+            <w:tcBorders>
+              <w:top w:val="single" w:color="000000" w:sz="4" w:space="0"/>
+              <w:left w:val="single" w:color="000000" w:sz="4" w:space="0"/>
+              <w:bottom w:val="single" w:color="000000" w:sz="4" w:space="0"/>
+              <w:right w:val="single" w:color="000000" w:sz="4" w:space="0"/>
+            </w:tcBorders>
+            <w:tcW w:w="1354" w:type="dxa"/>
+            <w:vAlign w:val="top"/>
+            <w:vMerge w:val="restart"/>
+            <w:textDirection w:val="lrTb"/>
+            <w:noWrap w:val="false"/>
+          </w:tcPr>
+          <w:p>
+            <w:pPr>
+              <w:jc w:val="center"/>
+              <w:spacing w:line="240" w:lineRule="auto"/>
+              <w:rPr>
+                <w:rFonts w:hint="default"/>
+                <w:szCs w:val="24"/>
+                <w:lang w:val="it-IT"/>
+              </w:rPr>
+            </w:pPr>
+            <w:r>
+              <w:rPr>
+                <w:rFonts w:hint="default"/>
+                <w:sz w:val="24"/>
+                <w:lang w:val="it-IT"/>
+              </w:rPr>
+              <w:t xml:space="preserve">E</w:t>
+            </w:r>
+            <w:r>
+              <w:rPr>
+                <w:rFonts w:hint="default"/>
+                <w:sz w:val="24"/>
+                <w:lang w:val="it-IT"/>
+              </w:rPr>
+            </w:r>
+            <w:r/>
+          </w:p>
+        </w:tc>
+        <w:tc>
+          <w:tcPr>
+            <w:tcBorders>
+              <w:top w:val="single" w:color="000000" w:sz="4" w:space="0"/>
+              <w:left w:val="single" w:color="000000" w:sz="4" w:space="0"/>
+              <w:bottom w:val="single" w:color="000000" w:sz="4" w:space="0"/>
+              <w:right w:val="single" w:color="000000" w:sz="4" w:space="0"/>
+            </w:tcBorders>
+            <w:tcW w:w="4078" w:type="dxa"/>
+            <w:vAlign w:val="top"/>
+            <w:vMerge w:val="restart"/>
+            <w:textDirection w:val="lrTb"/>
+            <w:noWrap w:val="false"/>
+          </w:tcPr>
+          <w:p>
+            <w:pPr>
+              <w:jc w:val="center"/>
+              <w:spacing w:line="240" w:lineRule="auto"/>
+              <w:rPr>
+                <w:lang w:val="it-IT"/>
+              </w:rPr>
+            </w:pPr>
+            <w:r>
+              <w:rPr>
+                <w:lang w:val="it-IT"/>
+              </w:rPr>
+            </w:r>
+            <w:r>
+              <w:rPr>
+                <w:lang w:val="it-IT"/>
+              </w:rPr>
+            </w:r>
+            <w:r/>
+          </w:p>
+        </w:tc>
+      </w:tr>
+      <w:tr>
+        <w:trPr/>
+        <w:tc>
+          <w:tcPr>
+            <w:tcBorders>
+              <w:top w:val="single" w:color="000000" w:sz="4" w:space="0"/>
+              <w:left w:val="single" w:color="000000" w:sz="4" w:space="0"/>
+              <w:bottom w:val="single" w:color="000000" w:sz="4" w:space="0"/>
+              <w:right w:val="single" w:color="000000" w:sz="4" w:space="0"/>
+            </w:tcBorders>
+            <w:tcW w:w="4530" w:type="dxa"/>
+            <w:vAlign w:val="top"/>
+            <w:vMerge w:val="restart"/>
+            <w:textDirection w:val="lrTb"/>
+            <w:noWrap w:val="false"/>
+          </w:tcPr>
+          <w:p>
+            <w:pPr>
+              <w:jc w:val="center"/>
+              <w:spacing w:line="240" w:lineRule="auto"/>
+              <w:rPr>
+                <w:rFonts w:hint="default"/>
+                <w:sz w:val="24"/>
+                <w:lang w:val="it-IT"/>
+              </w:rPr>
+            </w:pPr>
+            <w:r>
+              <w:rPr>
+                <w:rFonts w:hint="default"/>
+                <w:sz w:val="24"/>
+                <w:lang w:val="it-IT"/>
+              </w:rPr>
+              <w:t xml:space="preserve">Possiede</w:t>
+            </w:r>
+            <w:r>
+              <w:rPr>
+                <w:rFonts w:hint="default"/>
+                <w:sz w:val="24"/>
+                <w:lang w:val="it-IT"/>
+              </w:rPr>
+            </w:r>
+          </w:p>
+        </w:tc>
+        <w:tc>
+          <w:tcPr>
+            <w:tcBorders>
+              <w:top w:val="single" w:color="000000" w:sz="4" w:space="0"/>
+              <w:left w:val="single" w:color="000000" w:sz="4" w:space="0"/>
+              <w:bottom w:val="single" w:color="000000" w:sz="4" w:space="0"/>
+              <w:right w:val="single" w:color="000000" w:sz="4" w:space="0"/>
+            </w:tcBorders>
+            <w:tcW w:w="1354" w:type="dxa"/>
+            <w:vAlign w:val="top"/>
+            <w:vMerge w:val="restart"/>
+            <w:textDirection w:val="lrTb"/>
+            <w:noWrap w:val="false"/>
+          </w:tcPr>
+          <w:p>
+            <w:pPr>
+              <w:jc w:val="center"/>
+              <w:spacing w:line="240" w:lineRule="auto"/>
+              <w:rPr>
+                <w:rFonts w:hint="default"/>
+                <w:sz w:val="24"/>
+                <w:lang w:val="it-IT"/>
+              </w:rPr>
+            </w:pPr>
+            <w:r>
+              <w:rPr>
+                <w:rFonts w:hint="default"/>
+                <w:sz w:val="24"/>
+                <w:lang w:val="it-IT"/>
+              </w:rPr>
+              <w:t xml:space="preserve">R</w:t>
+            </w:r>
+            <w:r>
+              <w:rPr>
+                <w:rFonts w:hint="default"/>
+                <w:sz w:val="24"/>
+                <w:lang w:val="it-IT"/>
+              </w:rPr>
+            </w:r>
+          </w:p>
+        </w:tc>
+        <w:tc>
+          <w:tcPr>
+            <w:tcBorders>
+              <w:top w:val="single" w:color="000000" w:sz="4" w:space="0"/>
+              <w:left w:val="single" w:color="000000" w:sz="4" w:space="0"/>
+              <w:bottom w:val="single" w:color="000000" w:sz="4" w:space="0"/>
+              <w:right w:val="single" w:color="000000" w:sz="4" w:space="0"/>
+            </w:tcBorders>
+            <w:tcW w:w="4078" w:type="dxa"/>
+            <w:vAlign w:val="top"/>
+            <w:vMerge w:val="restart"/>
+            <w:textDirection w:val="lrTb"/>
+            <w:noWrap w:val="false"/>
+          </w:tcPr>
+          <w:p>
+            <w:pPr>
+              <w:jc w:val="center"/>
+              <w:spacing w:line="240" w:lineRule="auto"/>
+              <w:rPr>
+                <w:lang w:val="it-IT"/>
+              </w:rPr>
+            </w:pPr>
+            <w:r>
+              <w:rPr>
+                <w:lang w:val="it-IT"/>
+              </w:rPr>
+            </w:r>
+            <w:r>
+              <w:rPr>
+                <w:lang w:val="it-IT"/>
+              </w:rPr>
+            </w:r>
+          </w:p>
+        </w:tc>
+      </w:tr>
+      <w:tr>
+        <w:trPr/>
+        <w:tc>
+          <w:tcPr>
+            <w:tcBorders>
+              <w:top w:val="single" w:color="000000" w:sz="4" w:space="0"/>
+              <w:left w:val="single" w:color="000000" w:sz="4" w:space="0"/>
+              <w:bottom w:val="single" w:color="000000" w:sz="4" w:space="0"/>
+              <w:right w:val="single" w:color="000000" w:sz="4" w:space="0"/>
+            </w:tcBorders>
+            <w:tcW w:w="4530" w:type="dxa"/>
+            <w:vAlign w:val="top"/>
+            <w:vMerge w:val="restart"/>
+            <w:textDirection w:val="lrTb"/>
+            <w:noWrap w:val="false"/>
+          </w:tcPr>
+          <w:p>
+            <w:pPr>
+              <w:jc w:val="center"/>
+              <w:spacing w:line="240" w:lineRule="auto"/>
+              <w:rPr>
+                <w:rFonts w:hint="default"/>
+                <w:sz w:val="24"/>
+                <w:lang w:val="it-IT"/>
+              </w:rPr>
+            </w:pPr>
+            <w:r>
+              <w:rPr>
+                <w:rFonts w:hint="default"/>
+                <w:sz w:val="24"/>
+                <w:lang w:val="it-IT"/>
+              </w:rPr>
+              <w:t xml:space="preserve">Fa</w:t>
+            </w:r>
+            <w:r>
+              <w:rPr>
+                <w:rFonts w:hint="default"/>
+                <w:sz w:val="24"/>
+                <w:lang w:val="it-IT"/>
+              </w:rPr>
+            </w:r>
+          </w:p>
+        </w:tc>
+        <w:tc>
+          <w:tcPr>
+            <w:tcBorders>
+              <w:top w:val="single" w:color="000000" w:sz="4" w:space="0"/>
+              <w:left w:val="single" w:color="000000" w:sz="4" w:space="0"/>
+              <w:bottom w:val="single" w:color="000000" w:sz="4" w:space="0"/>
+              <w:right w:val="single" w:color="000000" w:sz="4" w:space="0"/>
+            </w:tcBorders>
+            <w:tcW w:w="1354" w:type="dxa"/>
+            <w:vAlign w:val="top"/>
+            <w:vMerge w:val="restart"/>
+            <w:textDirection w:val="lrTb"/>
+            <w:noWrap w:val="false"/>
+          </w:tcPr>
+          <w:p>
+            <w:pPr>
+              <w:jc w:val="center"/>
+              <w:spacing w:line="240" w:lineRule="auto"/>
+              <w:rPr>
+                <w:rFonts w:hint="default"/>
+                <w:sz w:val="24"/>
+                <w:lang w:val="it-IT"/>
+              </w:rPr>
+            </w:pPr>
+            <w:r>
+              <w:rPr>
+                <w:rFonts w:hint="default"/>
+                <w:sz w:val="24"/>
+                <w:lang w:val="it-IT"/>
+              </w:rPr>
+              <w:t xml:space="preserve">R</w:t>
+            </w:r>
+            <w:r>
+              <w:rPr>
+                <w:rFonts w:hint="default"/>
+                <w:sz w:val="24"/>
+                <w:lang w:val="it-IT"/>
+              </w:rPr>
+            </w:r>
+          </w:p>
+        </w:tc>
+        <w:tc>
+          <w:tcPr>
+            <w:tcBorders>
+              <w:top w:val="single" w:color="000000" w:sz="4" w:space="0"/>
+              <w:left w:val="single" w:color="000000" w:sz="4" w:space="0"/>
+              <w:bottom w:val="single" w:color="000000" w:sz="4" w:space="0"/>
+              <w:right w:val="single" w:color="000000" w:sz="4" w:space="0"/>
+            </w:tcBorders>
+            <w:tcW w:w="4078" w:type="dxa"/>
+            <w:vAlign w:val="top"/>
+            <w:vMerge w:val="restart"/>
+            <w:textDirection w:val="lrTb"/>
+            <w:noWrap w:val="false"/>
+          </w:tcPr>
+          <w:p>
+            <w:pPr>
+              <w:jc w:val="center"/>
+              <w:spacing w:line="240" w:lineRule="auto"/>
+              <w:rPr>
+                <w:lang w:val="it-IT"/>
+              </w:rPr>
+            </w:pPr>
+            <w:r>
+              <w:rPr>
+                <w:lang w:val="it-IT"/>
+              </w:rPr>
+            </w:r>
+            <w:r>
+              <w:rPr>
+                <w:lang w:val="it-IT"/>
+              </w:rPr>
+            </w:r>
+          </w:p>
+        </w:tc>
+      </w:tr>
+      <w:tr>
+        <w:trPr/>
+        <w:tc>
+          <w:tcPr>
+            <w:tcBorders>
+              <w:top w:val="single" w:color="000000" w:sz="4" w:space="0"/>
+              <w:left w:val="single" w:color="000000" w:sz="4" w:space="0"/>
+              <w:bottom w:val="single" w:color="000000" w:sz="4" w:space="0"/>
+              <w:right w:val="single" w:color="000000" w:sz="4" w:space="0"/>
+            </w:tcBorders>
+            <w:tcW w:w="4530" w:type="dxa"/>
+            <w:vAlign w:val="top"/>
+            <w:vMerge w:val="restart"/>
+            <w:textDirection w:val="lrTb"/>
+            <w:noWrap w:val="false"/>
+          </w:tcPr>
+          <w:p>
+            <w:pPr>
+              <w:jc w:val="center"/>
+              <w:spacing w:line="240" w:lineRule="auto"/>
+              <w:rPr>
+                <w:rFonts w:hint="default"/>
+                <w:sz w:val="24"/>
+                <w:lang w:val="it-IT"/>
+              </w:rPr>
+            </w:pPr>
+            <w:r>
+              <w:rPr>
+                <w:rFonts w:hint="default"/>
+                <w:sz w:val="24"/>
+                <w:lang w:val="it-IT"/>
+              </w:rPr>
+              <w:t xml:space="preserve">Viene Fatta</w:t>
+            </w:r>
+            <w:r>
+              <w:rPr>
+                <w:rFonts w:hint="default"/>
+                <w:sz w:val="24"/>
+                <w:lang w:val="it-IT"/>
+              </w:rPr>
+            </w:r>
+          </w:p>
+        </w:tc>
+        <w:tc>
+          <w:tcPr>
+            <w:tcBorders>
+              <w:top w:val="single" w:color="000000" w:sz="4" w:space="0"/>
+              <w:left w:val="single" w:color="000000" w:sz="4" w:space="0"/>
+              <w:bottom w:val="single" w:color="000000" w:sz="4" w:space="0"/>
+              <w:right w:val="single" w:color="000000" w:sz="4" w:space="0"/>
+            </w:tcBorders>
+            <w:tcW w:w="1354" w:type="dxa"/>
+            <w:vAlign w:val="top"/>
+            <w:vMerge w:val="restart"/>
+            <w:textDirection w:val="lrTb"/>
+            <w:noWrap w:val="false"/>
+          </w:tcPr>
+          <w:p>
+            <w:pPr>
+              <w:jc w:val="center"/>
+              <w:spacing w:line="240" w:lineRule="auto"/>
+              <w:rPr>
+                <w:rFonts w:hint="default"/>
+                <w:sz w:val="24"/>
+                <w:lang w:val="it-IT"/>
+              </w:rPr>
+            </w:pPr>
+            <w:r>
+              <w:rPr>
+                <w:rFonts w:hint="default"/>
+                <w:sz w:val="24"/>
+                <w:lang w:val="it-IT"/>
+              </w:rPr>
+              <w:t xml:space="preserve">R</w:t>
+            </w:r>
+            <w:r>
+              <w:rPr>
+                <w:rFonts w:hint="default"/>
+                <w:sz w:val="24"/>
+                <w:lang w:val="it-IT"/>
+              </w:rPr>
+            </w:r>
+          </w:p>
+        </w:tc>
+        <w:tc>
+          <w:tcPr>
+            <w:tcBorders>
+              <w:top w:val="single" w:color="000000" w:sz="4" w:space="0"/>
+              <w:left w:val="single" w:color="000000" w:sz="4" w:space="0"/>
+              <w:bottom w:val="single" w:color="000000" w:sz="4" w:space="0"/>
+              <w:right w:val="single" w:color="000000" w:sz="4" w:space="0"/>
+            </w:tcBorders>
+            <w:tcW w:w="4078" w:type="dxa"/>
+            <w:vAlign w:val="top"/>
+            <w:vMerge w:val="restart"/>
+            <w:textDirection w:val="lrTb"/>
+            <w:noWrap w:val="false"/>
+          </w:tcPr>
+          <w:p>
+            <w:pPr>
+              <w:jc w:val="center"/>
+              <w:spacing w:line="240" w:lineRule="auto"/>
+              <w:rPr>
+                <w:lang w:val="it-IT"/>
+              </w:rPr>
+            </w:pPr>
+            <w:r>
+              <w:rPr>
+                <w:lang w:val="it-IT"/>
+              </w:rPr>
+            </w:r>
+            <w:r>
+              <w:rPr>
+                <w:lang w:val="it-IT"/>
+              </w:rPr>
+            </w:r>
+          </w:p>
+        </w:tc>
+      </w:tr>
+      <w:tr>
+        <w:trPr/>
+        <w:tc>
+          <w:tcPr>
+            <w:tcBorders>
+              <w:top w:val="single" w:color="000000" w:sz="4" w:space="0"/>
+              <w:left w:val="single" w:color="000000" w:sz="4" w:space="0"/>
+              <w:bottom w:val="single" w:color="000000" w:sz="4" w:space="0"/>
+              <w:right w:val="single" w:color="000000" w:sz="4" w:space="0"/>
+            </w:tcBorders>
+            <w:tcW w:w="4530" w:type="dxa"/>
+            <w:vAlign w:val="top"/>
+            <w:vMerge w:val="restart"/>
+            <w:textDirection w:val="lrTb"/>
+            <w:noWrap w:val="false"/>
+          </w:tcPr>
+          <w:p>
+            <w:pPr>
+              <w:jc w:val="center"/>
+              <w:spacing w:line="240" w:lineRule="auto"/>
+              <w:rPr>
+                <w:rFonts w:hint="default"/>
+                <w:sz w:val="24"/>
+                <w:lang w:val="it-IT"/>
+              </w:rPr>
+            </w:pPr>
+            <w:r>
+              <w:rPr>
+                <w:rFonts w:hint="default"/>
+                <w:sz w:val="24"/>
+                <w:lang w:val="it-IT"/>
+              </w:rPr>
+              <w:t xml:space="preserve">Viene Messo</w:t>
+            </w:r>
+            <w:r>
+              <w:rPr>
+                <w:rFonts w:hint="default"/>
+                <w:sz w:val="24"/>
+                <w:lang w:val="it-IT"/>
+              </w:rPr>
+            </w:r>
+          </w:p>
+        </w:tc>
+        <w:tc>
+          <w:tcPr>
+            <w:tcBorders>
+              <w:top w:val="single" w:color="000000" w:sz="4" w:space="0"/>
+              <w:left w:val="single" w:color="000000" w:sz="4" w:space="0"/>
+              <w:bottom w:val="single" w:color="000000" w:sz="4" w:space="0"/>
+              <w:right w:val="single" w:color="000000" w:sz="4" w:space="0"/>
+            </w:tcBorders>
+            <w:tcW w:w="1354" w:type="dxa"/>
+            <w:vAlign w:val="top"/>
+            <w:vMerge w:val="restart"/>
+            <w:textDirection w:val="lrTb"/>
+            <w:noWrap w:val="false"/>
+          </w:tcPr>
+          <w:p>
+            <w:pPr>
+              <w:jc w:val="center"/>
+              <w:spacing w:line="240" w:lineRule="auto"/>
+              <w:rPr>
+                <w:rFonts w:hint="default"/>
+                <w:sz w:val="24"/>
+                <w:lang w:val="it-IT"/>
+              </w:rPr>
+            </w:pPr>
+            <w:r>
+              <w:rPr>
+                <w:rFonts w:hint="default"/>
+                <w:sz w:val="24"/>
+                <w:lang w:val="it-IT"/>
+              </w:rPr>
+              <w:t xml:space="preserve">R</w:t>
+            </w:r>
+            <w:r>
+              <w:rPr>
+                <w:rFonts w:hint="default"/>
+                <w:sz w:val="24"/>
+                <w:lang w:val="it-IT"/>
+              </w:rPr>
+            </w:r>
+          </w:p>
+        </w:tc>
+        <w:tc>
+          <w:tcPr>
+            <w:tcBorders>
+              <w:top w:val="single" w:color="000000" w:sz="4" w:space="0"/>
+              <w:left w:val="single" w:color="000000" w:sz="4" w:space="0"/>
+              <w:bottom w:val="single" w:color="000000" w:sz="4" w:space="0"/>
+              <w:right w:val="single" w:color="000000" w:sz="4" w:space="0"/>
+            </w:tcBorders>
+            <w:tcW w:w="4078" w:type="dxa"/>
+            <w:vAlign w:val="top"/>
+            <w:vMerge w:val="restart"/>
+            <w:textDirection w:val="lrTb"/>
+            <w:noWrap w:val="false"/>
+          </w:tcPr>
+          <w:p>
+            <w:pPr>
+              <w:jc w:val="center"/>
+              <w:spacing w:line="240" w:lineRule="auto"/>
+              <w:rPr>
+                <w:lang w:val="it-IT"/>
+              </w:rPr>
+            </w:pPr>
+            <w:r>
+              <w:rPr>
+                <w:lang w:val="it-IT"/>
+              </w:rPr>
+            </w:r>
+            <w:r>
+              <w:rPr>
+                <w:lang w:val="it-IT"/>
+              </w:rPr>
+            </w:r>
+          </w:p>
+        </w:tc>
+      </w:tr>
+      <w:tr>
+        <w:trPr/>
+        <w:tc>
+          <w:tcPr>
+            <w:tcBorders>
+              <w:top w:val="single" w:color="000000" w:sz="4" w:space="0"/>
+              <w:left w:val="single" w:color="000000" w:sz="4" w:space="0"/>
+              <w:bottom w:val="single" w:color="000000" w:sz="4" w:space="0"/>
+              <w:right w:val="single" w:color="000000" w:sz="4" w:space="0"/>
+            </w:tcBorders>
+            <w:tcW w:w="4530" w:type="dxa"/>
+            <w:vAlign w:val="top"/>
+            <w:vMerge w:val="restart"/>
+            <w:textDirection w:val="lrTb"/>
+            <w:noWrap w:val="false"/>
+          </w:tcPr>
+          <w:p>
+            <w:pPr>
+              <w:jc w:val="center"/>
+              <w:spacing w:line="240" w:lineRule="auto"/>
+              <w:rPr>
+                <w:rFonts w:hint="default"/>
+                <w:sz w:val="24"/>
+                <w:lang w:val="it-IT"/>
+              </w:rPr>
+            </w:pPr>
+            <w:r>
+              <w:rPr>
+                <w:rFonts w:hint="default"/>
+                <w:sz w:val="24"/>
+                <w:lang w:val="it-IT"/>
+              </w:rPr>
+              <w:t xml:space="preserve">Offerte Fatte</w:t>
+            </w:r>
+            <w:r>
+              <w:rPr>
+                <w:rFonts w:hint="default"/>
+                <w:sz w:val="24"/>
+                <w:lang w:val="it-IT"/>
+              </w:rPr>
+            </w:r>
+          </w:p>
+        </w:tc>
+        <w:tc>
+          <w:tcPr>
+            <w:tcBorders>
+              <w:top w:val="single" w:color="000000" w:sz="4" w:space="0"/>
+              <w:left w:val="single" w:color="000000" w:sz="4" w:space="0"/>
+              <w:bottom w:val="single" w:color="000000" w:sz="4" w:space="0"/>
+              <w:right w:val="single" w:color="000000" w:sz="4" w:space="0"/>
+            </w:tcBorders>
+            <w:tcW w:w="1354" w:type="dxa"/>
+            <w:vAlign w:val="top"/>
+            <w:vMerge w:val="restart"/>
+            <w:textDirection w:val="lrTb"/>
+            <w:noWrap w:val="false"/>
+          </w:tcPr>
+          <w:p>
+            <w:pPr>
+              <w:jc w:val="center"/>
+              <w:spacing w:line="240" w:lineRule="auto"/>
+              <w:rPr>
+                <w:rFonts w:hint="default"/>
+                <w:sz w:val="24"/>
+                <w:lang w:val="it-IT"/>
+              </w:rPr>
+            </w:pPr>
+            <w:r>
+              <w:rPr>
+                <w:rFonts w:hint="default"/>
+                <w:sz w:val="24"/>
+                <w:lang w:val="it-IT"/>
+              </w:rPr>
+              <w:t xml:space="preserve">R</w:t>
+            </w:r>
+            <w:r>
+              <w:rPr>
+                <w:rFonts w:hint="default"/>
+                <w:sz w:val="24"/>
+                <w:lang w:val="it-IT"/>
+              </w:rPr>
+            </w:r>
+          </w:p>
+        </w:tc>
+        <w:tc>
+          <w:tcPr>
+            <w:tcBorders>
+              <w:top w:val="single" w:color="000000" w:sz="4" w:space="0"/>
+              <w:left w:val="single" w:color="000000" w:sz="4" w:space="0"/>
+              <w:bottom w:val="single" w:color="000000" w:sz="4" w:space="0"/>
+              <w:right w:val="single" w:color="000000" w:sz="4" w:space="0"/>
+            </w:tcBorders>
+            <w:tcW w:w="4078" w:type="dxa"/>
+            <w:vAlign w:val="top"/>
+            <w:vMerge w:val="restart"/>
+            <w:textDirection w:val="lrTb"/>
+            <w:noWrap w:val="false"/>
+          </w:tcPr>
+          <w:p>
+            <w:pPr>
+              <w:jc w:val="center"/>
+              <w:spacing w:line="240" w:lineRule="auto"/>
+              <w:rPr>
+                <w:lang w:val="it-IT"/>
+              </w:rPr>
+            </w:pPr>
+            <w:r>
+              <w:rPr>
+                <w:lang w:val="it-IT"/>
+              </w:rPr>
+            </w:r>
+            <w:r>
+              <w:rPr>
+                <w:lang w:val="it-IT"/>
+              </w:rPr>
+            </w:r>
           </w:p>
         </w:tc>
       </w:tr>

</xml_diff>

<commit_message>
Aggiunti volumi dei dati e frequenze delle operazioni
</commit_message>
<xml_diff>
--- a/doc/Aste online.docx
+++ b/doc/Aste online.docx
@@ -5482,6 +5482,7 @@
                 <w:color w:val="000000"/>
                 <w:sz w:val="24"/>
                 <w:szCs w:val="24"/>
+                <w:highlight w:val="none"/>
                 <w:lang w:val="it-IT"/>
               </w:rPr>
             </w:pPr>
@@ -5512,7 +5513,7 @@
                 <w:szCs w:val="24"/>
                 <w:lang w:val="it-IT"/>
               </w:rPr>
-              <w:t xml:space="preserve">uttare la funzionalità di “controfferta automatica”. </w:t>
+              <w:t xml:space="preserve">uttare la funzionalità di “controfferta automatica”.</w:t>
             </w:r>
             <w:r>
               <w:rPr>
@@ -5524,6 +5525,59 @@
               </w:rPr>
             </w:r>
             <w:r/>
+          </w:p>
+          <w:p>
+            <w:pPr>
+              <w:spacing w:line="240" w:lineRule="auto"/>
+              <w:rPr>
+                <w:rFonts w:ascii="Times New Roman" w:hAnsi="Times New Roman" w:eastAsia="Courier New" w:cs="Times New Roman"/>
+                <w:color w:val="000000"/>
+                <w:sz w:val="24"/>
+                <w:szCs w:val="24"/>
+                <w:lang w:val="it-IT"/>
+              </w:rPr>
+            </w:pPr>
+            <w:r>
+              <w:rPr>
+                <w:rFonts w:ascii="Times New Roman" w:hAnsi="Times New Roman" w:eastAsia="Courier New" w:cs="Times New Roman"/>
+                <w:color w:val="000000"/>
+                <w:sz w:val="24"/>
+                <w:szCs w:val="24"/>
+                <w:highlight w:val="none"/>
+                <w:lang w:val="it-IT"/>
+              </w:rPr>
+            </w:r>
+            <w:r>
+              <w:rPr>
+                <w:rFonts w:ascii="Times New Roman" w:hAnsi="Times New Roman" w:eastAsia="Courier New" w:cs="Times New Roman"/>
+                <w:color w:val="000000"/>
+                <w:sz w:val="24"/>
+                <w:szCs w:val="24"/>
+                <w:lang w:val="it-IT"/>
+              </w:rPr>
+              <w:t xml:space="preserve">Gli utenti, in ogni momento, possono visualizzare l’elenco degli oggetti aggiudicati e l’elenco degli oggetti per i quali è presente un’asta in corso cui hanno fatto almeno un’offerta.</w:t>
+            </w:r>
+            <w:r/>
+            <w:r>
+              <w:rPr>
+                <w:rFonts w:ascii="Times New Roman" w:hAnsi="Times New Roman" w:eastAsia="Courier New" w:cs="Times New Roman"/>
+                <w:color w:val="000000"/>
+                <w:sz w:val="24"/>
+                <w:szCs w:val="24"/>
+                <w:highlight w:val="none"/>
+                <w:lang w:val="it-IT"/>
+              </w:rPr>
+            </w:r>
+            <w:r>
+              <w:rPr>
+                <w:rFonts w:ascii="Times New Roman" w:hAnsi="Times New Roman" w:eastAsia="Courier New" w:cs="Times New Roman"/>
+                <w:color w:val="000000"/>
+                <w:sz w:val="24"/>
+                <w:szCs w:val="24"/>
+                <w:highlight w:val="none"/>
+                <w:lang w:val="it-IT"/>
+              </w:rPr>
+            </w:r>
           </w:p>
         </w:tc>
       </w:tr>
@@ -7124,52 +7178,26 @@
         </w:rPr>
       </w:r>
       <w:r/>
-    </w:p>
-    <w:p>
-      <w:pPr>
-        <w:pStyle w:val="881"/>
-        <w:rPr>
-          <w:rFonts w:hint="default"/>
-          <w:sz w:val="22"/>
-          <w:lang w:val="it-IT"/>
-        </w:rPr>
-      </w:pPr>
-      <w:r>
-        <w:rPr>
-          <w:rFonts w:hint="default"/>
-          <w:sz w:val="22"/>
-          <w:lang w:val="it-IT"/>
-        </w:rPr>
-        <w:t xml:space="preserve">Completare la progettazione concettuale riportando nella tabella seguente il dizionario dei dati</w:t>
-      </w:r>
-      <w:r>
-        <w:rPr>
-          <w:lang w:val="it-IT"/>
-        </w:rPr>
-      </w:r>
-      <w:r/>
-    </w:p>
-    <w:p>
-      <w:pPr>
+      <w:r>
         <w:rPr>
           <w:rFonts w:hint="default"/>
           <w:sz w:val="24"/>
           <w:lang w:val="it-IT"/>
         </w:rPr>
-      </w:pPr>
+      </w:r>
+      <w:r>
+        <w:rPr>
+          <w:lang w:val="it-IT"/>
+        </w:rPr>
+      </w:r>
+      <w:r/>
       <w:r>
         <w:rPr>
           <w:rFonts w:hint="default"/>
-          <w:sz w:val="24"/>
-          <w:lang w:val="it-IT"/>
-        </w:rPr>
-      </w:r>
-      <w:r>
-        <w:rPr>
-          <w:lang w:val="it-IT"/>
-        </w:rPr>
-      </w:r>
-      <w:r/>
+          <w:sz w:val="28"/>
+          <w:lang w:val="it-IT"/>
+        </w:rPr>
+      </w:r>
     </w:p>
     <w:tbl>
       <w:tblPr>
@@ -7712,7 +7740,6 @@
               <w:t xml:space="preserve">Offerte</w:t>
             </w:r>
             <w:r/>
-            <w:r/>
           </w:p>
         </w:tc>
         <w:tc>
@@ -8764,68 +8791,6 @@
           <w:lang w:val="it-IT"/>
         </w:rPr>
         <w:t xml:space="preserve">Volume dei dati</w:t>
-      </w:r>
-      <w:r>
-        <w:rPr>
-          <w:lang w:val="it-IT"/>
-        </w:rPr>
-      </w:r>
-      <w:r/>
-    </w:p>
-    <w:p>
-      <w:pPr>
-        <w:pStyle w:val="881"/>
-        <w:rPr>
-          <w:rFonts w:hint="default"/>
-          <w:sz w:val="22"/>
-          <w:lang w:val="it-IT"/>
-        </w:rPr>
-      </w:pPr>
-      <w:r>
-        <w:rPr>
-          <w:rFonts w:hint="default"/>
-          <w:sz w:val="22"/>
-          <w:lang w:val="it-IT"/>
-        </w:rPr>
-        <w:t xml:space="preserve">Questa sezione serve ad illustrare qual è il carico che la base di dati dovrà sopportare. A tal fine</w:t>
-      </w:r>
-      <w:r>
-        <w:rPr>
-          <w:rFonts w:hint="default"/>
-          <w:sz w:val="22"/>
-          <w:lang w:val="it-IT"/>
-        </w:rPr>
-        <w:t xml:space="preserve">,</w:t>
-      </w:r>
-      <w:r>
-        <w:rPr>
-          <w:rFonts w:hint="default"/>
-          <w:sz w:val="22"/>
-          <w:lang w:val="it-IT"/>
-        </w:rPr>
-        <w:t xml:space="preserve"> è necessario prevedere un volume di dati attesi. Compilare la tabella sottostante, per ciascun concetto identificato nello schema E-R. I volumi devono essere stimati dallo studente in maniera ragionevole rispetto all’operatività presunta dell’applicativo.</w:t>
-      </w:r>
-      <w:r>
-        <w:rPr>
-          <w:lang w:val="it-IT"/>
-        </w:rPr>
-      </w:r>
-      <w:r/>
-    </w:p>
-    <w:p>
-      <w:pPr>
-        <w:rPr>
-          <w:rFonts w:hint="default"/>
-          <w:sz w:val="24"/>
-          <w:lang w:val="it-IT"/>
-        </w:rPr>
-      </w:pPr>
-      <w:r>
-        <w:rPr>
-          <w:rFonts w:hint="default"/>
-          <w:sz w:val="24"/>
-          <w:lang w:val="it-IT"/>
-        </w:rPr>
       </w:r>
       <w:r>
         <w:rPr>
@@ -9117,13 +9082,7 @@
                 <w:szCs w:val="24"/>
               </w:rPr>
             </w:r>
-            <w:r>
-              <w:rPr>
-                <w:rFonts w:ascii="Times New Roman" w:hAnsi="Times New Roman" w:cs="Times New Roman"/>
-                <w:sz w:val="24"/>
-                <w:szCs w:val="24"/>
-              </w:rPr>
-            </w:r>
+            <w:r/>
           </w:p>
         </w:tc>
       </w:tr>
@@ -9251,13 +9210,7 @@
                 <w:szCs w:val="24"/>
               </w:rPr>
             </w:r>
-            <w:r>
-              <w:rPr>
-                <w:rFonts w:ascii="Times New Roman" w:hAnsi="Times New Roman" w:cs="Times New Roman"/>
-                <w:sz w:val="24"/>
-                <w:szCs w:val="24"/>
-              </w:rPr>
-            </w:r>
+            <w:r/>
           </w:p>
         </w:tc>
       </w:tr>
@@ -9385,13 +9338,7 @@
                 <w:szCs w:val="24"/>
               </w:rPr>
             </w:r>
-            <w:r>
-              <w:rPr>
-                <w:rFonts w:ascii="Times New Roman" w:hAnsi="Times New Roman" w:cs="Times New Roman"/>
-                <w:sz w:val="24"/>
-                <w:szCs w:val="24"/>
-              </w:rPr>
-            </w:r>
+            <w:r/>
           </w:p>
         </w:tc>
       </w:tr>
@@ -9519,13 +9466,7 @@
                 <w:szCs w:val="24"/>
               </w:rPr>
             </w:r>
-            <w:r>
-              <w:rPr>
-                <w:rFonts w:ascii="Times New Roman" w:hAnsi="Times New Roman" w:cs="Times New Roman"/>
-                <w:sz w:val="24"/>
-                <w:szCs w:val="24"/>
-              </w:rPr>
-            </w:r>
+            <w:r/>
           </w:p>
         </w:tc>
       </w:tr>
@@ -9653,13 +9594,7 @@
                 <w:szCs w:val="24"/>
               </w:rPr>
             </w:r>
-            <w:r>
-              <w:rPr>
-                <w:rFonts w:ascii="Times New Roman" w:hAnsi="Times New Roman" w:cs="Times New Roman"/>
-                <w:sz w:val="24"/>
-                <w:szCs w:val="24"/>
-              </w:rPr>
-            </w:r>
+            <w:r/>
           </w:p>
         </w:tc>
       </w:tr>
@@ -9778,22 +9713,9 @@
                 <w:sz w:val="24"/>
                 <w:szCs w:val="24"/>
               </w:rPr>
-              <w:t xml:space="preserve">100000</w:t>
-            </w:r>
-            <w:r>
-              <w:rPr>
-                <w:rFonts w:ascii="Times New Roman" w:hAnsi="Times New Roman" w:cs="Times New Roman"/>
-                <w:sz w:val="24"/>
-                <w:szCs w:val="24"/>
-              </w:rPr>
-            </w:r>
-            <w:r>
-              <w:rPr>
-                <w:rFonts w:ascii="Times New Roman" w:hAnsi="Times New Roman" w:cs="Times New Roman"/>
-                <w:sz w:val="24"/>
-                <w:szCs w:val="24"/>
-              </w:rPr>
-            </w:r>
+              <w:t xml:space="preserve">1000</w:t>
+            </w:r>
+            <w:r/>
           </w:p>
         </w:tc>
       </w:tr>
@@ -9913,22 +9835,9 @@
                 <w:sz w:val="24"/>
                 <w:szCs w:val="24"/>
               </w:rPr>
-              <w:t xml:space="preserve">99000</w:t>
-            </w:r>
-            <w:r>
-              <w:rPr>
-                <w:rFonts w:ascii="Times New Roman" w:hAnsi="Times New Roman" w:cs="Times New Roman"/>
-                <w:sz w:val="24"/>
-                <w:szCs w:val="24"/>
-              </w:rPr>
-            </w:r>
-            <w:r>
-              <w:rPr>
-                <w:rFonts w:ascii="Times New Roman" w:hAnsi="Times New Roman" w:cs="Times New Roman"/>
-                <w:sz w:val="24"/>
-                <w:szCs w:val="24"/>
-              </w:rPr>
-            </w:r>
+              <w:t xml:space="preserve">100000</w:t>
+            </w:r>
+            <w:r/>
           </w:p>
         </w:tc>
       </w:tr>
@@ -10047,7 +9956,6 @@
                 <w:sz w:val="24"/>
                 <w:szCs w:val="24"/>
               </w:rPr>
-              <w:t xml:space="preserve">1000</w:t>
             </w:r>
             <w:r>
               <w:rPr>
@@ -10055,7 +9963,9 @@
                 <w:sz w:val="24"/>
                 <w:szCs w:val="24"/>
               </w:rPr>
-            </w:r>
+              <w:t xml:space="preserve">99000</w:t>
+            </w:r>
+            <w:r/>
             <w:r>
               <w:rPr>
                 <w:rFonts w:ascii="Times New Roman" w:hAnsi="Times New Roman" w:cs="Times New Roman"/>
@@ -10063,6 +9973,7 @@
                 <w:szCs w:val="24"/>
               </w:rPr>
             </w:r>
+            <w:r/>
           </w:p>
         </w:tc>
       </w:tr>
@@ -10190,13 +10101,7 @@
                 <w:szCs w:val="24"/>
               </w:rPr>
             </w:r>
-            <w:r>
-              <w:rPr>
-                <w:rFonts w:ascii="Times New Roman" w:hAnsi="Times New Roman" w:cs="Times New Roman"/>
-                <w:sz w:val="24"/>
-                <w:szCs w:val="24"/>
-              </w:rPr>
-            </w:r>
+            <w:r/>
           </w:p>
         </w:tc>
       </w:tr>
@@ -10324,13 +10229,7 @@
                 <w:szCs w:val="24"/>
               </w:rPr>
             </w:r>
-            <w:r>
-              <w:rPr>
-                <w:rFonts w:ascii="Times New Roman" w:hAnsi="Times New Roman" w:cs="Times New Roman"/>
-                <w:sz w:val="24"/>
-                <w:szCs w:val="24"/>
-              </w:rPr>
-            </w:r>
+            <w:r/>
           </w:p>
         </w:tc>
       </w:tr>
@@ -10458,13 +10357,7 @@
                 <w:szCs w:val="24"/>
               </w:rPr>
             </w:r>
-            <w:r>
-              <w:rPr>
-                <w:rFonts w:ascii="Times New Roman" w:hAnsi="Times New Roman" w:cs="Times New Roman"/>
-                <w:sz w:val="24"/>
-                <w:szCs w:val="24"/>
-              </w:rPr>
-            </w:r>
+            <w:r/>
           </w:p>
         </w:tc>
       </w:tr>
@@ -10592,13 +10485,7 @@
                 <w:szCs w:val="24"/>
               </w:rPr>
             </w:r>
-            <w:r>
-              <w:rPr>
-                <w:rFonts w:ascii="Times New Roman" w:hAnsi="Times New Roman" w:cs="Times New Roman"/>
-                <w:sz w:val="24"/>
-                <w:szCs w:val="24"/>
-              </w:rPr>
-            </w:r>
+            <w:r/>
           </w:p>
         </w:tc>
       </w:tr>
@@ -10726,13 +10613,7 @@
                 <w:szCs w:val="24"/>
               </w:rPr>
             </w:r>
-            <w:r>
-              <w:rPr>
-                <w:rFonts w:ascii="Times New Roman" w:hAnsi="Times New Roman" w:cs="Times New Roman"/>
-                <w:sz w:val="24"/>
-                <w:szCs w:val="24"/>
-              </w:rPr>
-            </w:r>
+            <w:r/>
           </w:p>
         </w:tc>
       </w:tr>
@@ -10786,52 +10667,26 @@
         </w:rPr>
       </w:r>
       <w:r/>
-    </w:p>
-    <w:p>
-      <w:pPr>
-        <w:pStyle w:val="881"/>
-        <w:rPr>
-          <w:rFonts w:hint="default"/>
-          <w:sz w:val="22"/>
-          <w:lang w:val="it-IT"/>
-        </w:rPr>
-      </w:pPr>
-      <w:r>
-        <w:rPr>
-          <w:rFonts w:hint="default"/>
-          <w:sz w:val="22"/>
-          <w:lang w:val="it-IT"/>
-        </w:rPr>
-        <w:t xml:space="preserve">Rappresentare nella tabella sottostante tutte le operazioni sulla base di dati che devono essere supportate dall’applicazione, con la frequenza attesa. Le operazioni da supportare devono essere desunte dalle specifiche raccolte.</w:t>
-      </w:r>
-      <w:r>
-        <w:rPr>
-          <w:lang w:val="it-IT"/>
-        </w:rPr>
-      </w:r>
-      <w:r/>
-    </w:p>
-    <w:p>
-      <w:pPr>
+      <w:r>
         <w:rPr>
           <w:rFonts w:hint="default"/>
           <w:sz w:val="24"/>
           <w:lang w:val="it-IT"/>
         </w:rPr>
-      </w:pPr>
+      </w:r>
+      <w:r>
+        <w:rPr>
+          <w:lang w:val="it-IT"/>
+        </w:rPr>
+      </w:r>
+      <w:r/>
       <w:r>
         <w:rPr>
           <w:rFonts w:hint="default"/>
-          <w:sz w:val="24"/>
-          <w:lang w:val="it-IT"/>
-        </w:rPr>
-      </w:r>
-      <w:r>
-        <w:rPr>
-          <w:lang w:val="it-IT"/>
-        </w:rPr>
-      </w:r>
-      <w:r/>
+          <w:sz w:val="28"/>
+          <w:lang w:val="it-IT"/>
+        </w:rPr>
+      </w:r>
     </w:p>
     <w:tbl>
       <w:tblPr>
@@ -11019,11 +10874,7 @@
                 <w:sz w:val="24"/>
                 <w:lang w:val="it-IT"/>
               </w:rPr>
-            </w:r>
-            <w:r>
-              <w:rPr>
-                <w:lang w:val="it-IT"/>
-              </w:rPr>
+              <w:t xml:space="preserve">U01</w:t>
             </w:r>
             <w:r/>
           </w:p>
@@ -11056,6 +10907,7 @@
                 <w:sz w:val="24"/>
                 <w:lang w:val="it-IT"/>
               </w:rPr>
+              <w:t xml:space="preserve">Registrazione utente</w:t>
             </w:r>
             <w:r>
               <w:rPr>
@@ -11093,6 +10945,7 @@
                 <w:sz w:val="24"/>
                 <w:lang w:val="it-IT"/>
               </w:rPr>
+              <w:t xml:space="preserve">10/giorno</w:t>
             </w:r>
             <w:r>
               <w:rPr>
@@ -11100,6 +10953,1111 @@
               </w:rPr>
             </w:r>
             <w:r/>
+          </w:p>
+        </w:tc>
+      </w:tr>
+      <w:tr>
+        <w:trPr/>
+        <w:tc>
+          <w:tcPr>
+            <w:tcBorders>
+              <w:top w:val="single" w:color="000000" w:sz="4" w:space="0"/>
+              <w:left w:val="single" w:color="000000" w:sz="4" w:space="0"/>
+              <w:bottom w:val="single" w:color="000000" w:sz="4" w:space="0"/>
+              <w:right w:val="single" w:color="000000" w:sz="4" w:space="0"/>
+            </w:tcBorders>
+            <w:tcW w:w="834" w:type="dxa"/>
+            <w:vAlign w:val="top"/>
+            <w:vMerge w:val="restart"/>
+            <w:textDirection w:val="lrTb"/>
+            <w:noWrap w:val="false"/>
+          </w:tcPr>
+          <w:p>
+            <w:pPr>
+              <w:spacing w:line="240" w:lineRule="auto"/>
+              <w:rPr>
+                <w:rFonts w:hint="default"/>
+                <w:sz w:val="24"/>
+                <w:lang w:val="it-IT"/>
+              </w:rPr>
+            </w:pPr>
+            <w:r>
+              <w:rPr>
+                <w:rFonts w:hint="default"/>
+                <w:sz w:val="24"/>
+                <w:lang w:val="it-IT"/>
+              </w:rPr>
+              <w:t xml:space="preserve">U02</w:t>
+            </w:r>
+            <w:r>
+              <w:rPr>
+                <w:rFonts w:hint="default"/>
+                <w:sz w:val="24"/>
+                <w:lang w:val="it-IT"/>
+              </w:rPr>
+            </w:r>
+          </w:p>
+        </w:tc>
+        <w:tc>
+          <w:tcPr>
+            <w:tcBorders>
+              <w:top w:val="single" w:color="000000" w:sz="4" w:space="0"/>
+              <w:left w:val="single" w:color="000000" w:sz="4" w:space="0"/>
+              <w:bottom w:val="single" w:color="000000" w:sz="4" w:space="0"/>
+              <w:right w:val="single" w:color="000000" w:sz="4" w:space="0"/>
+            </w:tcBorders>
+            <w:tcW w:w="4339" w:type="dxa"/>
+            <w:vAlign w:val="top"/>
+            <w:vMerge w:val="restart"/>
+            <w:textDirection w:val="lrTb"/>
+            <w:noWrap w:val="false"/>
+          </w:tcPr>
+          <w:p>
+            <w:pPr>
+              <w:spacing w:line="240" w:lineRule="auto"/>
+              <w:rPr>
+                <w:rFonts w:hint="default"/>
+                <w:sz w:val="24"/>
+                <w:lang w:val="it-IT"/>
+              </w:rPr>
+            </w:pPr>
+            <w:r>
+              <w:rPr>
+                <w:rFonts w:hint="default"/>
+                <w:sz w:val="24"/>
+                <w:lang w:val="it-IT"/>
+              </w:rPr>
+              <w:t xml:space="preserve">Visualizza oggetti venduti</w:t>
+            </w:r>
+            <w:r>
+              <w:rPr>
+                <w:rFonts w:hint="default"/>
+                <w:sz w:val="24"/>
+                <w:lang w:val="it-IT"/>
+              </w:rPr>
+            </w:r>
+          </w:p>
+        </w:tc>
+        <w:tc>
+          <w:tcPr>
+            <w:tcBorders>
+              <w:top w:val="single" w:color="000000" w:sz="4" w:space="0"/>
+              <w:left w:val="single" w:color="000000" w:sz="4" w:space="0"/>
+              <w:bottom w:val="single" w:color="000000" w:sz="4" w:space="0"/>
+              <w:right w:val="single" w:color="000000" w:sz="4" w:space="0"/>
+            </w:tcBorders>
+            <w:tcW w:w="4789" w:type="dxa"/>
+            <w:vAlign w:val="top"/>
+            <w:vMerge w:val="restart"/>
+            <w:textDirection w:val="lrTb"/>
+            <w:noWrap w:val="false"/>
+          </w:tcPr>
+          <w:p>
+            <w:pPr>
+              <w:spacing w:line="240" w:lineRule="auto"/>
+              <w:rPr>
+                <w:rFonts w:hint="default"/>
+                <w:sz w:val="24"/>
+                <w:lang w:val="it-IT"/>
+              </w:rPr>
+            </w:pPr>
+            <w:r>
+              <w:rPr>
+                <w:rFonts w:hint="default"/>
+                <w:sz w:val="24"/>
+                <w:lang w:val="it-IT"/>
+              </w:rPr>
+              <w:t xml:space="preserve">tot/giorno</w:t>
+            </w:r>
+            <w:r>
+              <w:rPr>
+                <w:rFonts w:hint="default"/>
+                <w:sz w:val="24"/>
+                <w:lang w:val="it-IT"/>
+              </w:rPr>
+            </w:r>
+          </w:p>
+        </w:tc>
+      </w:tr>
+      <w:tr>
+        <w:trPr/>
+        <w:tc>
+          <w:tcPr>
+            <w:tcBorders>
+              <w:top w:val="single" w:color="000000" w:sz="4" w:space="0"/>
+              <w:left w:val="single" w:color="000000" w:sz="4" w:space="0"/>
+              <w:bottom w:val="single" w:color="000000" w:sz="4" w:space="0"/>
+              <w:right w:val="single" w:color="000000" w:sz="4" w:space="0"/>
+            </w:tcBorders>
+            <w:tcW w:w="834" w:type="dxa"/>
+            <w:vAlign w:val="top"/>
+            <w:vMerge w:val="restart"/>
+            <w:textDirection w:val="lrTb"/>
+            <w:noWrap w:val="false"/>
+          </w:tcPr>
+          <w:p>
+            <w:pPr>
+              <w:spacing w:line="240" w:lineRule="auto"/>
+              <w:rPr>
+                <w:rFonts w:hint="default"/>
+                <w:sz w:val="24"/>
+                <w:lang w:val="it-IT"/>
+              </w:rPr>
+            </w:pPr>
+            <w:r>
+              <w:rPr>
+                <w:rFonts w:hint="default"/>
+                <w:sz w:val="24"/>
+                <w:lang w:val="it-IT"/>
+              </w:rPr>
+              <w:t xml:space="preserve">U03</w:t>
+            </w:r>
+            <w:r>
+              <w:rPr>
+                <w:rFonts w:hint="default"/>
+                <w:sz w:val="24"/>
+                <w:lang w:val="it-IT"/>
+              </w:rPr>
+            </w:r>
+          </w:p>
+        </w:tc>
+        <w:tc>
+          <w:tcPr>
+            <w:tcBorders>
+              <w:top w:val="single" w:color="000000" w:sz="4" w:space="0"/>
+              <w:left w:val="single" w:color="000000" w:sz="4" w:space="0"/>
+              <w:bottom w:val="single" w:color="000000" w:sz="4" w:space="0"/>
+              <w:right w:val="single" w:color="000000" w:sz="4" w:space="0"/>
+            </w:tcBorders>
+            <w:tcW w:w="4339" w:type="dxa"/>
+            <w:vAlign w:val="top"/>
+            <w:vMerge w:val="restart"/>
+            <w:textDirection w:val="lrTb"/>
+            <w:noWrap w:val="false"/>
+          </w:tcPr>
+          <w:p>
+            <w:pPr>
+              <w:spacing w:line="240" w:lineRule="auto"/>
+              <w:rPr>
+                <w:rFonts w:hint="default"/>
+                <w:sz w:val="24"/>
+                <w:lang w:val="it-IT"/>
+              </w:rPr>
+            </w:pPr>
+            <w:r>
+              <w:rPr>
+                <w:rFonts w:hint="default"/>
+                <w:sz w:val="24"/>
+                <w:lang w:val="it-IT"/>
+              </w:rPr>
+              <w:t xml:space="preserve">Visualizza aste in corso</w:t>
+            </w:r>
+            <w:r>
+              <w:rPr>
+                <w:rFonts w:hint="default"/>
+                <w:sz w:val="24"/>
+                <w:lang w:val="it-IT"/>
+              </w:rPr>
+            </w:r>
+          </w:p>
+        </w:tc>
+        <w:tc>
+          <w:tcPr>
+            <w:tcBorders>
+              <w:top w:val="single" w:color="000000" w:sz="4" w:space="0"/>
+              <w:left w:val="single" w:color="000000" w:sz="4" w:space="0"/>
+              <w:bottom w:val="single" w:color="000000" w:sz="4" w:space="0"/>
+              <w:right w:val="single" w:color="000000" w:sz="4" w:space="0"/>
+            </w:tcBorders>
+            <w:tcW w:w="4789" w:type="dxa"/>
+            <w:vAlign w:val="top"/>
+            <w:vMerge w:val="restart"/>
+            <w:textDirection w:val="lrTb"/>
+            <w:noWrap w:val="false"/>
+          </w:tcPr>
+          <w:p>
+            <w:pPr>
+              <w:spacing w:line="240" w:lineRule="auto"/>
+              <w:rPr>
+                <w:rFonts w:hint="default"/>
+                <w:sz w:val="24"/>
+                <w:lang w:val="it-IT"/>
+              </w:rPr>
+            </w:pPr>
+            <w:r>
+              <w:rPr>
+                <w:rFonts w:hint="default"/>
+                <w:sz w:val="24"/>
+                <w:lang w:val="it-IT"/>
+              </w:rPr>
+              <w:t xml:space="preserve">tot/giorno</w:t>
+            </w:r>
+            <w:r>
+              <w:rPr>
+                <w:rFonts w:hint="default"/>
+                <w:sz w:val="24"/>
+                <w:lang w:val="it-IT"/>
+              </w:rPr>
+            </w:r>
+          </w:p>
+        </w:tc>
+      </w:tr>
+      <w:tr>
+        <w:trPr/>
+        <w:tc>
+          <w:tcPr>
+            <w:tcBorders>
+              <w:top w:val="single" w:color="000000" w:sz="4" w:space="0"/>
+              <w:left w:val="single" w:color="000000" w:sz="4" w:space="0"/>
+              <w:bottom w:val="single" w:color="000000" w:sz="4" w:space="0"/>
+              <w:right w:val="single" w:color="000000" w:sz="4" w:space="0"/>
+            </w:tcBorders>
+            <w:tcW w:w="834" w:type="dxa"/>
+            <w:vAlign w:val="top"/>
+            <w:vMerge w:val="restart"/>
+            <w:textDirection w:val="lrTb"/>
+            <w:noWrap w:val="false"/>
+          </w:tcPr>
+          <w:p>
+            <w:pPr>
+              <w:spacing w:line="240" w:lineRule="auto"/>
+              <w:rPr>
+                <w:rFonts w:hint="default"/>
+                <w:sz w:val="24"/>
+                <w:lang w:val="it-IT"/>
+              </w:rPr>
+            </w:pPr>
+            <w:r>
+              <w:rPr>
+                <w:rFonts w:hint="default"/>
+                <w:sz w:val="24"/>
+                <w:lang w:val="it-IT"/>
+              </w:rPr>
+              <w:t xml:space="preserve">U04</w:t>
+            </w:r>
+            <w:r>
+              <w:rPr>
+                <w:rFonts w:hint="default"/>
+                <w:sz w:val="24"/>
+                <w:lang w:val="it-IT"/>
+              </w:rPr>
+            </w:r>
+          </w:p>
+        </w:tc>
+        <w:tc>
+          <w:tcPr>
+            <w:tcBorders>
+              <w:top w:val="single" w:color="000000" w:sz="4" w:space="0"/>
+              <w:left w:val="single" w:color="000000" w:sz="4" w:space="0"/>
+              <w:bottom w:val="single" w:color="000000" w:sz="4" w:space="0"/>
+              <w:right w:val="single" w:color="000000" w:sz="4" w:space="0"/>
+            </w:tcBorders>
+            <w:tcW w:w="4339" w:type="dxa"/>
+            <w:vAlign w:val="top"/>
+            <w:vMerge w:val="restart"/>
+            <w:textDirection w:val="lrTb"/>
+            <w:noWrap w:val="false"/>
+          </w:tcPr>
+          <w:p>
+            <w:pPr>
+              <w:spacing w:line="240" w:lineRule="auto"/>
+              <w:rPr>
+                <w:rFonts w:hint="default"/>
+                <w:sz w:val="24"/>
+                <w:lang w:val="it-IT"/>
+              </w:rPr>
+            </w:pPr>
+            <w:r>
+              <w:rPr>
+                <w:rFonts w:hint="default"/>
+                <w:sz w:val="24"/>
+                <w:lang w:val="it-IT"/>
+              </w:rPr>
+              <w:t xml:space="preserve">Fai offerta</w:t>
+            </w:r>
+            <w:r>
+              <w:rPr>
+                <w:rFonts w:hint="default"/>
+                <w:sz w:val="24"/>
+                <w:lang w:val="it-IT"/>
+              </w:rPr>
+            </w:r>
+          </w:p>
+        </w:tc>
+        <w:tc>
+          <w:tcPr>
+            <w:tcBorders>
+              <w:top w:val="single" w:color="000000" w:sz="4" w:space="0"/>
+              <w:left w:val="single" w:color="000000" w:sz="4" w:space="0"/>
+              <w:bottom w:val="single" w:color="000000" w:sz="4" w:space="0"/>
+              <w:right w:val="single" w:color="000000" w:sz="4" w:space="0"/>
+            </w:tcBorders>
+            <w:tcW w:w="4789" w:type="dxa"/>
+            <w:vAlign w:val="top"/>
+            <w:vMerge w:val="restart"/>
+            <w:textDirection w:val="lrTb"/>
+            <w:noWrap w:val="false"/>
+          </w:tcPr>
+          <w:p>
+            <w:pPr>
+              <w:spacing w:line="240" w:lineRule="auto"/>
+              <w:rPr>
+                <w:rFonts w:hint="default"/>
+                <w:sz w:val="24"/>
+                <w:lang w:val="it-IT"/>
+              </w:rPr>
+            </w:pPr>
+            <w:r>
+              <w:rPr>
+                <w:rFonts w:hint="default"/>
+                <w:sz w:val="24"/>
+                <w:lang w:val="it-IT"/>
+              </w:rPr>
+              <w:t xml:space="preserve">100000/giorno</w:t>
+            </w:r>
+            <w:r>
+              <w:rPr>
+                <w:rFonts w:hint="default"/>
+                <w:sz w:val="24"/>
+                <w:lang w:val="it-IT"/>
+              </w:rPr>
+            </w:r>
+          </w:p>
+        </w:tc>
+      </w:tr>
+      <w:tr>
+        <w:trPr/>
+        <w:tc>
+          <w:tcPr>
+            <w:tcBorders>
+              <w:top w:val="single" w:color="000000" w:sz="4" w:space="0"/>
+              <w:left w:val="single" w:color="000000" w:sz="4" w:space="0"/>
+              <w:bottom w:val="single" w:color="000000" w:sz="4" w:space="0"/>
+              <w:right w:val="single" w:color="000000" w:sz="4" w:space="0"/>
+            </w:tcBorders>
+            <w:tcW w:w="834" w:type="dxa"/>
+            <w:vAlign w:val="top"/>
+            <w:vMerge w:val="restart"/>
+            <w:textDirection w:val="lrTb"/>
+            <w:noWrap w:val="false"/>
+          </w:tcPr>
+          <w:p>
+            <w:pPr>
+              <w:spacing w:line="240" w:lineRule="auto"/>
+              <w:rPr>
+                <w:rFonts w:hint="default"/>
+                <w:sz w:val="24"/>
+                <w:lang w:val="it-IT"/>
+              </w:rPr>
+            </w:pPr>
+            <w:r>
+              <w:rPr>
+                <w:rFonts w:hint="default"/>
+                <w:sz w:val="24"/>
+                <w:lang w:val="it-IT"/>
+              </w:rPr>
+              <w:t xml:space="preserve">U05</w:t>
+            </w:r>
+            <w:r>
+              <w:rPr>
+                <w:rFonts w:hint="default"/>
+                <w:sz w:val="24"/>
+                <w:lang w:val="it-IT"/>
+              </w:rPr>
+            </w:r>
+          </w:p>
+        </w:tc>
+        <w:tc>
+          <w:tcPr>
+            <w:tcBorders>
+              <w:top w:val="single" w:color="000000" w:sz="4" w:space="0"/>
+              <w:left w:val="single" w:color="000000" w:sz="4" w:space="0"/>
+              <w:bottom w:val="single" w:color="000000" w:sz="4" w:space="0"/>
+              <w:right w:val="single" w:color="000000" w:sz="4" w:space="0"/>
+            </w:tcBorders>
+            <w:tcW w:w="4339" w:type="dxa"/>
+            <w:vAlign w:val="top"/>
+            <w:vMerge w:val="restart"/>
+            <w:textDirection w:val="lrTb"/>
+            <w:noWrap w:val="false"/>
+          </w:tcPr>
+          <w:p>
+            <w:pPr>
+              <w:spacing w:line="240" w:lineRule="auto"/>
+              <w:rPr>
+                <w:rFonts w:hint="default"/>
+                <w:sz w:val="24"/>
+                <w:lang w:val="it-IT"/>
+              </w:rPr>
+            </w:pPr>
+            <w:r>
+              <w:rPr>
+                <w:rFonts w:hint="default"/>
+                <w:sz w:val="24"/>
+                <w:lang w:val="it-IT"/>
+              </w:rPr>
+              <w:t xml:space="preserve">Visualizza oggetti all’asta</w:t>
+            </w:r>
+            <w:r>
+              <w:rPr>
+                <w:rFonts w:hint="default"/>
+                <w:sz w:val="24"/>
+                <w:lang w:val="it-IT"/>
+              </w:rPr>
+            </w:r>
+          </w:p>
+        </w:tc>
+        <w:tc>
+          <w:tcPr>
+            <w:tcBorders>
+              <w:top w:val="single" w:color="000000" w:sz="4" w:space="0"/>
+              <w:left w:val="single" w:color="000000" w:sz="4" w:space="0"/>
+              <w:bottom w:val="single" w:color="000000" w:sz="4" w:space="0"/>
+              <w:right w:val="single" w:color="000000" w:sz="4" w:space="0"/>
+            </w:tcBorders>
+            <w:tcW w:w="4789" w:type="dxa"/>
+            <w:vAlign w:val="top"/>
+            <w:vMerge w:val="restart"/>
+            <w:textDirection w:val="lrTb"/>
+            <w:noWrap w:val="false"/>
+          </w:tcPr>
+          <w:p>
+            <w:pPr>
+              <w:spacing w:line="240" w:lineRule="auto"/>
+              <w:rPr>
+                <w:rFonts w:hint="default"/>
+                <w:sz w:val="24"/>
+                <w:lang w:val="it-IT"/>
+              </w:rPr>
+            </w:pPr>
+            <w:r>
+              <w:rPr>
+                <w:rFonts w:hint="default"/>
+                <w:sz w:val="24"/>
+                <w:lang w:val="it-IT"/>
+              </w:rPr>
+              <w:t xml:space="preserve">10000/giorno</w:t>
+            </w:r>
+            <w:r>
+              <w:rPr>
+                <w:rFonts w:hint="default"/>
+                <w:sz w:val="24"/>
+                <w:lang w:val="it-IT"/>
+              </w:rPr>
+            </w:r>
+          </w:p>
+        </w:tc>
+      </w:tr>
+      <w:tr>
+        <w:trPr/>
+        <w:tc>
+          <w:tcPr>
+            <w:tcBorders>
+              <w:top w:val="single" w:color="000000" w:sz="4" w:space="0"/>
+              <w:left w:val="single" w:color="000000" w:sz="4" w:space="0"/>
+              <w:bottom w:val="single" w:color="000000" w:sz="4" w:space="0"/>
+              <w:right w:val="single" w:color="000000" w:sz="4" w:space="0"/>
+            </w:tcBorders>
+            <w:tcW w:w="834" w:type="dxa"/>
+            <w:vAlign w:val="top"/>
+            <w:vMerge w:val="restart"/>
+            <w:textDirection w:val="lrTb"/>
+            <w:noWrap w:val="false"/>
+          </w:tcPr>
+          <w:p>
+            <w:pPr>
+              <w:spacing w:line="240" w:lineRule="auto"/>
+              <w:rPr>
+                <w:rFonts w:hint="default"/>
+                <w:sz w:val="24"/>
+                <w:lang w:val="it-IT"/>
+              </w:rPr>
+            </w:pPr>
+            <w:r>
+              <w:rPr>
+                <w:rFonts w:hint="default"/>
+                <w:sz w:val="24"/>
+                <w:lang w:val="it-IT"/>
+              </w:rPr>
+              <w:t xml:space="preserve">A01</w:t>
+            </w:r>
+            <w:r>
+              <w:rPr>
+                <w:rFonts w:hint="default"/>
+                <w:sz w:val="24"/>
+                <w:lang w:val="it-IT"/>
+              </w:rPr>
+            </w:r>
+          </w:p>
+        </w:tc>
+        <w:tc>
+          <w:tcPr>
+            <w:tcBorders>
+              <w:top w:val="single" w:color="000000" w:sz="4" w:space="0"/>
+              <w:left w:val="single" w:color="000000" w:sz="4" w:space="0"/>
+              <w:bottom w:val="single" w:color="000000" w:sz="4" w:space="0"/>
+              <w:right w:val="single" w:color="000000" w:sz="4" w:space="0"/>
+            </w:tcBorders>
+            <w:tcW w:w="4339" w:type="dxa"/>
+            <w:vAlign w:val="top"/>
+            <w:vMerge w:val="restart"/>
+            <w:textDirection w:val="lrTb"/>
+            <w:noWrap w:val="false"/>
+          </w:tcPr>
+          <w:p>
+            <w:pPr>
+              <w:spacing w:line="240" w:lineRule="auto"/>
+              <w:rPr>
+                <w:rFonts w:hint="default"/>
+                <w:sz w:val="24"/>
+                <w:lang w:val="it-IT"/>
+              </w:rPr>
+            </w:pPr>
+            <w:r>
+              <w:rPr>
+                <w:rFonts w:hint="default"/>
+                <w:sz w:val="24"/>
+                <w:lang w:val="it-IT"/>
+              </w:rPr>
+              <w:t xml:space="preserve">Inserisci oggetto</w:t>
+            </w:r>
+            <w:r>
+              <w:rPr>
+                <w:rFonts w:hint="default"/>
+                <w:sz w:val="24"/>
+                <w:lang w:val="it-IT"/>
+              </w:rPr>
+            </w:r>
+          </w:p>
+        </w:tc>
+        <w:tc>
+          <w:tcPr>
+            <w:tcBorders>
+              <w:top w:val="single" w:color="000000" w:sz="4" w:space="0"/>
+              <w:left w:val="single" w:color="000000" w:sz="4" w:space="0"/>
+              <w:bottom w:val="single" w:color="000000" w:sz="4" w:space="0"/>
+              <w:right w:val="single" w:color="000000" w:sz="4" w:space="0"/>
+            </w:tcBorders>
+            <w:tcW w:w="4789" w:type="dxa"/>
+            <w:vAlign w:val="top"/>
+            <w:vMerge w:val="restart"/>
+            <w:textDirection w:val="lrTb"/>
+            <w:noWrap w:val="false"/>
+          </w:tcPr>
+          <w:p>
+            <w:pPr>
+              <w:spacing w:line="240" w:lineRule="auto"/>
+              <w:rPr>
+                <w:rFonts w:hint="default"/>
+                <w:sz w:val="24"/>
+                <w:lang w:val="it-IT"/>
+              </w:rPr>
+            </w:pPr>
+            <w:r>
+              <w:rPr>
+                <w:rFonts w:hint="default"/>
+                <w:sz w:val="24"/>
+                <w:lang w:val="it-IT"/>
+              </w:rPr>
+              <w:t xml:space="preserve">2000/settimana</w:t>
+            </w:r>
+            <w:r>
+              <w:rPr>
+                <w:rFonts w:hint="default"/>
+                <w:sz w:val="24"/>
+                <w:lang w:val="it-IT"/>
+              </w:rPr>
+            </w:r>
+          </w:p>
+        </w:tc>
+      </w:tr>
+      <w:tr>
+        <w:trPr/>
+        <w:tc>
+          <w:tcPr>
+            <w:tcBorders>
+              <w:top w:val="single" w:color="000000" w:sz="4" w:space="0"/>
+              <w:left w:val="single" w:color="000000" w:sz="4" w:space="0"/>
+              <w:bottom w:val="single" w:color="000000" w:sz="4" w:space="0"/>
+              <w:right w:val="single" w:color="000000" w:sz="4" w:space="0"/>
+            </w:tcBorders>
+            <w:tcW w:w="834" w:type="dxa"/>
+            <w:vAlign w:val="top"/>
+            <w:vMerge w:val="restart"/>
+            <w:textDirection w:val="lrTb"/>
+            <w:noWrap w:val="false"/>
+          </w:tcPr>
+          <w:p>
+            <w:pPr>
+              <w:spacing w:line="240" w:lineRule="auto"/>
+              <w:rPr>
+                <w:rFonts w:hint="default"/>
+                <w:sz w:val="24"/>
+                <w:lang w:val="it-IT"/>
+              </w:rPr>
+            </w:pPr>
+            <w:r>
+              <w:rPr>
+                <w:rFonts w:hint="default"/>
+                <w:sz w:val="24"/>
+                <w:lang w:val="it-IT"/>
+              </w:rPr>
+              <w:t xml:space="preserve">A02</w:t>
+            </w:r>
+            <w:r>
+              <w:rPr>
+                <w:rFonts w:hint="default"/>
+                <w:sz w:val="24"/>
+                <w:lang w:val="it-IT"/>
+              </w:rPr>
+            </w:r>
+          </w:p>
+        </w:tc>
+        <w:tc>
+          <w:tcPr>
+            <w:tcBorders>
+              <w:top w:val="single" w:color="000000" w:sz="4" w:space="0"/>
+              <w:left w:val="single" w:color="000000" w:sz="4" w:space="0"/>
+              <w:bottom w:val="single" w:color="000000" w:sz="4" w:space="0"/>
+              <w:right w:val="single" w:color="000000" w:sz="4" w:space="0"/>
+            </w:tcBorders>
+            <w:tcW w:w="4339" w:type="dxa"/>
+            <w:vAlign w:val="top"/>
+            <w:vMerge w:val="restart"/>
+            <w:textDirection w:val="lrTb"/>
+            <w:noWrap w:val="false"/>
+          </w:tcPr>
+          <w:p>
+            <w:pPr>
+              <w:spacing w:line="240" w:lineRule="auto"/>
+              <w:rPr>
+                <w:rFonts w:hint="default"/>
+                <w:sz w:val="24"/>
+                <w:lang w:val="it-IT"/>
+              </w:rPr>
+            </w:pPr>
+            <w:r>
+              <w:rPr>
+                <w:rFonts w:hint="default"/>
+                <w:sz w:val="24"/>
+                <w:lang w:val="it-IT"/>
+              </w:rPr>
+              <w:t xml:space="preserve">Indici asta</w:t>
+            </w:r>
+            <w:r>
+              <w:rPr>
+                <w:rFonts w:hint="default"/>
+                <w:sz w:val="24"/>
+                <w:lang w:val="it-IT"/>
+              </w:rPr>
+            </w:r>
+          </w:p>
+        </w:tc>
+        <w:tc>
+          <w:tcPr>
+            <w:tcBorders>
+              <w:top w:val="single" w:color="000000" w:sz="4" w:space="0"/>
+              <w:left w:val="single" w:color="000000" w:sz="4" w:space="0"/>
+              <w:bottom w:val="single" w:color="000000" w:sz="4" w:space="0"/>
+              <w:right w:val="single" w:color="000000" w:sz="4" w:space="0"/>
+            </w:tcBorders>
+            <w:tcW w:w="4789" w:type="dxa"/>
+            <w:vAlign w:val="top"/>
+            <w:vMerge w:val="restart"/>
+            <w:textDirection w:val="lrTb"/>
+            <w:noWrap w:val="false"/>
+          </w:tcPr>
+          <w:p>
+            <w:pPr>
+              <w:spacing w:line="240" w:lineRule="auto"/>
+              <w:rPr>
+                <w:rFonts w:hint="default"/>
+                <w:sz w:val="24"/>
+                <w:lang w:val="it-IT"/>
+              </w:rPr>
+            </w:pPr>
+            <w:r>
+              <w:rPr>
+                <w:rFonts w:hint="default"/>
+                <w:sz w:val="24"/>
+                <w:lang w:val="it-IT"/>
+              </w:rPr>
+              <w:t xml:space="preserve">2000/settimana</w:t>
+            </w:r>
+            <w:r>
+              <w:rPr>
+                <w:rFonts w:hint="default"/>
+                <w:sz w:val="24"/>
+                <w:lang w:val="it-IT"/>
+              </w:rPr>
+            </w:r>
+          </w:p>
+        </w:tc>
+      </w:tr>
+      <w:tr>
+        <w:trPr/>
+        <w:tc>
+          <w:tcPr>
+            <w:tcBorders>
+              <w:top w:val="single" w:color="000000" w:sz="4" w:space="0"/>
+              <w:left w:val="single" w:color="000000" w:sz="4" w:space="0"/>
+              <w:bottom w:val="single" w:color="000000" w:sz="4" w:space="0"/>
+              <w:right w:val="single" w:color="000000" w:sz="4" w:space="0"/>
+            </w:tcBorders>
+            <w:tcW w:w="834" w:type="dxa"/>
+            <w:vAlign w:val="top"/>
+            <w:vMerge w:val="restart"/>
+            <w:textDirection w:val="lrTb"/>
+            <w:noWrap w:val="false"/>
+          </w:tcPr>
+          <w:p>
+            <w:pPr>
+              <w:spacing w:line="240" w:lineRule="auto"/>
+              <w:rPr>
+                <w:rFonts w:hint="default"/>
+                <w:sz w:val="24"/>
+                <w:lang w:val="it-IT"/>
+              </w:rPr>
+            </w:pPr>
+            <w:r>
+              <w:rPr>
+                <w:rFonts w:hint="default"/>
+                <w:sz w:val="24"/>
+                <w:lang w:val="it-IT"/>
+              </w:rPr>
+              <w:t xml:space="preserve">A03</w:t>
+            </w:r>
+            <w:r>
+              <w:rPr>
+                <w:rFonts w:hint="default"/>
+                <w:sz w:val="24"/>
+                <w:lang w:val="it-IT"/>
+              </w:rPr>
+            </w:r>
+          </w:p>
+        </w:tc>
+        <w:tc>
+          <w:tcPr>
+            <w:tcBorders>
+              <w:top w:val="single" w:color="000000" w:sz="4" w:space="0"/>
+              <w:left w:val="single" w:color="000000" w:sz="4" w:space="0"/>
+              <w:bottom w:val="single" w:color="000000" w:sz="4" w:space="0"/>
+              <w:right w:val="single" w:color="000000" w:sz="4" w:space="0"/>
+            </w:tcBorders>
+            <w:tcW w:w="4339" w:type="dxa"/>
+            <w:vAlign w:val="top"/>
+            <w:vMerge w:val="restart"/>
+            <w:textDirection w:val="lrTb"/>
+            <w:noWrap w:val="false"/>
+          </w:tcPr>
+          <w:p>
+            <w:pPr>
+              <w:spacing w:line="240" w:lineRule="auto"/>
+              <w:rPr>
+                <w:rFonts w:hint="default"/>
+                <w:sz w:val="24"/>
+                <w:lang w:val="it-IT"/>
+              </w:rPr>
+            </w:pPr>
+            <w:r>
+              <w:rPr>
+                <w:rFonts w:hint="default"/>
+                <w:sz w:val="24"/>
+                <w:lang w:val="it-IT"/>
+              </w:rPr>
+              <w:t xml:space="preserve">Inserisci categoria</w:t>
+            </w:r>
+            <w:r>
+              <w:rPr>
+                <w:rFonts w:hint="default"/>
+                <w:sz w:val="24"/>
+                <w:lang w:val="it-IT"/>
+              </w:rPr>
+            </w:r>
+          </w:p>
+        </w:tc>
+        <w:tc>
+          <w:tcPr>
+            <w:tcBorders>
+              <w:top w:val="single" w:color="000000" w:sz="4" w:space="0"/>
+              <w:left w:val="single" w:color="000000" w:sz="4" w:space="0"/>
+              <w:bottom w:val="single" w:color="000000" w:sz="4" w:space="0"/>
+              <w:right w:val="single" w:color="000000" w:sz="4" w:space="0"/>
+            </w:tcBorders>
+            <w:tcW w:w="4789" w:type="dxa"/>
+            <w:vAlign w:val="top"/>
+            <w:vMerge w:val="restart"/>
+            <w:textDirection w:val="lrTb"/>
+            <w:noWrap w:val="false"/>
+          </w:tcPr>
+          <w:p>
+            <w:pPr>
+              <w:spacing w:line="240" w:lineRule="auto"/>
+              <w:rPr>
+                <w:rFonts w:hint="default"/>
+                <w:sz w:val="24"/>
+                <w:lang w:val="it-IT"/>
+              </w:rPr>
+            </w:pPr>
+            <w:r>
+              <w:rPr>
+                <w:rFonts w:hint="default"/>
+                <w:sz w:val="24"/>
+                <w:lang w:val="it-IT"/>
+              </w:rPr>
+            </w:r>
+            <w:r>
+              <w:rPr>
+                <w:rFonts w:hint="default"/>
+                <w:sz w:val="24"/>
+                <w:lang w:val="it-IT"/>
+              </w:rPr>
+            </w:r>
+          </w:p>
+        </w:tc>
+      </w:tr>
+      <w:tr>
+        <w:trPr/>
+        <w:tc>
+          <w:tcPr>
+            <w:tcBorders>
+              <w:top w:val="single" w:color="000000" w:sz="4" w:space="0"/>
+              <w:left w:val="single" w:color="000000" w:sz="4" w:space="0"/>
+              <w:bottom w:val="single" w:color="000000" w:sz="4" w:space="0"/>
+              <w:right w:val="single" w:color="000000" w:sz="4" w:space="0"/>
+            </w:tcBorders>
+            <w:tcW w:w="834" w:type="dxa"/>
+            <w:vAlign w:val="top"/>
+            <w:vMerge w:val="restart"/>
+            <w:textDirection w:val="lrTb"/>
+            <w:noWrap w:val="false"/>
+          </w:tcPr>
+          <w:p>
+            <w:pPr>
+              <w:spacing w:line="240" w:lineRule="auto"/>
+              <w:rPr>
+                <w:rFonts w:hint="default"/>
+                <w:sz w:val="24"/>
+                <w:lang w:val="it-IT"/>
+              </w:rPr>
+            </w:pPr>
+            <w:r>
+              <w:rPr>
+                <w:rFonts w:hint="default"/>
+                <w:sz w:val="24"/>
+                <w:lang w:val="it-IT"/>
+              </w:rPr>
+              <w:t xml:space="preserve">A04</w:t>
+            </w:r>
+            <w:r>
+              <w:rPr>
+                <w:rFonts w:hint="default"/>
+                <w:sz w:val="24"/>
+                <w:lang w:val="it-IT"/>
+              </w:rPr>
+            </w:r>
+          </w:p>
+        </w:tc>
+        <w:tc>
+          <w:tcPr>
+            <w:tcBorders>
+              <w:top w:val="single" w:color="000000" w:sz="4" w:space="0"/>
+              <w:left w:val="single" w:color="000000" w:sz="4" w:space="0"/>
+              <w:bottom w:val="single" w:color="000000" w:sz="4" w:space="0"/>
+              <w:right w:val="single" w:color="000000" w:sz="4" w:space="0"/>
+            </w:tcBorders>
+            <w:tcW w:w="4339" w:type="dxa"/>
+            <w:vAlign w:val="top"/>
+            <w:vMerge w:val="restart"/>
+            <w:textDirection w:val="lrTb"/>
+            <w:noWrap w:val="false"/>
+          </w:tcPr>
+          <w:p>
+            <w:pPr>
+              <w:spacing w:line="240" w:lineRule="auto"/>
+              <w:rPr>
+                <w:rFonts w:hint="default"/>
+                <w:sz w:val="24"/>
+                <w:lang w:val="it-IT"/>
+              </w:rPr>
+            </w:pPr>
+            <w:r>
+              <w:rPr>
+                <w:rFonts w:hint="default"/>
+                <w:sz w:val="24"/>
+                <w:lang w:val="it-IT"/>
+              </w:rPr>
+              <w:t xml:space="preserve">Rimuovi categoria</w:t>
+            </w:r>
+            <w:r>
+              <w:rPr>
+                <w:rFonts w:hint="default"/>
+                <w:sz w:val="24"/>
+                <w:lang w:val="it-IT"/>
+              </w:rPr>
+            </w:r>
+          </w:p>
+        </w:tc>
+        <w:tc>
+          <w:tcPr>
+            <w:tcBorders>
+              <w:top w:val="single" w:color="000000" w:sz="4" w:space="0"/>
+              <w:left w:val="single" w:color="000000" w:sz="4" w:space="0"/>
+              <w:bottom w:val="single" w:color="000000" w:sz="4" w:space="0"/>
+              <w:right w:val="single" w:color="000000" w:sz="4" w:space="0"/>
+            </w:tcBorders>
+            <w:tcW w:w="4789" w:type="dxa"/>
+            <w:vAlign w:val="top"/>
+            <w:vMerge w:val="restart"/>
+            <w:textDirection w:val="lrTb"/>
+            <w:noWrap w:val="false"/>
+          </w:tcPr>
+          <w:p>
+            <w:pPr>
+              <w:spacing w:line="240" w:lineRule="auto"/>
+              <w:rPr>
+                <w:rFonts w:hint="default"/>
+                <w:sz w:val="24"/>
+                <w:lang w:val="it-IT"/>
+              </w:rPr>
+            </w:pPr>
+            <w:r>
+              <w:rPr>
+                <w:rFonts w:hint="default"/>
+                <w:sz w:val="24"/>
+                <w:lang w:val="it-IT"/>
+              </w:rPr>
+            </w:r>
+            <w:r>
+              <w:rPr>
+                <w:rFonts w:hint="default"/>
+                <w:sz w:val="24"/>
+                <w:lang w:val="it-IT"/>
+              </w:rPr>
+            </w:r>
+          </w:p>
+        </w:tc>
+      </w:tr>
+      <w:tr>
+        <w:trPr/>
+        <w:tc>
+          <w:tcPr>
+            <w:tcBorders>
+              <w:top w:val="single" w:color="000000" w:sz="4" w:space="0"/>
+              <w:left w:val="single" w:color="000000" w:sz="4" w:space="0"/>
+              <w:bottom w:val="single" w:color="000000" w:sz="4" w:space="0"/>
+              <w:right w:val="single" w:color="000000" w:sz="4" w:space="0"/>
+            </w:tcBorders>
+            <w:tcW w:w="834" w:type="dxa"/>
+            <w:vAlign w:val="top"/>
+            <w:vMerge w:val="restart"/>
+            <w:textDirection w:val="lrTb"/>
+            <w:noWrap w:val="false"/>
+          </w:tcPr>
+          <w:p>
+            <w:pPr>
+              <w:spacing w:line="240" w:lineRule="auto"/>
+              <w:rPr>
+                <w:rFonts w:hint="default"/>
+                <w:sz w:val="24"/>
+                <w:lang w:val="it-IT"/>
+              </w:rPr>
+            </w:pPr>
+            <w:r>
+              <w:rPr>
+                <w:rFonts w:hint="default"/>
+                <w:sz w:val="24"/>
+                <w:lang w:val="it-IT"/>
+              </w:rPr>
+              <w:t xml:space="preserve">L1</w:t>
+            </w:r>
+            <w:r>
+              <w:rPr>
+                <w:rFonts w:hint="default"/>
+                <w:sz w:val="24"/>
+                <w:lang w:val="it-IT"/>
+              </w:rPr>
+            </w:r>
+          </w:p>
+        </w:tc>
+        <w:tc>
+          <w:tcPr>
+            <w:tcBorders>
+              <w:top w:val="single" w:color="000000" w:sz="4" w:space="0"/>
+              <w:left w:val="single" w:color="000000" w:sz="4" w:space="0"/>
+              <w:bottom w:val="single" w:color="000000" w:sz="4" w:space="0"/>
+              <w:right w:val="single" w:color="000000" w:sz="4" w:space="0"/>
+            </w:tcBorders>
+            <w:tcW w:w="4339" w:type="dxa"/>
+            <w:vAlign w:val="top"/>
+            <w:vMerge w:val="restart"/>
+            <w:textDirection w:val="lrTb"/>
+            <w:noWrap w:val="false"/>
+          </w:tcPr>
+          <w:p>
+            <w:pPr>
+              <w:spacing w:line="240" w:lineRule="auto"/>
+              <w:rPr>
+                <w:rFonts w:hint="default"/>
+                <w:sz w:val="24"/>
+                <w:lang w:val="it-IT"/>
+              </w:rPr>
+            </w:pPr>
+            <w:r>
+              <w:rPr>
+                <w:rFonts w:hint="default"/>
+                <w:sz w:val="24"/>
+                <w:lang w:val="it-IT"/>
+              </w:rPr>
+              <w:t xml:space="preserve">Login</w:t>
+            </w:r>
+            <w:r>
+              <w:rPr>
+                <w:rFonts w:hint="default"/>
+                <w:sz w:val="24"/>
+                <w:lang w:val="it-IT"/>
+              </w:rPr>
+            </w:r>
+          </w:p>
+        </w:tc>
+        <w:tc>
+          <w:tcPr>
+            <w:tcBorders>
+              <w:top w:val="single" w:color="000000" w:sz="4" w:space="0"/>
+              <w:left w:val="single" w:color="000000" w:sz="4" w:space="0"/>
+              <w:bottom w:val="single" w:color="000000" w:sz="4" w:space="0"/>
+              <w:right w:val="single" w:color="000000" w:sz="4" w:space="0"/>
+            </w:tcBorders>
+            <w:tcW w:w="4789" w:type="dxa"/>
+            <w:vAlign w:val="top"/>
+            <w:vMerge w:val="restart"/>
+            <w:textDirection w:val="lrTb"/>
+            <w:noWrap w:val="false"/>
+          </w:tcPr>
+          <w:p>
+            <w:pPr>
+              <w:spacing w:line="240" w:lineRule="auto"/>
+              <w:rPr>
+                <w:rFonts w:hint="default"/>
+                <w:sz w:val="24"/>
+                <w:lang w:val="it-IT"/>
+              </w:rPr>
+            </w:pPr>
+            <w:r>
+              <w:rPr>
+                <w:rFonts w:hint="default"/>
+                <w:sz w:val="24"/>
+                <w:lang w:val="it-IT"/>
+              </w:rPr>
+              <w:t xml:space="preserve">300/giorno</w:t>
+            </w:r>
+            <w:r>
+              <w:rPr>
+                <w:rFonts w:hint="default"/>
+                <w:sz w:val="24"/>
+                <w:lang w:val="it-IT"/>
+              </w:rPr>
+            </w:r>
           </w:p>
         </w:tc>
       </w:tr>

</xml_diff>

<commit_message>
Refactoring Volume dei dati, Operazioni, Frequenze delle stesse e Calcolo dei costi delle operazioni
</commit_message>
<xml_diff>
--- a/doc/Aste online.docx
+++ b/doc/Aste online.docx
@@ -10893,7 +10893,6 @@
                 <w:sz w:val="24"/>
                 <w:lang w:val="it-IT"/>
               </w:rPr>
-              <w:t xml:space="preserve">10/mese</w:t>
             </w:r>
             <w:r/>
           </w:p>
@@ -11000,6 +10999,9 @@
           <w:p>
             <w:pPr>
               <w:spacing w:line="240" w:lineRule="auto"/>
+              <w:tabs>
+                <w:tab w:val="left" w:pos="1537" w:leader="none"/>
+              </w:tabs>
               <w:rPr>
                 <w:rFonts w:hint="default"/>
                 <w:sz w:val="24"/>
@@ -11012,7 +11014,6 @@
                 <w:sz w:val="24"/>
                 <w:lang w:val="it-IT"/>
               </w:rPr>
-              <w:t xml:space="preserve">4000/settimana</w:t>
             </w:r>
             <w:r/>
           </w:p>
@@ -11124,7 +11125,6 @@
                 <w:sz w:val="24"/>
                 <w:lang w:val="it-IT"/>
               </w:rPr>
-              <w:t xml:space="preserve">100000/settimana</w:t>
             </w:r>
             <w:r/>
           </w:p>
@@ -11243,7 +11243,6 @@
                 <w:sz w:val="24"/>
                 <w:lang w:val="it-IT"/>
               </w:rPr>
-              <w:t xml:space="preserve">100000/settimana</w:t>
             </w:r>
             <w:r/>
           </w:p>
@@ -11289,129 +11288,6 @@
                 <w:lang w:val="it-IT"/>
               </w:rPr>
             </w:r>
-          </w:p>
-        </w:tc>
-        <w:tc>
-          <w:tcPr>
-            <w:tcBorders>
-              <w:top w:val="single" w:color="000000" w:sz="4" w:space="0"/>
-              <w:left w:val="single" w:color="000000" w:sz="4" w:space="0"/>
-              <w:bottom w:val="single" w:color="000000" w:sz="4" w:space="0"/>
-              <w:right w:val="single" w:color="000000" w:sz="4" w:space="0"/>
-            </w:tcBorders>
-            <w:tcW w:w="4339" w:type="dxa"/>
-            <w:vAlign w:val="top"/>
-            <w:vMerge w:val="restart"/>
-            <w:textDirection w:val="lrTb"/>
-            <w:noWrap w:val="false"/>
-          </w:tcPr>
-          <w:p>
-            <w:pPr>
-              <w:spacing w:line="240" w:lineRule="auto"/>
-              <w:rPr>
-                <w:rFonts w:hint="default"/>
-                <w:sz w:val="24"/>
-                <w:lang w:val="it-IT"/>
-              </w:rPr>
-            </w:pPr>
-            <w:r>
-              <w:rPr>
-                <w:rFonts w:hint="default"/>
-                <w:sz w:val="24"/>
-                <w:lang w:val="it-IT"/>
-              </w:rPr>
-              <w:t xml:space="preserve">Controfferta Automatica</w:t>
-            </w:r>
-            <w:r>
-              <w:rPr>
-                <w:rFonts w:hint="default"/>
-                <w:sz w:val="24"/>
-                <w:lang w:val="it-IT"/>
-              </w:rPr>
-            </w:r>
-          </w:p>
-        </w:tc>
-        <w:tc>
-          <w:tcPr>
-            <w:tcBorders>
-              <w:top w:val="single" w:color="000000" w:sz="4" w:space="0"/>
-              <w:left w:val="single" w:color="000000" w:sz="4" w:space="0"/>
-              <w:bottom w:val="single" w:color="000000" w:sz="4" w:space="0"/>
-              <w:right w:val="single" w:color="000000" w:sz="4" w:space="0"/>
-            </w:tcBorders>
-            <w:tcW w:w="4789" w:type="dxa"/>
-            <w:vAlign w:val="top"/>
-            <w:vMerge w:val="restart"/>
-            <w:textDirection w:val="lrTb"/>
-            <w:noWrap w:val="false"/>
-          </w:tcPr>
-          <w:p>
-            <w:pPr>
-              <w:spacing w:line="240" w:lineRule="auto"/>
-              <w:rPr>
-                <w:rFonts w:hint="default"/>
-                <w:sz w:val="24"/>
-                <w:lang w:val="it-IT"/>
-              </w:rPr>
-            </w:pPr>
-            <w:r>
-              <w:rPr>
-                <w:rFonts w:hint="default"/>
-                <w:sz w:val="24"/>
-                <w:lang w:val="it-IT"/>
-              </w:rPr>
-              <w:t xml:space="preserve">1000/settimana</w:t>
-            </w:r>
-            <w:r>
-              <w:rPr>
-                <w:rFonts w:hint="default"/>
-                <w:sz w:val="24"/>
-                <w:lang w:val="it-IT"/>
-              </w:rPr>
-            </w:r>
-          </w:p>
-        </w:tc>
-      </w:tr>
-      <w:tr>
-        <w:trPr/>
-        <w:tc>
-          <w:tcPr>
-            <w:tcBorders>
-              <w:top w:val="single" w:color="000000" w:sz="4" w:space="0"/>
-              <w:left w:val="single" w:color="000000" w:sz="4" w:space="0"/>
-              <w:bottom w:val="single" w:color="000000" w:sz="4" w:space="0"/>
-              <w:right w:val="single" w:color="000000" w:sz="4" w:space="0"/>
-            </w:tcBorders>
-            <w:tcW w:w="834" w:type="dxa"/>
-            <w:vAlign w:val="top"/>
-            <w:vMerge w:val="restart"/>
-            <w:textDirection w:val="lrTb"/>
-            <w:noWrap w:val="false"/>
-          </w:tcPr>
-          <w:p>
-            <w:pPr>
-              <w:spacing w:line="240" w:lineRule="auto"/>
-              <w:rPr>
-                <w:rFonts w:hint="default"/>
-                <w:sz w:val="24"/>
-                <w:lang w:val="it-IT"/>
-              </w:rPr>
-            </w:pPr>
-            <w:r>
-              <w:rPr>
-                <w:rFonts w:hint="default"/>
-                <w:sz w:val="24"/>
-                <w:lang w:val="it-IT"/>
-              </w:rPr>
-              <w:t xml:space="preserve">U06</w:t>
-            </w:r>
-            <w:r>
-              <w:rPr>
-                <w:rFonts w:hint="default"/>
-                <w:sz w:val="24"/>
-                <w:lang w:val="it-IT"/>
-              </w:rPr>
-            </w:r>
             <w:r/>
           </w:p>
         </w:tc>
@@ -11444,7 +11320,14 @@
                 <w:sz w:val="24"/>
                 <w:lang w:val="it-IT"/>
               </w:rPr>
-              <w:t xml:space="preserve">Visualizza nuove aste</w:t>
+              <w:t xml:space="preserve">Controfferta Automatica</w:t>
+            </w:r>
+            <w:r>
+              <w:rPr>
+                <w:rFonts w:hint="default"/>
+                <w:sz w:val="24"/>
+                <w:lang w:val="it-IT"/>
+              </w:rPr>
             </w:r>
             <w:r/>
           </w:p>
@@ -11478,7 +11361,6 @@
                 <w:sz w:val="24"/>
                 <w:lang w:val="it-IT"/>
               </w:rPr>
-              <w:t xml:space="preserve">1000/settimana</w:t>
             </w:r>
             <w:r/>
           </w:p>
@@ -11515,130 +11397,7 @@
                 <w:sz w:val="24"/>
                 <w:lang w:val="it-IT"/>
               </w:rPr>
-              <w:t xml:space="preserve">U07</w:t>
-            </w:r>
-            <w:r>
-              <w:rPr>
-                <w:rFonts w:hint="default"/>
-                <w:sz w:val="24"/>
-                <w:lang w:val="it-IT"/>
-              </w:rPr>
-            </w:r>
-          </w:p>
-        </w:tc>
-        <w:tc>
-          <w:tcPr>
-            <w:tcBorders>
-              <w:top w:val="single" w:color="000000" w:sz="4" w:space="0"/>
-              <w:left w:val="single" w:color="000000" w:sz="4" w:space="0"/>
-              <w:bottom w:val="single" w:color="000000" w:sz="4" w:space="0"/>
-              <w:right w:val="single" w:color="000000" w:sz="4" w:space="0"/>
-            </w:tcBorders>
-            <w:tcW w:w="4339" w:type="dxa"/>
-            <w:vAlign w:val="top"/>
-            <w:vMerge w:val="restart"/>
-            <w:textDirection w:val="lrTb"/>
-            <w:noWrap w:val="false"/>
-          </w:tcPr>
-          <w:p>
-            <w:pPr>
-              <w:spacing w:line="240" w:lineRule="auto"/>
-              <w:rPr>
-                <w:rFonts w:hint="default"/>
-                <w:sz w:val="24"/>
-                <w:lang w:val="it-IT"/>
-              </w:rPr>
-            </w:pPr>
-            <w:r>
-              <w:rPr>
-                <w:rFonts w:hint="default"/>
-                <w:sz w:val="24"/>
-                <w:lang w:val="it-IT"/>
-              </w:rPr>
-              <w:t xml:space="preserve">Disiscrizione</w:t>
-            </w:r>
-            <w:r>
-              <w:rPr>
-                <w:rFonts w:hint="default"/>
-                <w:sz w:val="24"/>
-                <w:lang w:val="it-IT"/>
-              </w:rPr>
-            </w:r>
-          </w:p>
-        </w:tc>
-        <w:tc>
-          <w:tcPr>
-            <w:tcBorders>
-              <w:top w:val="single" w:color="000000" w:sz="4" w:space="0"/>
-              <w:left w:val="single" w:color="000000" w:sz="4" w:space="0"/>
-              <w:bottom w:val="single" w:color="000000" w:sz="4" w:space="0"/>
-              <w:right w:val="single" w:color="000000" w:sz="4" w:space="0"/>
-            </w:tcBorders>
-            <w:tcW w:w="4789" w:type="dxa"/>
-            <w:vAlign w:val="top"/>
-            <w:vMerge w:val="restart"/>
-            <w:textDirection w:val="lrTb"/>
-            <w:noWrap w:val="false"/>
-          </w:tcPr>
-          <w:p>
-            <w:pPr>
-              <w:spacing w:line="240" w:lineRule="auto"/>
-              <w:rPr>
-                <w:rFonts w:hint="default"/>
-                <w:sz w:val="24"/>
-                <w:lang w:val="it-IT"/>
-              </w:rPr>
-            </w:pPr>
-            <w:r>
-              <w:rPr>
-                <w:rFonts w:hint="default"/>
-                <w:sz w:val="24"/>
-                <w:lang w:val="it-IT"/>
-              </w:rPr>
-              <w:t xml:space="preserve">10/mese</w:t>
-            </w:r>
-            <w:r>
-              <w:rPr>
-                <w:rFonts w:hint="default"/>
-                <w:sz w:val="24"/>
-                <w:lang w:val="it-IT"/>
-              </w:rPr>
-            </w:r>
-          </w:p>
-        </w:tc>
-      </w:tr>
-      <w:tr>
-        <w:trPr/>
-        <w:tc>
-          <w:tcPr>
-            <w:tcBorders>
-              <w:top w:val="single" w:color="000000" w:sz="4" w:space="0"/>
-              <w:left w:val="single" w:color="000000" w:sz="4" w:space="0"/>
-              <w:bottom w:val="single" w:color="000000" w:sz="4" w:space="0"/>
-              <w:right w:val="single" w:color="000000" w:sz="4" w:space="0"/>
-            </w:tcBorders>
-            <w:tcW w:w="834" w:type="dxa"/>
-            <w:vAlign w:val="top"/>
-            <w:vMerge w:val="restart"/>
-            <w:textDirection w:val="lrTb"/>
-            <w:noWrap w:val="false"/>
-          </w:tcPr>
-          <w:p>
-            <w:pPr>
-              <w:spacing w:line="240" w:lineRule="auto"/>
-              <w:rPr>
-                <w:rFonts w:hint="default"/>
-                <w:sz w:val="24"/>
-                <w:lang w:val="it-IT"/>
-              </w:rPr>
-            </w:pPr>
-            <w:r>
-              <w:rPr>
-                <w:rFonts w:hint="default"/>
-                <w:sz w:val="24"/>
-                <w:lang w:val="it-IT"/>
-              </w:rPr>
-              <w:t xml:space="preserve">A01</w:t>
+              <w:t xml:space="preserve">U06</w:t>
             </w:r>
             <w:r>
               <w:rPr>
@@ -11679,14 +11438,7 @@
                 <w:sz w:val="24"/>
                 <w:lang w:val="it-IT"/>
               </w:rPr>
-              <w:t xml:space="preserve">Inserisci oggetto</w:t>
-            </w:r>
-            <w:r>
-              <w:rPr>
-                <w:rFonts w:hint="default"/>
-                <w:sz w:val="24"/>
-                <w:lang w:val="it-IT"/>
-              </w:rPr>
+              <w:t xml:space="preserve">Visualizza nuove aste</w:t>
             </w:r>
             <w:r/>
           </w:p>
@@ -11714,14 +11466,6 @@
                 <w:lang w:val="it-IT"/>
               </w:rPr>
             </w:pPr>
-            <w:r>
-              <w:rPr>
-                <w:rFonts w:hint="default"/>
-                <w:sz w:val="24"/>
-                <w:lang w:val="it-IT"/>
-              </w:rPr>
-              <w:t xml:space="preserve">4000/settimana</w:t>
-            </w:r>
             <w:r>
               <w:rPr>
                 <w:rFonts w:hint="default"/>
@@ -11764,7 +11508,7 @@
                 <w:sz w:val="24"/>
                 <w:lang w:val="it-IT"/>
               </w:rPr>
-              <w:t xml:space="preserve">A02</w:t>
+              <w:t xml:space="preserve">U07</w:t>
             </w:r>
             <w:r>
               <w:rPr>
@@ -11805,7 +11549,7 @@
                 <w:sz w:val="24"/>
                 <w:lang w:val="it-IT"/>
               </w:rPr>
-              <w:t xml:space="preserve">Indici asta</w:t>
+              <w:t xml:space="preserve">Disiscrizione</w:t>
             </w:r>
             <w:r>
               <w:rPr>
@@ -11840,14 +11584,6 @@
                 <w:lang w:val="it-IT"/>
               </w:rPr>
             </w:pPr>
-            <w:r>
-              <w:rPr>
-                <w:rFonts w:hint="default"/>
-                <w:sz w:val="24"/>
-                <w:lang w:val="it-IT"/>
-              </w:rPr>
-              <w:t xml:space="preserve">4000/settimana</w:t>
-            </w:r>
             <w:r>
               <w:rPr>
                 <w:rFonts w:hint="default"/>
@@ -11890,7 +11626,7 @@
                 <w:sz w:val="24"/>
                 <w:lang w:val="it-IT"/>
               </w:rPr>
-              <w:t xml:space="preserve">A03</w:t>
+              <w:t xml:space="preserve">A01</w:t>
             </w:r>
             <w:r>
               <w:rPr>
@@ -11931,7 +11667,7 @@
                 <w:sz w:val="24"/>
                 <w:lang w:val="it-IT"/>
               </w:rPr>
-              <w:t xml:space="preserve">Inserisci categoria</w:t>
+              <w:t xml:space="preserve">Inserisci oggetto</w:t>
             </w:r>
             <w:r>
               <w:rPr>
@@ -11966,14 +11702,6 @@
                 <w:lang w:val="it-IT"/>
               </w:rPr>
             </w:pPr>
-            <w:r>
-              <w:rPr>
-                <w:rFonts w:hint="default"/>
-                <w:sz w:val="24"/>
-                <w:lang w:val="it-IT"/>
-              </w:rPr>
-              <w:t xml:space="preserve">10/anno</w:t>
-            </w:r>
             <w:r>
               <w:rPr>
                 <w:rFonts w:hint="default"/>
@@ -12016,7 +11744,7 @@
                 <w:sz w:val="24"/>
                 <w:lang w:val="it-IT"/>
               </w:rPr>
-              <w:t xml:space="preserve">A04</w:t>
+              <w:t xml:space="preserve">A02</w:t>
             </w:r>
             <w:r>
               <w:rPr>
@@ -12057,7 +11785,7 @@
                 <w:sz w:val="24"/>
                 <w:lang w:val="it-IT"/>
               </w:rPr>
-              <w:t xml:space="preserve">Rimuovi categoria</w:t>
+              <w:t xml:space="preserve">Indici asta</w:t>
             </w:r>
             <w:r>
               <w:rPr>
@@ -12092,14 +11820,6 @@
                 <w:lang w:val="it-IT"/>
               </w:rPr>
             </w:pPr>
-            <w:r>
-              <w:rPr>
-                <w:rFonts w:hint="default"/>
-                <w:sz w:val="24"/>
-                <w:lang w:val="it-IT"/>
-              </w:rPr>
-              <w:t xml:space="preserve">10/anno</w:t>
-            </w:r>
             <w:r>
               <w:rPr>
                 <w:rFonts w:hint="default"/>
@@ -12142,7 +11862,7 @@
                 <w:sz w:val="24"/>
                 <w:lang w:val="it-IT"/>
               </w:rPr>
-              <w:t xml:space="preserve">L1</w:t>
+              <w:t xml:space="preserve">A03</w:t>
             </w:r>
             <w:r>
               <w:rPr>
@@ -12183,7 +11903,7 @@
                 <w:sz w:val="24"/>
                 <w:lang w:val="it-IT"/>
               </w:rPr>
-              <w:t xml:space="preserve">Login</w:t>
+              <w:t xml:space="preserve">Inserisci categoria</w:t>
             </w:r>
             <w:r>
               <w:rPr>
@@ -12224,7 +11944,242 @@
                 <w:sz w:val="24"/>
                 <w:lang w:val="it-IT"/>
               </w:rPr>
-              <w:t xml:space="preserve">1000/settimana</w:t>
+            </w:r>
+            <w:r/>
+          </w:p>
+        </w:tc>
+      </w:tr>
+      <w:tr>
+        <w:trPr/>
+        <w:tc>
+          <w:tcPr>
+            <w:tcBorders>
+              <w:top w:val="single" w:color="000000" w:sz="4" w:space="0"/>
+              <w:left w:val="single" w:color="000000" w:sz="4" w:space="0"/>
+              <w:bottom w:val="single" w:color="000000" w:sz="4" w:space="0"/>
+              <w:right w:val="single" w:color="000000" w:sz="4" w:space="0"/>
+            </w:tcBorders>
+            <w:tcW w:w="834" w:type="dxa"/>
+            <w:vAlign w:val="top"/>
+            <w:vMerge w:val="restart"/>
+            <w:textDirection w:val="lrTb"/>
+            <w:noWrap w:val="false"/>
+          </w:tcPr>
+          <w:p>
+            <w:pPr>
+              <w:spacing w:line="240" w:lineRule="auto"/>
+              <w:rPr>
+                <w:rFonts w:hint="default"/>
+                <w:sz w:val="24"/>
+                <w:lang w:val="it-IT"/>
+              </w:rPr>
+            </w:pPr>
+            <w:r>
+              <w:rPr>
+                <w:rFonts w:hint="default"/>
+                <w:sz w:val="24"/>
+                <w:lang w:val="it-IT"/>
+              </w:rPr>
+              <w:t xml:space="preserve">A04</w:t>
+            </w:r>
+            <w:r>
+              <w:rPr>
+                <w:rFonts w:hint="default"/>
+                <w:sz w:val="24"/>
+                <w:lang w:val="it-IT"/>
+              </w:rPr>
+            </w:r>
+            <w:r/>
+          </w:p>
+        </w:tc>
+        <w:tc>
+          <w:tcPr>
+            <w:tcBorders>
+              <w:top w:val="single" w:color="000000" w:sz="4" w:space="0"/>
+              <w:left w:val="single" w:color="000000" w:sz="4" w:space="0"/>
+              <w:bottom w:val="single" w:color="000000" w:sz="4" w:space="0"/>
+              <w:right w:val="single" w:color="000000" w:sz="4" w:space="0"/>
+            </w:tcBorders>
+            <w:tcW w:w="4339" w:type="dxa"/>
+            <w:vAlign w:val="top"/>
+            <w:vMerge w:val="restart"/>
+            <w:textDirection w:val="lrTb"/>
+            <w:noWrap w:val="false"/>
+          </w:tcPr>
+          <w:p>
+            <w:pPr>
+              <w:spacing w:line="240" w:lineRule="auto"/>
+              <w:rPr>
+                <w:rFonts w:hint="default"/>
+                <w:sz w:val="24"/>
+                <w:lang w:val="it-IT"/>
+              </w:rPr>
+            </w:pPr>
+            <w:r>
+              <w:rPr>
+                <w:rFonts w:hint="default"/>
+                <w:sz w:val="24"/>
+                <w:lang w:val="it-IT"/>
+              </w:rPr>
+              <w:t xml:space="preserve">Rimuovi categoria</w:t>
+            </w:r>
+            <w:r>
+              <w:rPr>
+                <w:rFonts w:hint="default"/>
+                <w:sz w:val="24"/>
+                <w:lang w:val="it-IT"/>
+              </w:rPr>
+            </w:r>
+            <w:r/>
+          </w:p>
+        </w:tc>
+        <w:tc>
+          <w:tcPr>
+            <w:tcBorders>
+              <w:top w:val="single" w:color="000000" w:sz="4" w:space="0"/>
+              <w:left w:val="single" w:color="000000" w:sz="4" w:space="0"/>
+              <w:bottom w:val="single" w:color="000000" w:sz="4" w:space="0"/>
+              <w:right w:val="single" w:color="000000" w:sz="4" w:space="0"/>
+            </w:tcBorders>
+            <w:tcW w:w="4789" w:type="dxa"/>
+            <w:vAlign w:val="top"/>
+            <w:vMerge w:val="restart"/>
+            <w:textDirection w:val="lrTb"/>
+            <w:noWrap w:val="false"/>
+          </w:tcPr>
+          <w:p>
+            <w:pPr>
+              <w:spacing w:line="240" w:lineRule="auto"/>
+              <w:rPr>
+                <w:rFonts w:hint="default"/>
+                <w:sz w:val="24"/>
+                <w:lang w:val="it-IT"/>
+              </w:rPr>
+            </w:pPr>
+            <w:r>
+              <w:rPr>
+                <w:rFonts w:hint="default"/>
+                <w:sz w:val="24"/>
+                <w:lang w:val="it-IT"/>
+              </w:rPr>
+            </w:r>
+            <w:r/>
+          </w:p>
+        </w:tc>
+      </w:tr>
+      <w:tr>
+        <w:trPr/>
+        <w:tc>
+          <w:tcPr>
+            <w:tcBorders>
+              <w:top w:val="single" w:color="000000" w:sz="4" w:space="0"/>
+              <w:left w:val="single" w:color="000000" w:sz="4" w:space="0"/>
+              <w:bottom w:val="single" w:color="000000" w:sz="4" w:space="0"/>
+              <w:right w:val="single" w:color="000000" w:sz="4" w:space="0"/>
+            </w:tcBorders>
+            <w:tcW w:w="834" w:type="dxa"/>
+            <w:vAlign w:val="top"/>
+            <w:vMerge w:val="restart"/>
+            <w:textDirection w:val="lrTb"/>
+            <w:noWrap w:val="false"/>
+          </w:tcPr>
+          <w:p>
+            <w:pPr>
+              <w:spacing w:line="240" w:lineRule="auto"/>
+              <w:rPr>
+                <w:rFonts w:hint="default"/>
+                <w:sz w:val="24"/>
+                <w:lang w:val="it-IT"/>
+              </w:rPr>
+            </w:pPr>
+            <w:r>
+              <w:rPr>
+                <w:rFonts w:hint="default"/>
+                <w:sz w:val="24"/>
+                <w:lang w:val="it-IT"/>
+              </w:rPr>
+              <w:t xml:space="preserve">L1</w:t>
+            </w:r>
+            <w:r>
+              <w:rPr>
+                <w:rFonts w:hint="default"/>
+                <w:sz w:val="24"/>
+                <w:lang w:val="it-IT"/>
+              </w:rPr>
+            </w:r>
+            <w:r/>
+          </w:p>
+        </w:tc>
+        <w:tc>
+          <w:tcPr>
+            <w:tcBorders>
+              <w:top w:val="single" w:color="000000" w:sz="4" w:space="0"/>
+              <w:left w:val="single" w:color="000000" w:sz="4" w:space="0"/>
+              <w:bottom w:val="single" w:color="000000" w:sz="4" w:space="0"/>
+              <w:right w:val="single" w:color="000000" w:sz="4" w:space="0"/>
+            </w:tcBorders>
+            <w:tcW w:w="4339" w:type="dxa"/>
+            <w:vAlign w:val="top"/>
+            <w:vMerge w:val="restart"/>
+            <w:textDirection w:val="lrTb"/>
+            <w:noWrap w:val="false"/>
+          </w:tcPr>
+          <w:p>
+            <w:pPr>
+              <w:spacing w:line="240" w:lineRule="auto"/>
+              <w:rPr>
+                <w:rFonts w:hint="default"/>
+                <w:sz w:val="24"/>
+                <w:lang w:val="it-IT"/>
+              </w:rPr>
+            </w:pPr>
+            <w:r>
+              <w:rPr>
+                <w:rFonts w:hint="default"/>
+                <w:sz w:val="24"/>
+                <w:lang w:val="it-IT"/>
+              </w:rPr>
+              <w:t xml:space="preserve">Login</w:t>
+            </w:r>
+            <w:r>
+              <w:rPr>
+                <w:rFonts w:hint="default"/>
+                <w:sz w:val="24"/>
+                <w:lang w:val="it-IT"/>
+              </w:rPr>
+            </w:r>
+            <w:r/>
+          </w:p>
+        </w:tc>
+        <w:tc>
+          <w:tcPr>
+            <w:tcBorders>
+              <w:top w:val="single" w:color="000000" w:sz="4" w:space="0"/>
+              <w:left w:val="single" w:color="000000" w:sz="4" w:space="0"/>
+              <w:bottom w:val="single" w:color="000000" w:sz="4" w:space="0"/>
+              <w:right w:val="single" w:color="000000" w:sz="4" w:space="0"/>
+            </w:tcBorders>
+            <w:tcW w:w="4789" w:type="dxa"/>
+            <w:vAlign w:val="top"/>
+            <w:vMerge w:val="restart"/>
+            <w:textDirection w:val="lrTb"/>
+            <w:noWrap w:val="false"/>
+          </w:tcPr>
+          <w:p>
+            <w:pPr>
+              <w:spacing w:line="240" w:lineRule="auto"/>
+              <w:rPr>
+                <w:rFonts w:hint="default"/>
+                <w:sz w:val="24"/>
+                <w:lang w:val="it-IT"/>
+              </w:rPr>
+            </w:pPr>
+            <w:r>
+              <w:rPr>
+                <w:rFonts w:hint="default"/>
+                <w:sz w:val="24"/>
+                <w:lang w:val="it-IT"/>
+              </w:rPr>
             </w:r>
             <w:r/>
           </w:p>

</xml_diff>

<commit_message>
Refactoring volumi e aggiunta delle frequenze
</commit_message>
<xml_diff>
--- a/doc/Aste online.docx
+++ b/doc/Aste online.docx
@@ -9301,7 +9301,7 @@
                 <w:sz w:val="24"/>
                 <w:szCs w:val="24"/>
               </w:rPr>
-              <w:t xml:space="preserve">10000000</w:t>
+              <w:t xml:space="preserve">1000000</w:t>
             </w:r>
             <w:r>
               <w:rPr>
@@ -9429,7 +9429,7 @@
                 <w:sz w:val="24"/>
                 <w:szCs w:val="24"/>
               </w:rPr>
-              <w:t xml:space="preserve">100000</w:t>
+              <w:t xml:space="preserve">10000</w:t>
             </w:r>
             <w:r>
               <w:rPr>
@@ -9557,7 +9557,7 @@
                 <w:sz w:val="24"/>
                 <w:szCs w:val="24"/>
               </w:rPr>
-              <w:t xml:space="preserve">1000</w:t>
+              <w:t xml:space="preserve">100</w:t>
             </w:r>
             <w:r>
               <w:rPr>
@@ -9685,7 +9685,7 @@
                 <w:sz w:val="24"/>
                 <w:szCs w:val="24"/>
               </w:rPr>
-              <w:t xml:space="preserve">1000</w:t>
+              <w:t xml:space="preserve">100</w:t>
             </w:r>
             <w:r/>
           </w:p>
@@ -9807,7 +9807,7 @@
                 <w:sz w:val="24"/>
                 <w:szCs w:val="24"/>
               </w:rPr>
-              <w:t xml:space="preserve">100000</w:t>
+              <w:t xml:space="preserve">10000</w:t>
             </w:r>
             <w:r/>
           </w:p>
@@ -9845,14 +9845,7 @@
                 <w:sz w:val="24"/>
                 <w:lang w:val="it-IT"/>
               </w:rPr>
-              <w:t xml:space="preserve">Oggetto venduto</w:t>
-            </w:r>
-            <w:r>
-              <w:rPr>
-                <w:rFonts w:hint="default"/>
-                <w:sz w:val="24"/>
-                <w:lang w:val="it-IT"/>
-              </w:rPr>
+              <w:t xml:space="preserve">Oggetto aggiudicato</w:t>
             </w:r>
             <w:r/>
           </w:p>
@@ -9935,7 +9928,7 @@
                 <w:sz w:val="24"/>
                 <w:szCs w:val="24"/>
               </w:rPr>
-              <w:t xml:space="preserve">99000</w:t>
+              <w:t xml:space="preserve">9900</w:t>
             </w:r>
             <w:r>
               <w:rPr>
@@ -9980,6 +9973,156 @@
                 <w:sz w:val="24"/>
                 <w:lang w:val="it-IT"/>
               </w:rPr>
+              <w:t xml:space="preserve">Categoria</w:t>
+            </w:r>
+            <w:r>
+              <w:rPr>
+                <w:rFonts w:hint="default"/>
+                <w:sz w:val="24"/>
+                <w:lang w:val="it-IT"/>
+              </w:rPr>
+            </w:r>
+          </w:p>
+        </w:tc>
+        <w:tc>
+          <w:tcPr>
+            <w:tcBorders>
+              <w:top w:val="single" w:color="000000" w:sz="4" w:space="0"/>
+              <w:left w:val="single" w:color="000000" w:sz="4" w:space="0"/>
+              <w:bottom w:val="single" w:color="000000" w:sz="4" w:space="0"/>
+              <w:right w:val="single" w:color="000000" w:sz="4" w:space="0"/>
+            </w:tcBorders>
+            <w:tcW w:w="1354" w:type="dxa"/>
+            <w:vAlign w:val="top"/>
+            <w:vMerge w:val="restart"/>
+            <w:textDirection w:val="lrTb"/>
+            <w:noWrap w:val="false"/>
+          </w:tcPr>
+          <w:p>
+            <w:pPr>
+              <w:jc w:val="center"/>
+              <w:spacing w:line="240" w:lineRule="auto"/>
+              <w:rPr>
+                <w:rFonts w:hint="default"/>
+                <w:sz w:val="24"/>
+                <w:lang w:val="it-IT"/>
+              </w:rPr>
+            </w:pPr>
+            <w:r>
+              <w:rPr>
+                <w:rFonts w:hint="default"/>
+                <w:sz w:val="24"/>
+                <w:lang w:val="it-IT"/>
+              </w:rPr>
+              <w:t xml:space="preserve">E</w:t>
+            </w:r>
+            <w:r>
+              <w:rPr>
+                <w:rFonts w:hint="default"/>
+                <w:sz w:val="24"/>
+                <w:lang w:val="it-IT"/>
+              </w:rPr>
+            </w:r>
+          </w:p>
+        </w:tc>
+        <w:tc>
+          <w:tcPr>
+            <w:tcBorders>
+              <w:top w:val="single" w:color="000000" w:sz="4" w:space="0"/>
+              <w:left w:val="single" w:color="000000" w:sz="4" w:space="0"/>
+              <w:bottom w:val="single" w:color="000000" w:sz="4" w:space="0"/>
+              <w:right w:val="single" w:color="000000" w:sz="4" w:space="0"/>
+            </w:tcBorders>
+            <w:tcW w:w="4078" w:type="dxa"/>
+            <w:vAlign w:val="top"/>
+            <w:vMerge w:val="restart"/>
+            <w:textDirection w:val="lrTb"/>
+            <w:noWrap w:val="false"/>
+          </w:tcPr>
+          <w:p>
+            <w:pPr>
+              <w:jc w:val="center"/>
+              <w:rPr>
+                <w:rFonts w:ascii="Times New Roman" w:hAnsi="Times New Roman" w:cs="Times New Roman"/>
+                <w:sz w:val="24"/>
+                <w:szCs w:val="24"/>
+                <w:highlight w:val="none"/>
+              </w:rPr>
+            </w:pPr>
+            <w:r>
+              <w:rPr>
+                <w:rFonts w:ascii="Times New Roman" w:hAnsi="Times New Roman" w:cs="Times New Roman"/>
+                <w:sz w:val="24"/>
+                <w:szCs w:val="24"/>
+              </w:rPr>
+              <w:t xml:space="preserve">100</w:t>
+            </w:r>
+            <w:r>
+              <w:rPr>
+                <w:rFonts w:ascii="Times New Roman" w:hAnsi="Times New Roman" w:cs="Times New Roman"/>
+                <w:sz w:val="24"/>
+                <w:szCs w:val="24"/>
+              </w:rPr>
+            </w:r>
+            <w:r>
+              <w:rPr>
+                <w:rFonts w:ascii="Times New Roman" w:hAnsi="Times New Roman" w:cs="Times New Roman"/>
+                <w:sz w:val="24"/>
+                <w:szCs w:val="24"/>
+                <w:highlight w:val="none"/>
+              </w:rPr>
+            </w:r>
+            <w:r>
+              <w:rPr>
+                <w:rFonts w:ascii="Times New Roman" w:hAnsi="Times New Roman" w:cs="Times New Roman"/>
+                <w:sz w:val="24"/>
+                <w:szCs w:val="24"/>
+                <w:highlight w:val="none"/>
+              </w:rPr>
+            </w:r>
+            <w:r>
+              <w:rPr>
+                <w:rFonts w:ascii="Times New Roman" w:hAnsi="Times New Roman" w:cs="Times New Roman"/>
+                <w:sz w:val="24"/>
+                <w:szCs w:val="24"/>
+                <w:highlight w:val="none"/>
+              </w:rPr>
+            </w:r>
+          </w:p>
+        </w:tc>
+      </w:tr>
+      <w:tr>
+        <w:trPr/>
+        <w:tc>
+          <w:tcPr>
+            <w:tcBorders>
+              <w:top w:val="single" w:color="000000" w:sz="4" w:space="0"/>
+              <w:left w:val="single" w:color="000000" w:sz="4" w:space="0"/>
+              <w:bottom w:val="single" w:color="000000" w:sz="4" w:space="0"/>
+              <w:right w:val="single" w:color="000000" w:sz="4" w:space="0"/>
+            </w:tcBorders>
+            <w:tcW w:w="4530" w:type="dxa"/>
+            <w:vAlign w:val="top"/>
+            <w:vMerge w:val="restart"/>
+            <w:textDirection w:val="lrTb"/>
+            <w:noWrap w:val="false"/>
+          </w:tcPr>
+          <w:p>
+            <w:pPr>
+              <w:jc w:val="center"/>
+              <w:spacing w:line="240" w:lineRule="auto"/>
+              <w:rPr>
+                <w:rFonts w:hint="default"/>
+                <w:sz w:val="24"/>
+                <w:lang w:val="it-IT"/>
+              </w:rPr>
+            </w:pPr>
+            <w:r>
+              <w:rPr>
+                <w:rFonts w:hint="default"/>
+                <w:sz w:val="24"/>
+                <w:lang w:val="it-IT"/>
+              </w:rPr>
               <w:t xml:space="preserve">Possiede</w:t>
             </w:r>
             <w:r>
@@ -10191,8 +10334,16 @@
                 <w:sz w:val="24"/>
                 <w:szCs w:val="24"/>
               </w:rPr>
-              <w:t xml:space="preserve">10000000</w:t>
-            </w:r>
+            </w:r>
+            <w:r>
+              <w:rPr>
+                <w:rFonts w:ascii="Times New Roman" w:hAnsi="Times New Roman" w:cs="Times New Roman"/>
+                <w:sz w:val="24"/>
+                <w:szCs w:val="24"/>
+              </w:rPr>
+              <w:t xml:space="preserve">1000000</w:t>
+            </w:r>
+            <w:r/>
             <w:r>
               <w:rPr>
                 <w:rFonts w:ascii="Times New Roman" w:hAnsi="Times New Roman" w:cs="Times New Roman"/>
@@ -10319,7 +10470,7 @@
                 <w:sz w:val="24"/>
                 <w:szCs w:val="24"/>
               </w:rPr>
-              <w:t xml:space="preserve">100000</w:t>
+              <w:t xml:space="preserve">10000</w:t>
             </w:r>
             <w:r>
               <w:rPr>
@@ -10447,7 +10598,7 @@
                 <w:sz w:val="24"/>
                 <w:szCs w:val="24"/>
               </w:rPr>
-              <w:t xml:space="preserve">1000</w:t>
+              <w:t xml:space="preserve">100</w:t>
             </w:r>
             <w:r>
               <w:rPr>
@@ -10575,7 +10726,7 @@
                 <w:sz w:val="24"/>
                 <w:szCs w:val="24"/>
               </w:rPr>
-              <w:t xml:space="preserve">9900000</w:t>
+              <w:t xml:space="preserve">990000</w:t>
             </w:r>
             <w:r>
               <w:rPr>
@@ -10585,6 +10736,131 @@
               </w:rPr>
             </w:r>
             <w:r/>
+          </w:p>
+        </w:tc>
+      </w:tr>
+      <w:tr>
+        <w:trPr/>
+        <w:tc>
+          <w:tcPr>
+            <w:tcBorders>
+              <w:top w:val="single" w:color="000000" w:sz="4" w:space="0"/>
+              <w:left w:val="single" w:color="000000" w:sz="4" w:space="0"/>
+              <w:bottom w:val="single" w:color="000000" w:sz="4" w:space="0"/>
+              <w:right w:val="single" w:color="000000" w:sz="4" w:space="0"/>
+            </w:tcBorders>
+            <w:tcW w:w="4530" w:type="dxa"/>
+            <w:vAlign w:val="top"/>
+            <w:vMerge w:val="restart"/>
+            <w:textDirection w:val="lrTb"/>
+            <w:noWrap w:val="false"/>
+          </w:tcPr>
+          <w:p>
+            <w:pPr>
+              <w:jc w:val="center"/>
+              <w:spacing w:line="240" w:lineRule="auto"/>
+              <w:rPr>
+                <w:rFonts w:hint="default"/>
+                <w:sz w:val="24"/>
+                <w:lang w:val="it-IT"/>
+              </w:rPr>
+            </w:pPr>
+            <w:r>
+              <w:rPr>
+                <w:rFonts w:hint="default"/>
+                <w:sz w:val="24"/>
+                <w:lang w:val="it-IT"/>
+              </w:rPr>
+              <w:t xml:space="preserve">Appartiene</w:t>
+            </w:r>
+            <w:r>
+              <w:rPr>
+                <w:rFonts w:hint="default"/>
+                <w:sz w:val="24"/>
+                <w:lang w:val="it-IT"/>
+              </w:rPr>
+            </w:r>
+          </w:p>
+        </w:tc>
+        <w:tc>
+          <w:tcPr>
+            <w:tcBorders>
+              <w:top w:val="single" w:color="000000" w:sz="4" w:space="0"/>
+              <w:left w:val="single" w:color="000000" w:sz="4" w:space="0"/>
+              <w:bottom w:val="single" w:color="000000" w:sz="4" w:space="0"/>
+              <w:right w:val="single" w:color="000000" w:sz="4" w:space="0"/>
+            </w:tcBorders>
+            <w:tcW w:w="1354" w:type="dxa"/>
+            <w:vAlign w:val="top"/>
+            <w:vMerge w:val="restart"/>
+            <w:textDirection w:val="lrTb"/>
+            <w:noWrap w:val="false"/>
+          </w:tcPr>
+          <w:p>
+            <w:pPr>
+              <w:jc w:val="center"/>
+              <w:spacing w:line="240" w:lineRule="auto"/>
+              <w:rPr>
+                <w:rFonts w:hint="default"/>
+                <w:sz w:val="24"/>
+                <w:lang w:val="it-IT"/>
+              </w:rPr>
+            </w:pPr>
+            <w:r>
+              <w:rPr>
+                <w:rFonts w:hint="default"/>
+                <w:sz w:val="24"/>
+                <w:lang w:val="it-IT"/>
+              </w:rPr>
+              <w:t xml:space="preserve">R</w:t>
+            </w:r>
+            <w:r>
+              <w:rPr>
+                <w:rFonts w:hint="default"/>
+                <w:sz w:val="24"/>
+                <w:lang w:val="it-IT"/>
+              </w:rPr>
+            </w:r>
+          </w:p>
+        </w:tc>
+        <w:tc>
+          <w:tcPr>
+            <w:tcBorders>
+              <w:top w:val="single" w:color="000000" w:sz="4" w:space="0"/>
+              <w:left w:val="single" w:color="000000" w:sz="4" w:space="0"/>
+              <w:bottom w:val="single" w:color="000000" w:sz="4" w:space="0"/>
+              <w:right w:val="single" w:color="000000" w:sz="4" w:space="0"/>
+            </w:tcBorders>
+            <w:tcW w:w="4078" w:type="dxa"/>
+            <w:vAlign w:val="top"/>
+            <w:vMerge w:val="restart"/>
+            <w:textDirection w:val="lrTb"/>
+            <w:noWrap w:val="false"/>
+          </w:tcPr>
+          <w:p>
+            <w:pPr>
+              <w:jc w:val="center"/>
+              <w:rPr>
+                <w:rFonts w:ascii="Times New Roman" w:hAnsi="Times New Roman" w:cs="Times New Roman"/>
+                <w:sz w:val="24"/>
+                <w:szCs w:val="24"/>
+              </w:rPr>
+            </w:pPr>
+            <w:r>
+              <w:rPr>
+                <w:rFonts w:ascii="Times New Roman" w:hAnsi="Times New Roman" w:cs="Times New Roman"/>
+                <w:sz w:val="24"/>
+                <w:szCs w:val="24"/>
+              </w:rPr>
+              <w:t xml:space="preserve">10000</w:t>
+            </w:r>
+            <w:r>
+              <w:rPr>
+                <w:rFonts w:ascii="Times New Roman" w:hAnsi="Times New Roman" w:cs="Times New Roman"/>
+                <w:sz w:val="24"/>
+                <w:szCs w:val="24"/>
+              </w:rPr>
+            </w:r>
           </w:p>
         </w:tc>
       </w:tr>
@@ -10893,6 +11169,7 @@
                 <w:sz w:val="24"/>
                 <w:lang w:val="it-IT"/>
               </w:rPr>
+              <w:t xml:space="preserve">10/mese</w:t>
             </w:r>
             <w:r/>
           </w:p>
@@ -10929,7 +11206,7 @@
                 <w:sz w:val="24"/>
                 <w:lang w:val="it-IT"/>
               </w:rPr>
-              <w:t xml:space="preserve">U02</w:t>
+              <w:t xml:space="preserve">U03</w:t>
             </w:r>
             <w:r>
               <w:rPr>
@@ -10970,14 +11247,7 @@
                 <w:sz w:val="24"/>
                 <w:lang w:val="it-IT"/>
               </w:rPr>
-              <w:t xml:space="preserve">Visualizza oggetti venduti</w:t>
-            </w:r>
-            <w:r>
-              <w:rPr>
-                <w:rFonts w:hint="default"/>
-                <w:sz w:val="24"/>
-                <w:lang w:val="it-IT"/>
-              </w:rPr>
+              <w:t xml:space="preserve">Visualizza lo stato delle aste di un utente</w:t>
             </w:r>
             <w:r/>
           </w:p>
@@ -10999,9 +11269,6 @@
           <w:p>
             <w:pPr>
               <w:spacing w:line="240" w:lineRule="auto"/>
-              <w:tabs>
-                <w:tab w:val="left" w:pos="1537" w:leader="none"/>
-              </w:tabs>
               <w:rPr>
                 <w:rFonts w:hint="default"/>
                 <w:sz w:val="24"/>
@@ -11014,6 +11281,7 @@
                 <w:sz w:val="24"/>
                 <w:lang w:val="it-IT"/>
               </w:rPr>
+              <w:t xml:space="preserve">100000/settimana</w:t>
             </w:r>
             <w:r/>
           </w:p>
@@ -11050,7 +11318,7 @@
                 <w:sz w:val="24"/>
                 <w:lang w:val="it-IT"/>
               </w:rPr>
-              <w:t xml:space="preserve">U03</w:t>
+              <w:t xml:space="preserve">U04</w:t>
             </w:r>
             <w:r>
               <w:rPr>
@@ -11091,7 +11359,14 @@
                 <w:sz w:val="24"/>
                 <w:lang w:val="it-IT"/>
               </w:rPr>
-              <w:t xml:space="preserve">Visualizza stato asta</w:t>
+              <w:t xml:space="preserve">Fai offerta</w:t>
+            </w:r>
+            <w:r>
+              <w:rPr>
+                <w:rFonts w:hint="default"/>
+                <w:sz w:val="24"/>
+                <w:lang w:val="it-IT"/>
+              </w:rPr>
             </w:r>
             <w:r/>
           </w:p>
@@ -11125,6 +11400,7 @@
                 <w:sz w:val="24"/>
                 <w:lang w:val="it-IT"/>
               </w:rPr>
+              <w:t xml:space="preserve">16000/settimana</w:t>
             </w:r>
             <w:r/>
           </w:p>
@@ -11161,7 +11437,7 @@
                 <w:sz w:val="24"/>
                 <w:lang w:val="it-IT"/>
               </w:rPr>
-              <w:t xml:space="preserve">U04</w:t>
+              <w:t xml:space="preserve">U05</w:t>
             </w:r>
             <w:r>
               <w:rPr>
@@ -11202,7 +11478,7 @@
                 <w:sz w:val="24"/>
                 <w:lang w:val="it-IT"/>
               </w:rPr>
-              <w:t xml:space="preserve">Fai offerta</w:t>
+              <w:t xml:space="preserve">Controfferta Automatica</w:t>
             </w:r>
             <w:r>
               <w:rPr>
@@ -11243,6 +11519,7 @@
                 <w:sz w:val="24"/>
                 <w:lang w:val="it-IT"/>
               </w:rPr>
+              <w:t xml:space="preserve">1000/settimana</w:t>
             </w:r>
             <w:r/>
           </w:p>
@@ -11279,7 +11556,7 @@
                 <w:sz w:val="24"/>
                 <w:lang w:val="it-IT"/>
               </w:rPr>
-              <w:t xml:space="preserve">U05</w:t>
+              <w:t xml:space="preserve">U06</w:t>
             </w:r>
             <w:r>
               <w:rPr>
@@ -11320,14 +11597,7 @@
                 <w:sz w:val="24"/>
                 <w:lang w:val="it-IT"/>
               </w:rPr>
-              <w:t xml:space="preserve">Controfferta Automatica</w:t>
-            </w:r>
-            <w:r>
-              <w:rPr>
-                <w:rFonts w:hint="default"/>
-                <w:sz w:val="24"/>
-                <w:lang w:val="it-IT"/>
-              </w:rPr>
+              <w:t xml:space="preserve">Visualizza nuove aste</w:t>
             </w:r>
             <w:r/>
           </w:p>
@@ -11361,6 +11631,7 @@
                 <w:sz w:val="24"/>
                 <w:lang w:val="it-IT"/>
               </w:rPr>
+              <w:t xml:space="preserve">4000/settimana</w:t>
             </w:r>
             <w:r/>
           </w:p>
@@ -11397,7 +11668,7 @@
                 <w:sz w:val="24"/>
                 <w:lang w:val="it-IT"/>
               </w:rPr>
-              <w:t xml:space="preserve">U06</w:t>
+              <w:t xml:space="preserve">A01</w:t>
             </w:r>
             <w:r>
               <w:rPr>
@@ -11438,7 +11709,14 @@
                 <w:sz w:val="24"/>
                 <w:lang w:val="it-IT"/>
               </w:rPr>
-              <w:t xml:space="preserve">Visualizza nuove aste</w:t>
+              <w:t xml:space="preserve">Inserisci oggetto</w:t>
+            </w:r>
+            <w:r>
+              <w:rPr>
+                <w:rFonts w:hint="default"/>
+                <w:sz w:val="24"/>
+                <w:lang w:val="it-IT"/>
+              </w:rPr>
             </w:r>
             <w:r/>
           </w:p>
@@ -11472,6 +11750,7 @@
                 <w:sz w:val="24"/>
                 <w:lang w:val="it-IT"/>
               </w:rPr>
+              <w:t xml:space="preserve">400/settimana</w:t>
             </w:r>
             <w:r/>
           </w:p>
@@ -11508,7 +11787,7 @@
                 <w:sz w:val="24"/>
                 <w:lang w:val="it-IT"/>
               </w:rPr>
-              <w:t xml:space="preserve">U07</w:t>
+              <w:t xml:space="preserve">A02</w:t>
             </w:r>
             <w:r>
               <w:rPr>
@@ -11549,7 +11828,7 @@
                 <w:sz w:val="24"/>
                 <w:lang w:val="it-IT"/>
               </w:rPr>
-              <w:t xml:space="preserve">Disiscrizione</w:t>
+              <w:t xml:space="preserve">Inserisci categoria</w:t>
             </w:r>
             <w:r>
               <w:rPr>
@@ -11590,6 +11869,7 @@
                 <w:sz w:val="24"/>
                 <w:lang w:val="it-IT"/>
               </w:rPr>
+              <w:t xml:space="preserve">10/anno</w:t>
             </w:r>
             <w:r/>
           </w:p>
@@ -11626,7 +11906,7 @@
                 <w:sz w:val="24"/>
                 <w:lang w:val="it-IT"/>
               </w:rPr>
-              <w:t xml:space="preserve">A01</w:t>
+              <w:t xml:space="preserve">L1</w:t>
             </w:r>
             <w:r>
               <w:rPr>
@@ -11667,7 +11947,7 @@
                 <w:sz w:val="24"/>
                 <w:lang w:val="it-IT"/>
               </w:rPr>
-              <w:t xml:space="preserve">Inserisci oggetto</w:t>
+              <w:t xml:space="preserve">Login</w:t>
             </w:r>
             <w:r>
               <w:rPr>
@@ -11708,478 +11988,7 @@
                 <w:sz w:val="24"/>
                 <w:lang w:val="it-IT"/>
               </w:rPr>
-            </w:r>
-            <w:r/>
-          </w:p>
-        </w:tc>
-      </w:tr>
-      <w:tr>
-        <w:trPr/>
-        <w:tc>
-          <w:tcPr>
-            <w:tcBorders>
-              <w:top w:val="single" w:color="000000" w:sz="4" w:space="0"/>
-              <w:left w:val="single" w:color="000000" w:sz="4" w:space="0"/>
-              <w:bottom w:val="single" w:color="000000" w:sz="4" w:space="0"/>
-              <w:right w:val="single" w:color="000000" w:sz="4" w:space="0"/>
-            </w:tcBorders>
-            <w:tcW w:w="834" w:type="dxa"/>
-            <w:vAlign w:val="top"/>
-            <w:vMerge w:val="restart"/>
-            <w:textDirection w:val="lrTb"/>
-            <w:noWrap w:val="false"/>
-          </w:tcPr>
-          <w:p>
-            <w:pPr>
-              <w:spacing w:line="240" w:lineRule="auto"/>
-              <w:rPr>
-                <w:rFonts w:hint="default"/>
-                <w:sz w:val="24"/>
-                <w:lang w:val="it-IT"/>
-              </w:rPr>
-            </w:pPr>
-            <w:r>
-              <w:rPr>
-                <w:rFonts w:hint="default"/>
-                <w:sz w:val="24"/>
-                <w:lang w:val="it-IT"/>
-              </w:rPr>
-              <w:t xml:space="preserve">A02</w:t>
-            </w:r>
-            <w:r>
-              <w:rPr>
-                <w:rFonts w:hint="default"/>
-                <w:sz w:val="24"/>
-                <w:lang w:val="it-IT"/>
-              </w:rPr>
-            </w:r>
-            <w:r/>
-          </w:p>
-        </w:tc>
-        <w:tc>
-          <w:tcPr>
-            <w:tcBorders>
-              <w:top w:val="single" w:color="000000" w:sz="4" w:space="0"/>
-              <w:left w:val="single" w:color="000000" w:sz="4" w:space="0"/>
-              <w:bottom w:val="single" w:color="000000" w:sz="4" w:space="0"/>
-              <w:right w:val="single" w:color="000000" w:sz="4" w:space="0"/>
-            </w:tcBorders>
-            <w:tcW w:w="4339" w:type="dxa"/>
-            <w:vAlign w:val="top"/>
-            <w:vMerge w:val="restart"/>
-            <w:textDirection w:val="lrTb"/>
-            <w:noWrap w:val="false"/>
-          </w:tcPr>
-          <w:p>
-            <w:pPr>
-              <w:spacing w:line="240" w:lineRule="auto"/>
-              <w:rPr>
-                <w:rFonts w:hint="default"/>
-                <w:sz w:val="24"/>
-                <w:lang w:val="it-IT"/>
-              </w:rPr>
-            </w:pPr>
-            <w:r>
-              <w:rPr>
-                <w:rFonts w:hint="default"/>
-                <w:sz w:val="24"/>
-                <w:lang w:val="it-IT"/>
-              </w:rPr>
-              <w:t xml:space="preserve">Indici asta</w:t>
-            </w:r>
-            <w:r>
-              <w:rPr>
-                <w:rFonts w:hint="default"/>
-                <w:sz w:val="24"/>
-                <w:lang w:val="it-IT"/>
-              </w:rPr>
-            </w:r>
-            <w:r/>
-          </w:p>
-        </w:tc>
-        <w:tc>
-          <w:tcPr>
-            <w:tcBorders>
-              <w:top w:val="single" w:color="000000" w:sz="4" w:space="0"/>
-              <w:left w:val="single" w:color="000000" w:sz="4" w:space="0"/>
-              <w:bottom w:val="single" w:color="000000" w:sz="4" w:space="0"/>
-              <w:right w:val="single" w:color="000000" w:sz="4" w:space="0"/>
-            </w:tcBorders>
-            <w:tcW w:w="4789" w:type="dxa"/>
-            <w:vAlign w:val="top"/>
-            <w:vMerge w:val="restart"/>
-            <w:textDirection w:val="lrTb"/>
-            <w:noWrap w:val="false"/>
-          </w:tcPr>
-          <w:p>
-            <w:pPr>
-              <w:spacing w:line="240" w:lineRule="auto"/>
-              <w:rPr>
-                <w:rFonts w:hint="default"/>
-                <w:sz w:val="24"/>
-                <w:lang w:val="it-IT"/>
-              </w:rPr>
-            </w:pPr>
-            <w:r>
-              <w:rPr>
-                <w:rFonts w:hint="default"/>
-                <w:sz w:val="24"/>
-                <w:lang w:val="it-IT"/>
-              </w:rPr>
-            </w:r>
-            <w:r/>
-          </w:p>
-        </w:tc>
-      </w:tr>
-      <w:tr>
-        <w:trPr/>
-        <w:tc>
-          <w:tcPr>
-            <w:tcBorders>
-              <w:top w:val="single" w:color="000000" w:sz="4" w:space="0"/>
-              <w:left w:val="single" w:color="000000" w:sz="4" w:space="0"/>
-              <w:bottom w:val="single" w:color="000000" w:sz="4" w:space="0"/>
-              <w:right w:val="single" w:color="000000" w:sz="4" w:space="0"/>
-            </w:tcBorders>
-            <w:tcW w:w="834" w:type="dxa"/>
-            <w:vAlign w:val="top"/>
-            <w:vMerge w:val="restart"/>
-            <w:textDirection w:val="lrTb"/>
-            <w:noWrap w:val="false"/>
-          </w:tcPr>
-          <w:p>
-            <w:pPr>
-              <w:spacing w:line="240" w:lineRule="auto"/>
-              <w:rPr>
-                <w:rFonts w:hint="default"/>
-                <w:sz w:val="24"/>
-                <w:lang w:val="it-IT"/>
-              </w:rPr>
-            </w:pPr>
-            <w:r>
-              <w:rPr>
-                <w:rFonts w:hint="default"/>
-                <w:sz w:val="24"/>
-                <w:lang w:val="it-IT"/>
-              </w:rPr>
-              <w:t xml:space="preserve">A03</w:t>
-            </w:r>
-            <w:r>
-              <w:rPr>
-                <w:rFonts w:hint="default"/>
-                <w:sz w:val="24"/>
-                <w:lang w:val="it-IT"/>
-              </w:rPr>
-            </w:r>
-            <w:r/>
-          </w:p>
-        </w:tc>
-        <w:tc>
-          <w:tcPr>
-            <w:tcBorders>
-              <w:top w:val="single" w:color="000000" w:sz="4" w:space="0"/>
-              <w:left w:val="single" w:color="000000" w:sz="4" w:space="0"/>
-              <w:bottom w:val="single" w:color="000000" w:sz="4" w:space="0"/>
-              <w:right w:val="single" w:color="000000" w:sz="4" w:space="0"/>
-            </w:tcBorders>
-            <w:tcW w:w="4339" w:type="dxa"/>
-            <w:vAlign w:val="top"/>
-            <w:vMerge w:val="restart"/>
-            <w:textDirection w:val="lrTb"/>
-            <w:noWrap w:val="false"/>
-          </w:tcPr>
-          <w:p>
-            <w:pPr>
-              <w:spacing w:line="240" w:lineRule="auto"/>
-              <w:rPr>
-                <w:rFonts w:hint="default"/>
-                <w:sz w:val="24"/>
-                <w:lang w:val="it-IT"/>
-              </w:rPr>
-            </w:pPr>
-            <w:r>
-              <w:rPr>
-                <w:rFonts w:hint="default"/>
-                <w:sz w:val="24"/>
-                <w:lang w:val="it-IT"/>
-              </w:rPr>
-              <w:t xml:space="preserve">Inserisci categoria</w:t>
-            </w:r>
-            <w:r>
-              <w:rPr>
-                <w:rFonts w:hint="default"/>
-                <w:sz w:val="24"/>
-                <w:lang w:val="it-IT"/>
-              </w:rPr>
-            </w:r>
-            <w:r/>
-          </w:p>
-        </w:tc>
-        <w:tc>
-          <w:tcPr>
-            <w:tcBorders>
-              <w:top w:val="single" w:color="000000" w:sz="4" w:space="0"/>
-              <w:left w:val="single" w:color="000000" w:sz="4" w:space="0"/>
-              <w:bottom w:val="single" w:color="000000" w:sz="4" w:space="0"/>
-              <w:right w:val="single" w:color="000000" w:sz="4" w:space="0"/>
-            </w:tcBorders>
-            <w:tcW w:w="4789" w:type="dxa"/>
-            <w:vAlign w:val="top"/>
-            <w:vMerge w:val="restart"/>
-            <w:textDirection w:val="lrTb"/>
-            <w:noWrap w:val="false"/>
-          </w:tcPr>
-          <w:p>
-            <w:pPr>
-              <w:spacing w:line="240" w:lineRule="auto"/>
-              <w:rPr>
-                <w:rFonts w:hint="default"/>
-                <w:sz w:val="24"/>
-                <w:lang w:val="it-IT"/>
-              </w:rPr>
-            </w:pPr>
-            <w:r>
-              <w:rPr>
-                <w:rFonts w:hint="default"/>
-                <w:sz w:val="24"/>
-                <w:lang w:val="it-IT"/>
-              </w:rPr>
-            </w:r>
-            <w:r/>
-          </w:p>
-        </w:tc>
-      </w:tr>
-      <w:tr>
-        <w:trPr/>
-        <w:tc>
-          <w:tcPr>
-            <w:tcBorders>
-              <w:top w:val="single" w:color="000000" w:sz="4" w:space="0"/>
-              <w:left w:val="single" w:color="000000" w:sz="4" w:space="0"/>
-              <w:bottom w:val="single" w:color="000000" w:sz="4" w:space="0"/>
-              <w:right w:val="single" w:color="000000" w:sz="4" w:space="0"/>
-            </w:tcBorders>
-            <w:tcW w:w="834" w:type="dxa"/>
-            <w:vAlign w:val="top"/>
-            <w:vMerge w:val="restart"/>
-            <w:textDirection w:val="lrTb"/>
-            <w:noWrap w:val="false"/>
-          </w:tcPr>
-          <w:p>
-            <w:pPr>
-              <w:spacing w:line="240" w:lineRule="auto"/>
-              <w:rPr>
-                <w:rFonts w:hint="default"/>
-                <w:sz w:val="24"/>
-                <w:lang w:val="it-IT"/>
-              </w:rPr>
-            </w:pPr>
-            <w:r>
-              <w:rPr>
-                <w:rFonts w:hint="default"/>
-                <w:sz w:val="24"/>
-                <w:lang w:val="it-IT"/>
-              </w:rPr>
-              <w:t xml:space="preserve">A04</w:t>
-            </w:r>
-            <w:r>
-              <w:rPr>
-                <w:rFonts w:hint="default"/>
-                <w:sz w:val="24"/>
-                <w:lang w:val="it-IT"/>
-              </w:rPr>
-            </w:r>
-            <w:r/>
-          </w:p>
-        </w:tc>
-        <w:tc>
-          <w:tcPr>
-            <w:tcBorders>
-              <w:top w:val="single" w:color="000000" w:sz="4" w:space="0"/>
-              <w:left w:val="single" w:color="000000" w:sz="4" w:space="0"/>
-              <w:bottom w:val="single" w:color="000000" w:sz="4" w:space="0"/>
-              <w:right w:val="single" w:color="000000" w:sz="4" w:space="0"/>
-            </w:tcBorders>
-            <w:tcW w:w="4339" w:type="dxa"/>
-            <w:vAlign w:val="top"/>
-            <w:vMerge w:val="restart"/>
-            <w:textDirection w:val="lrTb"/>
-            <w:noWrap w:val="false"/>
-          </w:tcPr>
-          <w:p>
-            <w:pPr>
-              <w:spacing w:line="240" w:lineRule="auto"/>
-              <w:rPr>
-                <w:rFonts w:hint="default"/>
-                <w:sz w:val="24"/>
-                <w:lang w:val="it-IT"/>
-              </w:rPr>
-            </w:pPr>
-            <w:r>
-              <w:rPr>
-                <w:rFonts w:hint="default"/>
-                <w:sz w:val="24"/>
-                <w:lang w:val="it-IT"/>
-              </w:rPr>
-              <w:t xml:space="preserve">Rimuovi categoria</w:t>
-            </w:r>
-            <w:r>
-              <w:rPr>
-                <w:rFonts w:hint="default"/>
-                <w:sz w:val="24"/>
-                <w:lang w:val="it-IT"/>
-              </w:rPr>
-            </w:r>
-            <w:r/>
-          </w:p>
-        </w:tc>
-        <w:tc>
-          <w:tcPr>
-            <w:tcBorders>
-              <w:top w:val="single" w:color="000000" w:sz="4" w:space="0"/>
-              <w:left w:val="single" w:color="000000" w:sz="4" w:space="0"/>
-              <w:bottom w:val="single" w:color="000000" w:sz="4" w:space="0"/>
-              <w:right w:val="single" w:color="000000" w:sz="4" w:space="0"/>
-            </w:tcBorders>
-            <w:tcW w:w="4789" w:type="dxa"/>
-            <w:vAlign w:val="top"/>
-            <w:vMerge w:val="restart"/>
-            <w:textDirection w:val="lrTb"/>
-            <w:noWrap w:val="false"/>
-          </w:tcPr>
-          <w:p>
-            <w:pPr>
-              <w:spacing w:line="240" w:lineRule="auto"/>
-              <w:rPr>
-                <w:rFonts w:hint="default"/>
-                <w:sz w:val="24"/>
-                <w:lang w:val="it-IT"/>
-              </w:rPr>
-            </w:pPr>
-            <w:r>
-              <w:rPr>
-                <w:rFonts w:hint="default"/>
-                <w:sz w:val="24"/>
-                <w:lang w:val="it-IT"/>
-              </w:rPr>
-            </w:r>
-            <w:r/>
-          </w:p>
-        </w:tc>
-      </w:tr>
-      <w:tr>
-        <w:trPr/>
-        <w:tc>
-          <w:tcPr>
-            <w:tcBorders>
-              <w:top w:val="single" w:color="000000" w:sz="4" w:space="0"/>
-              <w:left w:val="single" w:color="000000" w:sz="4" w:space="0"/>
-              <w:bottom w:val="single" w:color="000000" w:sz="4" w:space="0"/>
-              <w:right w:val="single" w:color="000000" w:sz="4" w:space="0"/>
-            </w:tcBorders>
-            <w:tcW w:w="834" w:type="dxa"/>
-            <w:vAlign w:val="top"/>
-            <w:vMerge w:val="restart"/>
-            <w:textDirection w:val="lrTb"/>
-            <w:noWrap w:val="false"/>
-          </w:tcPr>
-          <w:p>
-            <w:pPr>
-              <w:spacing w:line="240" w:lineRule="auto"/>
-              <w:rPr>
-                <w:rFonts w:hint="default"/>
-                <w:sz w:val="24"/>
-                <w:lang w:val="it-IT"/>
-              </w:rPr>
-            </w:pPr>
-            <w:r>
-              <w:rPr>
-                <w:rFonts w:hint="default"/>
-                <w:sz w:val="24"/>
-                <w:lang w:val="it-IT"/>
-              </w:rPr>
-              <w:t xml:space="preserve">L1</w:t>
-            </w:r>
-            <w:r>
-              <w:rPr>
-                <w:rFonts w:hint="default"/>
-                <w:sz w:val="24"/>
-                <w:lang w:val="it-IT"/>
-              </w:rPr>
-            </w:r>
-            <w:r/>
-          </w:p>
-        </w:tc>
-        <w:tc>
-          <w:tcPr>
-            <w:tcBorders>
-              <w:top w:val="single" w:color="000000" w:sz="4" w:space="0"/>
-              <w:left w:val="single" w:color="000000" w:sz="4" w:space="0"/>
-              <w:bottom w:val="single" w:color="000000" w:sz="4" w:space="0"/>
-              <w:right w:val="single" w:color="000000" w:sz="4" w:space="0"/>
-            </w:tcBorders>
-            <w:tcW w:w="4339" w:type="dxa"/>
-            <w:vAlign w:val="top"/>
-            <w:vMerge w:val="restart"/>
-            <w:textDirection w:val="lrTb"/>
-            <w:noWrap w:val="false"/>
-          </w:tcPr>
-          <w:p>
-            <w:pPr>
-              <w:spacing w:line="240" w:lineRule="auto"/>
-              <w:rPr>
-                <w:rFonts w:hint="default"/>
-                <w:sz w:val="24"/>
-                <w:lang w:val="it-IT"/>
-              </w:rPr>
-            </w:pPr>
-            <w:r>
-              <w:rPr>
-                <w:rFonts w:hint="default"/>
-                <w:sz w:val="24"/>
-                <w:lang w:val="it-IT"/>
-              </w:rPr>
-              <w:t xml:space="preserve">Login</w:t>
-            </w:r>
-            <w:r>
-              <w:rPr>
-                <w:rFonts w:hint="default"/>
-                <w:sz w:val="24"/>
-                <w:lang w:val="it-IT"/>
-              </w:rPr>
-            </w:r>
-            <w:r/>
-          </w:p>
-        </w:tc>
-        <w:tc>
-          <w:tcPr>
-            <w:tcBorders>
-              <w:top w:val="single" w:color="000000" w:sz="4" w:space="0"/>
-              <w:left w:val="single" w:color="000000" w:sz="4" w:space="0"/>
-              <w:bottom w:val="single" w:color="000000" w:sz="4" w:space="0"/>
-              <w:right w:val="single" w:color="000000" w:sz="4" w:space="0"/>
-            </w:tcBorders>
-            <w:tcW w:w="4789" w:type="dxa"/>
-            <w:vAlign w:val="top"/>
-            <w:vMerge w:val="restart"/>
-            <w:textDirection w:val="lrTb"/>
-            <w:noWrap w:val="false"/>
-          </w:tcPr>
-          <w:p>
-            <w:pPr>
-              <w:spacing w:line="240" w:lineRule="auto"/>
-              <w:rPr>
-                <w:rFonts w:hint="default"/>
-                <w:sz w:val="24"/>
-                <w:lang w:val="it-IT"/>
-              </w:rPr>
-            </w:pPr>
-            <w:r>
-              <w:rPr>
-                <w:rFonts w:hint="default"/>
-                <w:sz w:val="24"/>
-                <w:lang w:val="it-IT"/>
-              </w:rPr>
+              <w:t xml:space="preserve">4000/settimana</w:t>
             </w:r>
             <w:r/>
           </w:p>

</xml_diff>

<commit_message>
Scrittura della sezione relativa alla progettazione concettuale e schema E-R
</commit_message>
<xml_diff>
--- a/doc/Aste online.docx
+++ b/doc/Aste online.docx
@@ -5128,52 +5128,26 @@
         </w:rPr>
       </w:r>
       <w:r/>
-    </w:p>
-    <w:p>
-      <w:pPr>
-        <w:pStyle w:val="883"/>
-        <w:rPr>
-          <w:rFonts w:hint="default"/>
-          <w:sz w:val="22"/>
-          <w:lang w:val="it-IT"/>
-        </w:rPr>
-      </w:pPr>
-      <w:r>
-        <w:rPr>
-          <w:rFonts w:hint="default"/>
-          <w:sz w:val="22"/>
-          <w:lang w:val="it-IT"/>
-        </w:rPr>
-        <w:t xml:space="preserve">Per ciascun elemento “più importante” della specifica (riportata anche nel glossario precedente), estrapolare dalla specifica disambiguata le frasi ad esso associate. Compilare una tabella separata per ciascun elemento individuato.</w:t>
-      </w:r>
-      <w:r>
-        <w:rPr>
-          <w:lang w:val="it-IT"/>
-        </w:rPr>
-      </w:r>
-      <w:r/>
-    </w:p>
-    <w:p>
-      <w:pPr>
+      <w:r>
         <w:rPr>
           <w:rFonts w:hint="default"/>
           <w:sz w:val="24"/>
           <w:lang w:val="it-IT"/>
         </w:rPr>
-      </w:pPr>
+      </w:r>
+      <w:r>
+        <w:rPr>
+          <w:lang w:val="it-IT"/>
+        </w:rPr>
+      </w:r>
+      <w:r/>
       <w:r>
         <w:rPr>
           <w:rFonts w:hint="default"/>
-          <w:sz w:val="24"/>
-          <w:lang w:val="it-IT"/>
-        </w:rPr>
-      </w:r>
-      <w:r>
-        <w:rPr>
-          <w:lang w:val="it-IT"/>
-        </w:rPr>
-      </w:r>
-      <w:r/>
+          <w:sz w:val="28"/>
+          <w:lang w:val="it-IT"/>
+        </w:rPr>
+      </w:r>
     </w:p>
     <w:tbl>
       <w:tblPr>
@@ -6935,51 +6909,92 @@
         </w:rPr>
       </w:r>
       <w:r/>
+      <w:r>
+        <w:rPr>
+          <w:rFonts w:hint="default"/>
+          <w:sz w:val="24"/>
+          <w:szCs w:val="24"/>
+          <w:lang w:val="it-IT"/>
+        </w:rPr>
+      </w:r>
+      <w:r>
+        <w:rPr>
+          <w:rFonts w:hint="default"/>
+          <w:sz w:val="24"/>
+          <w:szCs w:val="24"/>
+          <w:lang w:val="it-IT"/>
+        </w:rPr>
+      </w:r>
+      <w:r>
+        <w:rPr>
+          <w:rFonts w:hint="default"/>
+          <w:sz w:val="28"/>
+          <w:lang w:val="it-IT"/>
+        </w:rPr>
+      </w:r>
     </w:p>
     <w:p>
       <w:pPr>
-        <w:pStyle w:val="883"/>
+        <w:pStyle w:val="853"/>
         <w:rPr>
           <w:rFonts w:hint="default"/>
-          <w:sz w:val="22"/>
+          <w:sz w:val="24"/>
+          <w:szCs w:val="24"/>
+          <w:highlight w:val="none"/>
           <w:lang w:val="it-IT"/>
         </w:rPr>
       </w:pPr>
       <w:r>
         <w:rPr>
           <w:rFonts w:hint="default"/>
-          <w:sz w:val="22"/>
-          <w:lang w:val="it-IT"/>
-        </w:rPr>
-        <w:t xml:space="preserve">In questa sezione è necessario riportare </w:t>
+          <w:sz w:val="24"/>
+          <w:highlight w:val="none"/>
+          <w:lang w:val="it-IT"/>
+        </w:rPr>
+        <w:t xml:space="preserve">Per la costruzione dello schema E-R ho adottato una progettazione mista tra una strategia a macchia d’olio e una bottom-up.</w:t>
       </w:r>
       <w:r>
         <w:rPr>
           <w:rFonts w:hint="default"/>
-          <w:sz w:val="22"/>
-          <w:u w:val="single"/>
-          <w:lang w:val="it-IT"/>
-        </w:rPr>
-        <w:t xml:space="preserve">tutti</w:t>
-      </w:r>
-      <w:r>
+          <w:sz w:val="24"/>
+          <w:szCs w:val="24"/>
+          <w:lang w:val="it-IT"/>
+        </w:rPr>
+      </w:r>
+    </w:p>
+    <w:p>
+      <w:pPr>
+        <w:pStyle w:val="853"/>
         <w:rPr>
           <w:rFonts w:hint="default"/>
-          <w:sz w:val="22"/>
-          <w:lang w:val="it-IT"/>
-        </w:rPr>
-        <w:t xml:space="preserve"> passi seguiti per la costruzione dello schema E-R finale, a partire dalle specifiche raccolte ed organizzate nel capitolo precedente. Non </w:t>
-      </w:r>
+          <w:sz w:val="24"/>
+          <w:szCs w:val="24"/>
+          <w:lang w:val="it-IT"/>
+        </w:rPr>
+      </w:pPr>
       <w:r>
         <w:rPr>
           <w:rFonts w:hint="default"/>
-          <w:sz w:val="22"/>
-          <w:lang w:val="it-IT"/>
-        </w:rPr>
-        <w:t xml:space="preserve">è richiesto un procedimento specifico: si può adottare una strategia top-down, bottom-up, a macchia d’olio o mista. L’importante è descrivere e commentare tutti i passi della costruzione, andando anche ad inserire “schemi parziali” utilizzati nel processo.</w:t>
-      </w:r>
-      <w:r>
-        <w:rPr>
+          <w:sz w:val="24"/>
+          <w:highlight w:val="none"/>
+          <w:lang w:val="it-IT"/>
+        </w:rPr>
+        <w:t xml:space="preserve">Come primo passo ho deciso di fare sviluppare i dati sugli utenti e le carte di credito, as</w:t>
+      </w:r>
+      <w:r>
+        <w:rPr>
+          <w:rFonts w:hint="default"/>
+          <w:sz w:val="24"/>
+          <w:lang w:val="it-IT"/>
+        </w:rPr>
+        <w:t xml:space="preserve">sumendo che ogni utente inserisca una sola carta di credito.</w:t>
+      </w:r>
+      <w:r>
+        <w:rPr>
+          <w:rFonts w:hint="default"/>
+          <w:sz w:val="24"/>
+          <w:szCs w:val="24"/>
+          <w:highlight w:val="none"/>
           <w:lang w:val="it-IT"/>
         </w:rPr>
       </w:r>
@@ -6987,10 +7002,12 @@
     </w:p>
     <w:p>
       <w:pPr>
-        <w:pStyle w:val="867"/>
+        <w:pStyle w:val="853"/>
         <w:rPr>
           <w:rFonts w:hint="default"/>
           <w:sz w:val="24"/>
+          <w:szCs w:val="24"/>
+          <w:highlight w:val="none"/>
           <w:lang w:val="it-IT"/>
         </w:rPr>
       </w:pPr>
@@ -7000,10 +7017,84 @@
           <w:sz w:val="24"/>
           <w:lang w:val="it-IT"/>
         </w:rPr>
-        <w:t xml:space="preserve">Integrazione finale</w:t>
-      </w:r>
-      <w:r>
-        <w:rPr>
+        <w:t xml:space="preserve">  </w:t>
+      </w:r>
+      <w:r>
+        <w:rPr>
+          <w:rFonts w:hint="default"/>
+          <w:sz w:val="24"/>
+          <w:lang w:val="it-IT"/>
+        </w:rPr>
+        <mc:AlternateContent>
+          <mc:Choice Requires="wpg">
+            <w:drawing>
+              <wp:inline xmlns:wp="http://schemas.openxmlformats.org/drawingml/2006/wordprocessingDrawing" distT="0" distB="0" distL="0" distR="0">
+                <wp:extent cx="6192520" cy="1330362"/>
+                <wp:effectExtent l="0" t="0" r="0" b="0"/>
+                <wp:docPr id="3" name=""/>
+                <wp:cNvGraphicFramePr>
+                  <a:graphicFrameLocks xmlns:a="http://schemas.openxmlformats.org/drawingml/2006/main" noChangeAspect="1"/>
+                </wp:cNvGraphicFramePr>
+                <a:graphic xmlns:a="http://schemas.openxmlformats.org/drawingml/2006/main">
+                  <a:graphicData uri="http://schemas.openxmlformats.org/drawingml/2006/picture">
+                    <pic:pic xmlns:pic="http://schemas.openxmlformats.org/drawingml/2006/picture">
+                      <pic:nvPicPr>
+                        <pic:cNvPr id="1635218727" name=""/>
+                        <pic:cNvPicPr>
+                          <a:picLocks noChangeAspect="1"/>
+                        </pic:cNvPicPr>
+                        <pic:nvPr/>
+                      </pic:nvPicPr>
+                      <pic:blipFill>
+                        <a:blip r:embed="rId13"/>
+                        <a:stretch/>
+                      </pic:blipFill>
+                      <pic:spPr bwMode="auto">
+                        <a:xfrm>
+                          <a:off x="0" y="0"/>
+                          <a:ext cx="6192519" cy="1330362"/>
+                        </a:xfrm>
+                        <a:prstGeom prst="rect">
+                          <a:avLst/>
+                        </a:prstGeom>
+                      </pic:spPr>
+                    </pic:pic>
+                  </a:graphicData>
+                </a:graphic>
+              </wp:inline>
+            </w:drawing>
+          </mc:Choice>
+          <mc:Fallback>
+            <w:pict>
+              <v:shapetype type="#_x0000_t75" o:spt="75" coordsize="21600,21600" o:preferrelative="t" path="m@4@5l@4@11@9@11@9@5xe">
+                <v:formulas>
+                  <v:f eqn="if lineDrawn pixelLineWidth 0"/>
+                  <v:f eqn="sum @0 1 0"/>
+                  <v:f eqn="sum 0 0 @1"/>
+                  <v:f eqn="prod @2 1 2"/>
+                  <v:f eqn="prod @3 21600 pixelWidth"/>
+                  <v:f eqn="prod @3 21600 pixelHeight"/>
+                  <v:f eqn="sum @0 0 1"/>
+                  <v:f eqn="prod @6 1 2"/>
+                  <v:f eqn="prod @7 21600 pixelWidth"/>
+                  <v:f eqn="sum @8 21600 0"/>
+                  <v:f eqn="prod @7 21600 pixelHeight"/>
+                  <v:f eqn="sum @10 21600 0"/>
+                </v:formulas>
+              </v:shapetype>
+              <v:shape id="_x0000_i2" o:spid="_x0000_s2" type="#_x0000_t75" style="width:487.6pt;height:104.8pt;mso-wrap-distance-left:0.0pt;mso-wrap-distance-top:0.0pt;mso-wrap-distance-right:0.0pt;mso-wrap-distance-bottom:0.0pt;" stroked="false">
+                <v:path textboxrect="0,0,0,0"/>
+                <v:imagedata r:id="rId13" o:title=""/>
+              </v:shape>
+            </w:pict>
+          </mc:Fallback>
+        </mc:AlternateContent>
+      </w:r>
+      <w:r>
+        <w:rPr>
+          <w:rFonts w:hint="default"/>
+          <w:sz w:val="24"/>
+          <w:szCs w:val="24"/>
           <w:lang w:val="it-IT"/>
         </w:rPr>
       </w:r>
@@ -7011,57 +7102,314 @@
     </w:p>
     <w:p>
       <w:pPr>
-        <w:pStyle w:val="883"/>
+        <w:pStyle w:val="853"/>
         <w:rPr>
           <w:rFonts w:hint="default"/>
-          <w:sz w:val="22"/>
+          <w:sz w:val="24"/>
+          <w:szCs w:val="24"/>
+          <w:highlight w:val="none"/>
           <w:lang w:val="it-IT"/>
         </w:rPr>
       </w:pPr>
       <w:r>
         <w:rPr>
           <w:rFonts w:hint="default"/>
-          <w:sz w:val="22"/>
-          <w:lang w:val="it-IT"/>
-        </w:rPr>
-        <w:t xml:space="preserve">Nell’integrazione finale delle varie parti dello schema E-R è possibile che si evidenzino dei </w:t>
+          <w:sz w:val="24"/>
+          <w:szCs w:val="24"/>
+          <w:highlight w:val="none"/>
+          <w:lang w:val="it-IT"/>
+        </w:rPr>
+        <w:t xml:space="preserve">Schema 3.1</w:t>
       </w:r>
       <w:r>
         <w:rPr>
           <w:rFonts w:hint="default"/>
-          <w:sz w:val="22"/>
-          <w:u w:val="single"/>
-          <w:lang w:val="it-IT"/>
-        </w:rPr>
-        <w:t xml:space="preserve">conflitti sui nomi</w:t>
-      </w:r>
-      <w:r>
+          <w:sz w:val="24"/>
+          <w:szCs w:val="24"/>
+          <w:highlight w:val="none"/>
+          <w:lang w:val="it-IT"/>
+        </w:rPr>
+      </w:r>
+    </w:p>
+    <w:p>
+      <w:pPr>
+        <w:pStyle w:val="853"/>
         <w:rPr>
           <w:rFonts w:hint="default"/>
-          <w:sz w:val="22"/>
-          <w:lang w:val="it-IT"/>
-        </w:rPr>
-        <w:t xml:space="preserve"> utilizzati e dei </w:t>
-      </w:r>
+          <w:sz w:val="24"/>
+          <w:szCs w:val="24"/>
+          <w:highlight w:val="none"/>
+          <w:lang w:val="it-IT"/>
+        </w:rPr>
+      </w:pPr>
       <w:r>
         <w:rPr>
           <w:rFonts w:hint="default"/>
-          <w:sz w:val="22"/>
-          <w:u w:val="single"/>
-          <w:lang w:val="it-IT"/>
-        </w:rPr>
-        <w:t xml:space="preserve">conflitti struttuali</w:t>
+          <w:sz w:val="24"/>
+          <w:szCs w:val="24"/>
+          <w:highlight w:val="none"/>
+          <w:lang w:val="it-IT"/>
+        </w:rPr>
       </w:r>
       <w:r>
         <w:rPr>
           <w:rFonts w:hint="default"/>
-          <w:sz w:val="22"/>
-          <w:lang w:val="it-IT"/>
-        </w:rPr>
-        <w:t xml:space="preserve">. Prima di riportare lo schema E-R finale, descrivere quali passi sono stati adottati per risolvere tali conflitti.</w:t>
-      </w:r>
-      <w:r>
-        <w:rPr>
+          <w:sz w:val="24"/>
+          <w:szCs w:val="24"/>
+          <w:highlight w:val="none"/>
+          <w:lang w:val="it-IT"/>
+        </w:rPr>
+      </w:r>
+    </w:p>
+    <w:p>
+      <w:pPr>
+        <w:pStyle w:val="853"/>
+        <w:rPr>
+          <w:rFonts w:hint="default"/>
+          <w:sz w:val="24"/>
+          <w:szCs w:val="24"/>
+          <w:highlight w:val="none"/>
+          <w:lang w:val="it-IT"/>
+        </w:rPr>
+      </w:pPr>
+      <w:r>
+        <w:rPr>
+          <w:rFonts w:hint="default"/>
+          <w:sz w:val="24"/>
+          <w:szCs w:val="24"/>
+          <w:highlight w:val="none"/>
+          <w:lang w:val="it-IT"/>
+        </w:rPr>
+      </w:r>
+      <w:r>
+        <w:rPr>
+          <w:rFonts w:hint="default"/>
+          <w:sz w:val="24"/>
+          <w:lang w:val="it-IT"/>
+        </w:rPr>
+        <w:t xml:space="preserve">Come identificatori ho scelto per l’entità Utente</w:t>
+      </w:r>
+      <w:r>
+        <w:rPr>
+          <w:rFonts w:hint="default"/>
+          <w:sz w:val="24"/>
+          <w:szCs w:val="24"/>
+          <w:highlight w:val="none"/>
+          <w:lang w:val="it-IT"/>
+        </w:rPr>
+        <w:t xml:space="preserve"> il Codice Fiscale (rappresentato nello schema 3.1 come CF), mentre per l’entità Carta di Credito ho scelto di utilizzare come chiave esterna l’Intestatario.</w:t>
+      </w:r>
+      <w:r>
+        <w:rPr>
+          <w:rFonts w:hint="default"/>
+          <w:sz w:val="24"/>
+          <w:szCs w:val="24"/>
+          <w:highlight w:val="none"/>
+          <w:lang w:val="it-IT"/>
+        </w:rPr>
+      </w:r>
+      <w:r>
+        <w:rPr>
+          <w:rFonts w:hint="default"/>
+          <w:sz w:val="24"/>
+          <w:szCs w:val="24"/>
+          <w:highlight w:val="none"/>
+          <w:lang w:val="it-IT"/>
+        </w:rPr>
+      </w:r>
+      <w:r>
+        <w:rPr>
+          <w:rFonts w:hint="default"/>
+          <w:sz w:val="24"/>
+          <w:szCs w:val="24"/>
+          <w:highlight w:val="none"/>
+          <w:lang w:val="it-IT"/>
+        </w:rPr>
+      </w:r>
+      <w:r>
+        <w:rPr>
+          <w:rFonts w:hint="default"/>
+          <w:sz w:val="24"/>
+          <w:szCs w:val="24"/>
+          <w:highlight w:val="none"/>
+          <w:lang w:val="it-IT"/>
+        </w:rPr>
+      </w:r>
+    </w:p>
+    <w:p>
+      <w:pPr>
+        <w:pStyle w:val="853"/>
+        <w:rPr>
+          <w:rFonts w:hint="default"/>
+          <w:sz w:val="24"/>
+          <w:szCs w:val="24"/>
+          <w:highlight w:val="none"/>
+          <w:lang w:val="it-IT"/>
+        </w:rPr>
+      </w:pPr>
+      <w:r>
+        <w:rPr>
+          <w:rFonts w:hint="default"/>
+          <w:sz w:val="24"/>
+          <w:szCs w:val="24"/>
+          <w:highlight w:val="none"/>
+          <w:lang w:val="it-IT"/>
+        </w:rPr>
+      </w:r>
+      <w:r>
+        <w:rPr>
+          <w:rFonts w:hint="default"/>
+          <w:sz w:val="24"/>
+          <w:szCs w:val="24"/>
+          <w:highlight w:val="none"/>
+          <w:lang w:val="it-IT"/>
+        </w:rPr>
+      </w:r>
+    </w:p>
+    <w:p>
+      <w:pPr>
+        <w:pStyle w:val="853"/>
+        <w:rPr>
+          <w:rFonts w:hint="default"/>
+          <w:sz w:val="24"/>
+          <w:szCs w:val="24"/>
+          <w:highlight w:val="none"/>
+          <w:lang w:val="it-IT"/>
+        </w:rPr>
+      </w:pPr>
+      <w:r>
+        <w:rPr>
+          <w:rFonts w:hint="default"/>
+          <w:sz w:val="24"/>
+          <w:szCs w:val="24"/>
+          <w:highlight w:val="none"/>
+          <w:lang w:val="it-IT"/>
+        </w:rPr>
+        <w:t xml:space="preserve">La seconda parte che ho sviluppato è stata relativa alle Aste e agli Oggetti, separandoli in Oggetto venduto e Oggetto all’asta.</w:t>
+      </w:r>
+      <w:r>
+        <w:rPr>
+          <w:rFonts w:hint="default"/>
+          <w:sz w:val="24"/>
+          <w:highlight w:val="none"/>
+          <w:lang w:val="it-IT"/>
+        </w:rPr>
+      </w:r>
+      <w:r>
+        <w:rPr>
+          <w:rFonts w:hint="default"/>
+          <w:sz w:val="24"/>
+          <w:szCs w:val="24"/>
+          <w:highlight w:val="none"/>
+          <w:lang w:val="it-IT"/>
+        </w:rPr>
+      </w:r>
+    </w:p>
+    <w:p>
+      <w:pPr>
+        <w:pStyle w:val="853"/>
+        <w:rPr>
+          <w:rFonts w:hint="default"/>
+          <w:sz w:val="24"/>
+          <w:szCs w:val="24"/>
+          <w:highlight w:val="none"/>
+          <w:lang w:val="it-IT"/>
+        </w:rPr>
+      </w:pPr>
+      <w:r>
+        <w:rPr>
+          <w:rFonts w:hint="default"/>
+          <w:sz w:val="24"/>
+          <w:highlight w:val="none"/>
+          <w:lang w:val="it-IT"/>
+        </w:rPr>
+      </w:r>
+      <w:r>
+        <w:rPr>
+          <w:rFonts w:hint="default"/>
+          <w:sz w:val="24"/>
+          <w:highlight w:val="none"/>
+          <w:lang w:val="it-IT"/>
+        </w:rPr>
+        <mc:AlternateContent>
+          <mc:Choice Requires="wpg">
+            <w:drawing>
+              <wp:inline xmlns:wp="http://schemas.openxmlformats.org/drawingml/2006/wordprocessingDrawing" distT="0" distB="0" distL="0" distR="0">
+                <wp:extent cx="6192520" cy="2253124"/>
+                <wp:effectExtent l="0" t="0" r="0" b="0"/>
+                <wp:docPr id="4" name=""/>
+                <wp:cNvGraphicFramePr>
+                  <a:graphicFrameLocks xmlns:a="http://schemas.openxmlformats.org/drawingml/2006/main" noChangeAspect="1"/>
+                </wp:cNvGraphicFramePr>
+                <a:graphic xmlns:a="http://schemas.openxmlformats.org/drawingml/2006/main">
+                  <a:graphicData uri="http://schemas.openxmlformats.org/drawingml/2006/picture">
+                    <pic:pic xmlns:pic="http://schemas.openxmlformats.org/drawingml/2006/picture">
+                      <pic:nvPicPr>
+                        <pic:cNvPr id="522409586" name=""/>
+                        <pic:cNvPicPr>
+                          <a:picLocks noChangeAspect="1"/>
+                        </pic:cNvPicPr>
+                        <pic:nvPr/>
+                      </pic:nvPicPr>
+                      <pic:blipFill>
+                        <a:blip r:embed="rId14"/>
+                        <a:stretch/>
+                      </pic:blipFill>
+                      <pic:spPr bwMode="auto">
+                        <a:xfrm>
+                          <a:off x="0" y="0"/>
+                          <a:ext cx="6192519" cy="2253124"/>
+                        </a:xfrm>
+                        <a:prstGeom prst="rect">
+                          <a:avLst/>
+                        </a:prstGeom>
+                      </pic:spPr>
+                    </pic:pic>
+                  </a:graphicData>
+                </a:graphic>
+              </wp:inline>
+            </w:drawing>
+          </mc:Choice>
+          <mc:Fallback>
+            <w:pict>
+              <v:shapetype type="#_x0000_t75" o:spt="75" coordsize="21600,21600" o:preferrelative="t" path="m@4@5l@4@11@9@11@9@5xe">
+                <v:formulas>
+                  <v:f eqn="if lineDrawn pixelLineWidth 0"/>
+                  <v:f eqn="sum @0 1 0"/>
+                  <v:f eqn="sum 0 0 @1"/>
+                  <v:f eqn="prod @2 1 2"/>
+                  <v:f eqn="prod @3 21600 pixelWidth"/>
+                  <v:f eqn="prod @3 21600 pixelHeight"/>
+                  <v:f eqn="sum @0 0 1"/>
+                  <v:f eqn="prod @6 1 2"/>
+                  <v:f eqn="prod @7 21600 pixelWidth"/>
+                  <v:f eqn="sum @8 21600 0"/>
+                  <v:f eqn="prod @7 21600 pixelHeight"/>
+                  <v:f eqn="sum @10 21600 0"/>
+                </v:formulas>
+              </v:shapetype>
+              <v:shape id="_x0000_i3" o:spid="_x0000_s3" type="#_x0000_t75" style="width:487.6pt;height:177.4pt;mso-wrap-distance-left:0.0pt;mso-wrap-distance-top:0.0pt;mso-wrap-distance-right:0.0pt;mso-wrap-distance-bottom:0.0pt;" stroked="false">
+                <v:path textboxrect="0,0,0,0"/>
+                <v:imagedata r:id="rId14" o:title=""/>
+              </v:shape>
+            </w:pict>
+          </mc:Fallback>
+        </mc:AlternateContent>
+      </w:r>
+      <w:r>
+        <w:rPr>
+          <w:rFonts w:hint="default"/>
+          <w:sz w:val="24"/>
+          <w:highlight w:val="none"/>
+          <w:lang w:val="it-IT"/>
+        </w:rPr>
+      </w:r>
+      <w:r>
+        <w:rPr>
+          <w:rFonts w:hint="default"/>
+          <w:sz w:val="24"/>
+          <w:szCs w:val="24"/>
+          <w:highlight w:val="none"/>
           <w:lang w:val="it-IT"/>
         </w:rPr>
       </w:r>
@@ -7069,9 +7417,12 @@
     </w:p>
     <w:p>
       <w:pPr>
+        <w:pStyle w:val="853"/>
         <w:rPr>
           <w:rFonts w:hint="default"/>
           <w:sz w:val="24"/>
+          <w:szCs w:val="24"/>
+          <w:highlight w:val="none"/>
           <w:lang w:val="it-IT"/>
         </w:rPr>
       </w:pPr>
@@ -7079,15 +7430,457 @@
         <w:rPr>
           <w:rFonts w:hint="default"/>
           <w:sz w:val="24"/>
-          <w:lang w:val="it-IT"/>
-        </w:rPr>
-      </w:r>
-      <w:r>
-        <w:rPr>
+          <w:szCs w:val="24"/>
+          <w:highlight w:val="none"/>
+          <w:lang w:val="it-IT"/>
+        </w:rPr>
+        <w:t xml:space="preserve">Schema 3.2</w:t>
+      </w:r>
+      <w:r>
+        <w:rPr>
+          <w:rFonts w:hint="default"/>
+          <w:sz w:val="24"/>
+          <w:szCs w:val="24"/>
+          <w:highlight w:val="none"/>
+          <w:lang w:val="it-IT"/>
+        </w:rPr>
+      </w:r>
+    </w:p>
+    <w:p>
+      <w:pPr>
+        <w:pStyle w:val="853"/>
+        <w:rPr>
+          <w:rFonts w:hint="default"/>
+          <w:sz w:val="24"/>
+          <w:szCs w:val="24"/>
+          <w:highlight w:val="none"/>
+          <w:lang w:val="it-IT"/>
+        </w:rPr>
+      </w:pPr>
+      <w:r>
+        <w:rPr>
+          <w:rFonts w:hint="default"/>
+          <w:sz w:val="24"/>
+          <w:szCs w:val="24"/>
+          <w:highlight w:val="none"/>
+          <w:lang w:val="it-IT"/>
+        </w:rPr>
+      </w:r>
+      <w:r>
+        <w:rPr>
+          <w:rFonts w:hint="default"/>
+          <w:sz w:val="24"/>
+          <w:szCs w:val="24"/>
+          <w:highlight w:val="none"/>
+          <w:lang w:val="it-IT"/>
+        </w:rPr>
+      </w:r>
+    </w:p>
+    <w:p>
+      <w:pPr>
+        <w:pStyle w:val="853"/>
+        <w:rPr>
+          <w:rFonts w:hint="default"/>
+          <w:sz w:val="24"/>
+          <w:szCs w:val="24"/>
+          <w:highlight w:val="none"/>
+          <w:lang w:val="it-IT"/>
+        </w:rPr>
+      </w:pPr>
+      <w:r>
+        <w:rPr>
+          <w:rFonts w:hint="default"/>
+          <w:sz w:val="24"/>
+          <w:szCs w:val="24"/>
+          <w:highlight w:val="none"/>
+          <w:lang w:val="it-IT"/>
+        </w:rPr>
+        <w:t xml:space="preserve">Ho deciso di rappresentare le categorie come entità piuttosto che come attributo composto in quanto nelle specifiche è richiesto che gli amministratori del sistema le gestiscano esplicitamente. Come identificatore di Oggetto ho scelto l’attributo Codice, in quanto nelle specifiche è esplicitato che sia univoco. Per l’entità Asta invece ho scelto di inserire una chiave esterna in quanto l’indicitura dell’asta, da specifica, è dipendente dall’inserimento di un nuovo oggetto. Per quanto riguarda l’entità Categoria ho scelto di utilizzare una chiave composta in quanto due categorie di primo livello diverse fra loro potrebbero contenere due categorie di secondo livello con lo stesso nome (questo discorso è applicabile anche tra categorie di secondo e terzo livello).</w:t>
+      </w:r>
+      <w:r>
+        <w:rPr>
+          <w:rFonts w:hint="default"/>
+          <w:sz w:val="24"/>
+          <w:szCs w:val="24"/>
+          <w:highlight w:val="none"/>
+          <w:lang w:val="it-IT"/>
+        </w:rPr>
+      </w:r>
+    </w:p>
+    <w:p>
+      <w:pPr>
+        <w:pStyle w:val="853"/>
+        <w:rPr>
+          <w:rFonts w:hint="default"/>
+          <w:sz w:val="24"/>
+          <w:szCs w:val="24"/>
+          <w:highlight w:val="none"/>
+          <w:lang w:val="it-IT"/>
+        </w:rPr>
+      </w:pPr>
+      <w:r>
+        <w:rPr>
+          <w:rFonts w:hint="default"/>
+          <w:sz w:val="24"/>
+          <w:szCs w:val="24"/>
+          <w:highlight w:val="none"/>
+          <w:lang w:val="it-IT"/>
+        </w:rPr>
+      </w:r>
+      <w:r>
+        <w:rPr>
+          <w:rFonts w:hint="default"/>
+          <w:sz w:val="24"/>
+          <w:szCs w:val="24"/>
+          <w:highlight w:val="none"/>
+          <w:lang w:val="it-IT"/>
+        </w:rPr>
+      </w:r>
+    </w:p>
+    <w:p>
+      <w:pPr>
+        <w:pStyle w:val="853"/>
+        <w:rPr>
+          <w:rFonts w:hint="default"/>
+          <w:sz w:val="24"/>
+          <w:szCs w:val="24"/>
+          <w:highlight w:val="none"/>
+          <w:lang w:val="it-IT"/>
+        </w:rPr>
+      </w:pPr>
+      <w:r>
+        <w:rPr>
+          <w:rFonts w:hint="default"/>
+          <w:sz w:val="24"/>
+          <w:szCs w:val="24"/>
+          <w:highlight w:val="none"/>
+          <w:lang w:val="it-IT"/>
+        </w:rPr>
+        <w:t xml:space="preserve">Infine ho effettuato l’integrazione tra gli schemi 3.1 e 3.2 tramite le Offerte e la loro storicizzazione.</w:t>
+      </w:r>
+      <w:r>
+        <w:rPr>
+          <w:rFonts w:hint="default"/>
+          <w:sz w:val="24"/>
+          <w:highlight w:val="none"/>
+          <w:lang w:val="it-IT"/>
+        </w:rPr>
+      </w:r>
+      <w:r>
+        <w:rPr>
+          <w:rFonts w:hint="default"/>
+          <w:sz w:val="24"/>
+          <w:szCs w:val="24"/>
+          <w:highlight w:val="none"/>
+          <w:lang w:val="it-IT"/>
+        </w:rPr>
+      </w:r>
+    </w:p>
+    <w:p>
+      <w:pPr>
+        <w:pStyle w:val="867"/>
+        <w:rPr>
+          <w:rFonts w:hint="default"/>
+          <w:sz w:val="24"/>
+          <w:szCs w:val="24"/>
+          <w:lang w:val="it-IT"/>
+        </w:rPr>
+      </w:pPr>
+      <w:r>
+        <w:rPr>
+          <w:rFonts w:hint="default"/>
+          <w:sz w:val="24"/>
+          <w:highlight w:val="none"/>
+          <w:lang w:val="it-IT"/>
+        </w:rPr>
+      </w:r>
+      <w:r>
+        <w:rPr>
+          <w:rFonts w:hint="default"/>
+          <w:sz w:val="24"/>
+          <w:lang w:val="it-IT"/>
+        </w:rPr>
+      </w:r>
+      <w:r>
+        <w:rPr>
+          <w:rFonts w:hint="default"/>
+          <w:sz w:val="24"/>
+          <w:highlight w:val="none"/>
+          <w:lang w:val="it-IT"/>
+        </w:rPr>
+        <mc:AlternateContent>
+          <mc:Choice Requires="wpg">
+            <w:drawing>
+              <wp:inline xmlns:wp="http://schemas.openxmlformats.org/drawingml/2006/wordprocessingDrawing" distT="0" distB="0" distL="0" distR="0">
+                <wp:extent cx="6192520" cy="4358520"/>
+                <wp:effectExtent l="0" t="0" r="0" b="0"/>
+                <wp:docPr id="5" name=""/>
+                <wp:cNvGraphicFramePr>
+                  <a:graphicFrameLocks xmlns:a="http://schemas.openxmlformats.org/drawingml/2006/main" noChangeAspect="1"/>
+                </wp:cNvGraphicFramePr>
+                <a:graphic xmlns:a="http://schemas.openxmlformats.org/drawingml/2006/main">
+                  <a:graphicData uri="http://schemas.openxmlformats.org/drawingml/2006/picture">
+                    <pic:pic xmlns:pic="http://schemas.openxmlformats.org/drawingml/2006/picture">
+                      <pic:nvPicPr>
+                        <pic:cNvPr id="206850993" name=""/>
+                        <pic:cNvPicPr>
+                          <a:picLocks noChangeAspect="1"/>
+                        </pic:cNvPicPr>
+                        <pic:nvPr/>
+                      </pic:nvPicPr>
+                      <pic:blipFill>
+                        <a:blip r:embed="rId15"/>
+                        <a:stretch/>
+                      </pic:blipFill>
+                      <pic:spPr bwMode="auto">
+                        <a:xfrm>
+                          <a:off x="0" y="0"/>
+                          <a:ext cx="6192519" cy="4358520"/>
+                        </a:xfrm>
+                        <a:prstGeom prst="rect">
+                          <a:avLst/>
+                        </a:prstGeom>
+                      </pic:spPr>
+                    </pic:pic>
+                  </a:graphicData>
+                </a:graphic>
+              </wp:inline>
+            </w:drawing>
+          </mc:Choice>
+          <mc:Fallback>
+            <w:pict>
+              <v:shapetype type="#_x0000_t75" o:spt="75" coordsize="21600,21600" o:preferrelative="t" path="m@4@5l@4@11@9@11@9@5xe">
+                <v:formulas>
+                  <v:f eqn="if lineDrawn pixelLineWidth 0"/>
+                  <v:f eqn="sum @0 1 0"/>
+                  <v:f eqn="sum 0 0 @1"/>
+                  <v:f eqn="prod @2 1 2"/>
+                  <v:f eqn="prod @3 21600 pixelWidth"/>
+                  <v:f eqn="prod @3 21600 pixelHeight"/>
+                  <v:f eqn="sum @0 0 1"/>
+                  <v:f eqn="prod @6 1 2"/>
+                  <v:f eqn="prod @7 21600 pixelWidth"/>
+                  <v:f eqn="sum @8 21600 0"/>
+                  <v:f eqn="prod @7 21600 pixelHeight"/>
+                  <v:f eqn="sum @10 21600 0"/>
+                </v:formulas>
+              </v:shapetype>
+              <v:shape id="_x0000_i4" o:spid="_x0000_s4" type="#_x0000_t75" style="width:487.6pt;height:343.2pt;mso-wrap-distance-left:0.0pt;mso-wrap-distance-top:0.0pt;mso-wrap-distance-right:0.0pt;mso-wrap-distance-bottom:0.0pt;" stroked="false">
+                <v:path textboxrect="0,0,0,0"/>
+                <v:imagedata r:id="rId15" o:title=""/>
+              </v:shape>
+            </w:pict>
+          </mc:Fallback>
+        </mc:AlternateContent>
+      </w:r>
+      <w:r>
+        <w:rPr>
+          <w:rFonts w:hint="default"/>
+          <w:sz w:val="24"/>
+          <w:lang w:val="it-IT"/>
+        </w:rPr>
+      </w:r>
+      <w:r>
+        <w:rPr>
+          <w:rFonts w:hint="default"/>
+          <w:sz w:val="24"/>
+          <w:szCs w:val="24"/>
+          <w:highlight w:val="none"/>
+          <w:lang w:val="it-IT"/>
+        </w:rPr>
+      </w:r>
+    </w:p>
+    <w:p>
+      <w:pPr>
+        <w:rPr>
+          <w:lang w:val="it-IT"/>
+        </w:rPr>
+      </w:pPr>
+      <w:r>
+        <w:rPr>
+          <w:lang w:val="it-IT"/>
+        </w:rPr>
+        <w:t xml:space="preserve">Schema 3.3</w:t>
+      </w:r>
+      <w:r>
+        <w:rPr>
+          <w:highlight w:val="none"/>
+          <w:lang w:val="it-IT"/>
+        </w:rPr>
+      </w:r>
+    </w:p>
+    <w:p>
+      <w:pPr>
+        <w:rPr>
+          <w:highlight w:val="none"/>
+          <w:lang w:val="it-IT"/>
+        </w:rPr>
+      </w:pPr>
+      <w:r>
+        <w:rPr>
+          <w:lang w:val="it-IT"/>
+        </w:rPr>
+      </w:r>
+      <w:r>
+        <w:rPr>
+          <w:highlight w:val="none"/>
+          <w:lang w:val="it-IT"/>
+        </w:rPr>
+        <w:t xml:space="preserve">Infine ho inserito nello schema 3.4 le cardinalità delle relazioni, ottenendo infine lo schema finale</w:t>
+      </w:r>
+      <w:r>
+        <w:rPr>
+          <w:lang w:val="it-IT"/>
+        </w:rPr>
+        <mc:AlternateContent>
+          <mc:Choice Requires="wpg">
+            <w:drawing>
+              <wp:inline xmlns:wp="http://schemas.openxmlformats.org/drawingml/2006/wordprocessingDrawing" distT="0" distB="0" distL="0" distR="0">
+                <wp:extent cx="6192520" cy="4358520"/>
+                <wp:effectExtent l="0" t="0" r="0" b="0"/>
+                <wp:docPr id="6" name=""/>
+                <wp:cNvGraphicFramePr>
+                  <a:graphicFrameLocks xmlns:a="http://schemas.openxmlformats.org/drawingml/2006/main" noChangeAspect="1"/>
+                </wp:cNvGraphicFramePr>
+                <a:graphic xmlns:a="http://schemas.openxmlformats.org/drawingml/2006/main">
+                  <a:graphicData uri="http://schemas.openxmlformats.org/drawingml/2006/picture">
+                    <pic:pic xmlns:pic="http://schemas.openxmlformats.org/drawingml/2006/picture">
+                      <pic:nvPicPr>
+                        <pic:cNvPr id="812345268" name=""/>
+                        <pic:cNvPicPr>
+                          <a:picLocks noChangeAspect="1"/>
+                        </pic:cNvPicPr>
+                        <pic:nvPr/>
+                      </pic:nvPicPr>
+                      <pic:blipFill>
+                        <a:blip r:embed="rId16"/>
+                        <a:stretch/>
+                      </pic:blipFill>
+                      <pic:spPr bwMode="auto">
+                        <a:xfrm>
+                          <a:off x="0" y="0"/>
+                          <a:ext cx="6192519" cy="4358520"/>
+                        </a:xfrm>
+                        <a:prstGeom prst="rect">
+                          <a:avLst/>
+                        </a:prstGeom>
+                      </pic:spPr>
+                    </pic:pic>
+                  </a:graphicData>
+                </a:graphic>
+              </wp:inline>
+            </w:drawing>
+          </mc:Choice>
+          <mc:Fallback>
+            <w:pict>
+              <v:shapetype type="#_x0000_t75" o:spt="75" coordsize="21600,21600" o:preferrelative="t" path="m@4@5l@4@11@9@11@9@5xe">
+                <v:formulas>
+                  <v:f eqn="if lineDrawn pixelLineWidth 0"/>
+                  <v:f eqn="sum @0 1 0"/>
+                  <v:f eqn="sum 0 0 @1"/>
+                  <v:f eqn="prod @2 1 2"/>
+                  <v:f eqn="prod @3 21600 pixelWidth"/>
+                  <v:f eqn="prod @3 21600 pixelHeight"/>
+                  <v:f eqn="sum @0 0 1"/>
+                  <v:f eqn="prod @6 1 2"/>
+                  <v:f eqn="prod @7 21600 pixelWidth"/>
+                  <v:f eqn="sum @8 21600 0"/>
+                  <v:f eqn="prod @7 21600 pixelHeight"/>
+                  <v:f eqn="sum @10 21600 0"/>
+                </v:formulas>
+              </v:shapetype>
+              <v:shape id="_x0000_i5" o:spid="_x0000_s5" type="#_x0000_t75" style="width:487.6pt;height:343.2pt;mso-wrap-distance-left:0.0pt;mso-wrap-distance-top:0.0pt;mso-wrap-distance-right:0.0pt;mso-wrap-distance-bottom:0.0pt;" stroked="false">
+                <v:path textboxrect="0,0,0,0"/>
+                <v:imagedata r:id="rId16" o:title=""/>
+              </v:shape>
+            </w:pict>
+          </mc:Fallback>
+        </mc:AlternateContent>
+      </w:r>
+      <w:r>
+        <w:rPr>
+          <w:highlight w:val="none"/>
           <w:lang w:val="it-IT"/>
         </w:rPr>
       </w:r>
       <w:r/>
+    </w:p>
+    <w:p>
+      <w:pPr>
+        <w:rPr>
+          <w:lang w:val="it-IT"/>
+        </w:rPr>
+      </w:pPr>
+      <w:r>
+        <w:rPr>
+          <w:highlight w:val="none"/>
+          <w:lang w:val="it-IT"/>
+        </w:rPr>
+        <w:t xml:space="preserve">Schema 3.4</w:t>
+      </w:r>
+      <w:r>
+        <w:rPr>
+          <w:highlight w:val="none"/>
+          <w:lang w:val="it-IT"/>
+        </w:rPr>
+      </w:r>
+    </w:p>
+    <w:p>
+      <w:pPr>
+        <w:pStyle w:val="867"/>
+        <w:rPr>
+          <w:rFonts w:hint="default"/>
+          <w:sz w:val="24"/>
+          <w:szCs w:val="24"/>
+          <w:highlight w:val="none"/>
+          <w:lang w:val="it-IT"/>
+        </w:rPr>
+      </w:pPr>
+      <w:r>
+        <w:rPr>
+          <w:rFonts w:hint="default"/>
+          <w:sz w:val="24"/>
+          <w:lang w:val="it-IT"/>
+        </w:rPr>
+        <w:t xml:space="preserve">Integrazione finale</w:t>
+      </w:r>
+      <w:r/>
+      <w:r/>
+      <w:r/>
+      <w:r>
+        <w:rPr>
+          <w:rFonts w:hint="default"/>
+          <w:sz w:val="22"/>
+          <w:lang w:val="it-IT"/>
+        </w:rPr>
+      </w:r>
+      <w:r>
+        <w:rPr>
+          <w:rFonts w:hint="default"/>
+          <w:sz w:val="24"/>
+          <w:szCs w:val="24"/>
+          <w:highlight w:val="none"/>
+          <w:lang w:val="it-IT"/>
+        </w:rPr>
+      </w:r>
+    </w:p>
+    <w:p>
+      <w:pPr>
+        <w:rPr>
+          <w:lang w:val="it-IT"/>
+        </w:rPr>
+      </w:pPr>
+      <w:r>
+        <w:rPr>
+          <w:lang w:val="it-IT"/>
+        </w:rPr>
+        <w:t xml:space="preserve">Nell’integrazione finale non ho trovato conflitti strutturali o sui nomi, quindi l’integrazione finale è quella riportata nello schema 3.4 .</w:t>
+      </w:r>
+      <w:r>
+        <w:rPr>
+          <w:lang w:val="it-IT"/>
+        </w:rPr>
+      </w:r>
     </w:p>
     <w:p>
       <w:pPr>
@@ -7119,27 +7912,76 @@
     </w:p>
     <w:p>
       <w:pPr>
-        <w:pStyle w:val="883"/>
-        <w:rPr>
-          <w:rFonts w:hint="default"/>
-          <w:sz w:val="22"/>
+        <w:pStyle w:val="718"/>
+        <w:numPr>
+          <w:ilvl w:val="0"/>
+          <w:numId w:val="12"/>
+        </w:numPr>
+        <w:rPr>
           <w:lang w:val="it-IT"/>
         </w:rPr>
       </w:pPr>
       <w:r>
         <w:rPr>
-          <w:rFonts w:hint="default"/>
-          <w:sz w:val="22"/>
-          <w:lang w:val="it-IT"/>
-        </w:rPr>
-        <w:t xml:space="preserve">Laddove la specifica non sia catturata in maniera completa dallo schema E-R, corredare lo stesso in questo paragrafo con l’insieme delle regole aziendali necessarie a completare la progettazione concettuale.</w:t>
-      </w:r>
-      <w:r>
-        <w:rPr>
-          <w:lang w:val="it-IT"/>
-        </w:rPr>
-      </w:r>
-      <w:r/>
+          <w:lang w:val="it-IT"/>
+        </w:rPr>
+        <w:t xml:space="preserve">La durata di un’asta può essere da 1 a 7 giorni;</w:t>
+      </w:r>
+      <w:r>
+        <w:rPr>
+          <w:lang w:val="it-IT"/>
+        </w:rPr>
+      </w:r>
+    </w:p>
+    <w:p>
+      <w:pPr>
+        <w:pStyle w:val="718"/>
+        <w:numPr>
+          <w:ilvl w:val="0"/>
+          <w:numId w:val="12"/>
+        </w:numPr>
+        <w:rPr>
+          <w:lang w:val="it-IT"/>
+        </w:rPr>
+      </w:pPr>
+      <w:r>
+        <w:rPr>
+          <w:highlight w:val="none"/>
+          <w:lang w:val="it-IT"/>
+        </w:rPr>
+        <w:t xml:space="preserve">L’incremento di un offerta deve essere un multiplo di €0,50;</w:t>
+      </w:r>
+      <w:r>
+        <w:rPr>
+          <w:highlight w:val="none"/>
+          <w:lang w:val="it-IT"/>
+        </w:rPr>
+      </w:r>
+    </w:p>
+    <w:p>
+      <w:pPr>
+        <w:pStyle w:val="718"/>
+        <w:numPr>
+          <w:ilvl w:val="0"/>
+          <w:numId w:val="12"/>
+        </w:numPr>
+        <w:rPr>
+          <w:lang w:val="it-IT"/>
+        </w:rPr>
+      </w:pPr>
+      <w:r>
+        <w:rPr>
+          <w:highlight w:val="none"/>
+          <w:lang w:val="it-IT"/>
+        </w:rPr>
+        <w:t xml:space="preserve">1°, 2° e 3° livello di una categoria devono essere tutti e 3 diversi.</w:t>
+      </w:r>
+      <w:r>
+        <w:rPr>
+          <w:highlight w:val="none"/>
+          <w:lang w:val="it-IT"/>
+        </w:rPr>
+      </w:r>
     </w:p>
     <w:p>
       <w:pPr>
@@ -11263,7 +12105,7 @@
                 <w:sz w:val="24"/>
                 <w:lang w:val="it-IT"/>
               </w:rPr>
-              <w:t xml:space="preserve">40000/settimana</w:t>
+              <w:t xml:space="preserve">10000/settimana</w:t>
             </w:r>
             <w:r/>
           </w:p>
@@ -11459,7 +12301,7 @@
                 <w:sz w:val="24"/>
                 <w:lang w:val="it-IT"/>
               </w:rPr>
-              <w:t xml:space="preserve">Visuallizza elenco oggetti all’asta</w:t>
+              <w:t xml:space="preserve">Visualizza elenco oggetti all’asta</w:t>
             </w:r>
             <w:r>
               <w:rPr>
@@ -11499,7 +12341,7 @@
                 <w:sz w:val="24"/>
                 <w:lang w:val="it-IT"/>
               </w:rPr>
-              <w:t xml:space="preserve">4000/settimana</w:t>
+              <w:t xml:space="preserve">1000/settimana</w:t>
             </w:r>
             <w:r>
               <w:rPr>
@@ -11617,7 +12459,7 @@
                 <w:sz w:val="24"/>
                 <w:lang w:val="it-IT"/>
               </w:rPr>
-              <w:t xml:space="preserve">4000/settimana</w:t>
+              <w:t xml:space="preserve">1000/settimana</w:t>
             </w:r>
             <w:r/>
           </w:p>
@@ -12529,7 +13371,7 @@
           <w:highlight w:val="none"/>
           <w:lang w:val="it-IT"/>
         </w:rPr>
-        <w:t xml:space="preserve">Costo  = (K+2*N)*40000 = (100+10000*2) = 804000000 accessi/settimana.</w:t>
+        <w:t xml:space="preserve">Costo  = (K+2*N)*10000 = (100+10000*2)*10000 = 201000000 accessi/settimana.</w:t>
       </w:r>
       <w:r>
         <w:rPr>
@@ -12867,7 +13709,7 @@
           <w:highlight w:val="none"/>
           <w:lang w:val="it-IT"/>
         </w:rPr>
-        <w:t xml:space="preserve">Costo = 4000*5*N = 2000000 accessi/settimana</w:t>
+        <w:t xml:space="preserve">Costo = 1000*5*N = 500000 accessi/settimana</w:t>
       </w:r>
       <w:r>
         <w:rPr>
@@ -13023,19 +13865,7 @@
           <w:highlight w:val="none"/>
           <w:lang w:val="it-IT"/>
         </w:rPr>
-        <w:t xml:space="preserve">Costo = 4000*N*3 = 1188000000 accessi/settimana</w:t>
-      </w:r>
-      <w:r>
-        <w:rPr>
-          <w:highlight w:val="none"/>
-          <w:lang w:val="it-IT"/>
-        </w:rPr>
-      </w:r>
-      <w:r>
-        <w:rPr>
-          <w:highlight w:val="none"/>
-          <w:lang w:val="it-IT"/>
-        </w:rPr>
+        <w:t xml:space="preserve">Costo = 1000*N*3 = 29700000 accessi/settimana</w:t>
       </w:r>
       <w:r>
         <w:rPr>
@@ -13340,16 +14170,14 @@
         </w:rPr>
       </w:r>
       <w:r/>
-    </w:p>
-    <w:p>
-      <w:pPr>
+      <w:r>
         <w:rPr>
           <w:rFonts w:hint="default"/>
           <w:sz w:val="24"/>
           <w:szCs w:val="24"/>
           <w:lang w:val="it-IT"/>
         </w:rPr>
-      </w:pPr>
+      </w:r>
       <w:r>
         <w:rPr>
           <w:rFonts w:hint="default"/>
@@ -13358,15 +14186,31 @@
           <w:lang w:val="it-IT"/>
         </w:rPr>
       </w:r>
-      <w:r>
-        <w:rPr>
-          <w:rFonts w:hint="default"/>
-          <w:sz w:val="24"/>
-          <w:szCs w:val="24"/>
-          <w:lang w:val="it-IT"/>
-        </w:rPr>
-      </w:r>
       <w:r/>
+      <w:r>
+        <w:rPr>
+          <w:highlight w:val="none"/>
+          <w:lang w:val="it-IT"/>
+        </w:rPr>
+      </w:r>
+      <w:r>
+        <w:rPr>
+          <w:highlight w:val="none"/>
+          <w:lang w:val="it-IT"/>
+        </w:rPr>
+      </w:r>
+      <w:r>
+        <w:rPr>
+          <w:highlight w:val="none"/>
+          <w:lang w:val="it-IT"/>
+        </w:rPr>
+      </w:r>
+      <w:r>
+        <w:rPr>
+          <w:highlight w:val="none"/>
+          <w:lang w:val="it-IT"/>
+        </w:rPr>
+      </w:r>
     </w:p>
     <w:p>
       <w:pPr>
@@ -13624,27 +14468,6 @@
       </w:pPr>
       <w:r>
         <w:rPr>
-          <w:highlight w:val="none"/>
-          <w:lang w:val="it-IT"/>
-        </w:rPr>
-        <w:t xml:space="preserve">U02, U05 e U07.</w:t>
-      </w:r>
-      <w:r>
-        <w:rPr>
-          <w:highlight w:val="none"/>
-          <w:lang w:val="it-IT"/>
-        </w:rPr>
-      </w:r>
-    </w:p>
-    <w:p>
-      <w:pPr>
-        <w:rPr>
-          <w:highlight w:val="none"/>
-          <w:lang w:val="it-IT"/>
-        </w:rPr>
-      </w:pPr>
-      <w:r>
-        <w:rPr>
           <w:rFonts w:hint="default"/>
           <w:sz w:val="24"/>
           <w:lang w:val="it-IT"/>
@@ -13677,7 +14500,25 @@
           <w:highlight w:val="none"/>
           <w:lang w:val="it-IT"/>
         </w:rPr>
-        <w:t xml:space="preserve"> con attributo “Scadenza Asta”</w:t>
+        <w:t xml:space="preserve"> con attributo “Stato”</w:t>
+      </w:r>
+      <w:r>
+        <w:rPr>
+          <w:highlight w:val="none"/>
+          <w:lang w:val="it-IT"/>
+        </w:rPr>
+      </w:r>
+      <w:r>
+        <w:rPr>
+          <w:highlight w:val="none"/>
+          <w:lang w:val="it-IT"/>
+        </w:rPr>
+      </w:r>
+      <w:r>
+        <w:rPr>
+          <w:highlight w:val="none"/>
+          <w:lang w:val="it-IT"/>
+        </w:rPr>
       </w:r>
       <w:r>
         <w:rPr>
@@ -13699,6 +14540,27 @@
           <w:lang w:val="it-IT"/>
         </w:rPr>
         <w:t xml:space="preserve">Offerte: Accorpamento nel padre</w:t>
+      </w:r>
+      <w:r>
+        <w:rPr>
+          <w:highlight w:val="none"/>
+          <w:lang w:val="it-IT"/>
+        </w:rPr>
+      </w:r>
+    </w:p>
+    <w:p>
+      <w:pPr>
+        <w:rPr>
+          <w:highlight w:val="none"/>
+          <w:lang w:val="it-IT"/>
+        </w:rPr>
+      </w:pPr>
+      <w:r>
+        <w:rPr>
+          <w:highlight w:val="none"/>
+          <w:lang w:val="it-IT"/>
+        </w:rPr>
+        <w:t xml:space="preserve">Accorpamento Oggetti, Asta, Viene Messo e Offerte con Viene fatta. Unione dell’attributo stato e durata in Data Scadenza.</w:t>
       </w:r>
       <w:r>
         <w:rPr>
@@ -16866,6 +17728,135 @@
       </w:rPr>
     </w:lvl>
   </w:abstractNum>
+  <w:abstractNum w:abstractNumId="11">
+    <w:multiLevelType w:val="hybridMultilevel"/>
+    <w:lvl w:ilvl="0">
+      <w:start w:val="1"/>
+      <w:numFmt w:val="bullet"/>
+      <w:isLgl w:val="false"/>
+      <w:suff w:val="tab"/>
+      <w:lvlText w:val="·"/>
+      <w:lvlJc w:val="left"/>
+      <w:pPr>
+        <w:ind w:left="709" w:hanging="360"/>
+      </w:pPr>
+      <w:rPr>
+        <w:rFonts w:hint="default" w:ascii="Symbol" w:hAnsi="Symbol" w:eastAsia="Symbol" w:cs="Symbol"/>
+      </w:rPr>
+    </w:lvl>
+    <w:lvl w:ilvl="1">
+      <w:start w:val="1"/>
+      <w:numFmt w:val="bullet"/>
+      <w:isLgl w:val="false"/>
+      <w:suff w:val="tab"/>
+      <w:lvlText w:val="o"/>
+      <w:lvlJc w:val="left"/>
+      <w:pPr>
+        <w:ind w:left="1429" w:hanging="360"/>
+      </w:pPr>
+      <w:rPr>
+        <w:rFonts w:hint="default" w:ascii="Courier New" w:hAnsi="Courier New" w:eastAsia="Courier New" w:cs="Courier New"/>
+      </w:rPr>
+    </w:lvl>
+    <w:lvl w:ilvl="2">
+      <w:start w:val="1"/>
+      <w:numFmt w:val="bullet"/>
+      <w:isLgl w:val="false"/>
+      <w:suff w:val="tab"/>
+      <w:lvlText w:val="§"/>
+      <w:lvlJc w:val="left"/>
+      <w:pPr>
+        <w:ind w:left="2149" w:hanging="360"/>
+      </w:pPr>
+      <w:rPr>
+        <w:rFonts w:hint="default" w:ascii="Wingdings" w:hAnsi="Wingdings" w:eastAsia="Wingdings" w:cs="Wingdings"/>
+      </w:rPr>
+    </w:lvl>
+    <w:lvl w:ilvl="3">
+      <w:start w:val="1"/>
+      <w:numFmt w:val="bullet"/>
+      <w:isLgl w:val="false"/>
+      <w:suff w:val="tab"/>
+      <w:lvlText w:val="·"/>
+      <w:lvlJc w:val="left"/>
+      <w:pPr>
+        <w:ind w:left="2869" w:hanging="360"/>
+      </w:pPr>
+      <w:rPr>
+        <w:rFonts w:hint="default" w:ascii="Symbol" w:hAnsi="Symbol" w:eastAsia="Symbol" w:cs="Symbol"/>
+      </w:rPr>
+    </w:lvl>
+    <w:lvl w:ilvl="4">
+      <w:start w:val="1"/>
+      <w:numFmt w:val="bullet"/>
+      <w:isLgl w:val="false"/>
+      <w:suff w:val="tab"/>
+      <w:lvlText w:val="o"/>
+      <w:lvlJc w:val="left"/>
+      <w:pPr>
+        <w:ind w:left="3589" w:hanging="360"/>
+      </w:pPr>
+      <w:rPr>
+        <w:rFonts w:hint="default" w:ascii="Courier New" w:hAnsi="Courier New" w:eastAsia="Courier New" w:cs="Courier New"/>
+      </w:rPr>
+    </w:lvl>
+    <w:lvl w:ilvl="5">
+      <w:start w:val="1"/>
+      <w:numFmt w:val="bullet"/>
+      <w:isLgl w:val="false"/>
+      <w:suff w:val="tab"/>
+      <w:lvlText w:val="§"/>
+      <w:lvlJc w:val="left"/>
+      <w:pPr>
+        <w:ind w:left="4309" w:hanging="360"/>
+      </w:pPr>
+      <w:rPr>
+        <w:rFonts w:hint="default" w:ascii="Wingdings" w:hAnsi="Wingdings" w:eastAsia="Wingdings" w:cs="Wingdings"/>
+      </w:rPr>
+    </w:lvl>
+    <w:lvl w:ilvl="6">
+      <w:start w:val="1"/>
+      <w:numFmt w:val="bullet"/>
+      <w:isLgl w:val="false"/>
+      <w:suff w:val="tab"/>
+      <w:lvlText w:val="·"/>
+      <w:lvlJc w:val="left"/>
+      <w:pPr>
+        <w:ind w:left="5029" w:hanging="360"/>
+      </w:pPr>
+      <w:rPr>
+        <w:rFonts w:hint="default" w:ascii="Symbol" w:hAnsi="Symbol" w:eastAsia="Symbol" w:cs="Symbol"/>
+      </w:rPr>
+    </w:lvl>
+    <w:lvl w:ilvl="7">
+      <w:start w:val="1"/>
+      <w:numFmt w:val="bullet"/>
+      <w:isLgl w:val="false"/>
+      <w:suff w:val="tab"/>
+      <w:lvlText w:val="o"/>
+      <w:lvlJc w:val="left"/>
+      <w:pPr>
+        <w:ind w:left="5749" w:hanging="360"/>
+      </w:pPr>
+      <w:rPr>
+        <w:rFonts w:hint="default" w:ascii="Courier New" w:hAnsi="Courier New" w:eastAsia="Courier New" w:cs="Courier New"/>
+      </w:rPr>
+    </w:lvl>
+    <w:lvl w:ilvl="8">
+      <w:start w:val="1"/>
+      <w:numFmt w:val="bullet"/>
+      <w:isLgl w:val="false"/>
+      <w:suff w:val="tab"/>
+      <w:lvlText w:val="§"/>
+      <w:lvlJc w:val="left"/>
+      <w:pPr>
+        <w:ind w:left="6469" w:hanging="360"/>
+      </w:pPr>
+      <w:rPr>
+        <w:rFonts w:hint="default" w:ascii="Wingdings" w:hAnsi="Wingdings" w:eastAsia="Wingdings" w:cs="Wingdings"/>
+      </w:rPr>
+    </w:lvl>
+  </w:abstractNum>
   <w:num w:numId="1">
     <w:abstractNumId w:val="0"/>
   </w:num>
@@ -16898,6 +17889,9 @@
   </w:num>
   <w:num w:numId="11">
     <w:abstractNumId w:val="10"/>
+  </w:num>
+  <w:num w:numId="12">
+    <w:abstractNumId w:val="11"/>
   </w:num>
 </w:numbering>
 </file>

</xml_diff>

<commit_message>
Aggiunta una regola aziendale che definisce la struttura del codice degli oggetti
</commit_message>
<xml_diff>
--- a/doc/Aste online.docx
+++ b/doc/Aste online.docx
@@ -7908,7 +7908,7 @@
           <w:highlight w:val="none"/>
           <w:lang w:val="it-IT"/>
         </w:rPr>
-        <w:t xml:space="preserve">1°, 2° e 3° livello di una categoria devono essere tutti e 3 diversi.</w:t>
+        <w:t xml:space="preserve">1°, 2° e 3° livello di una categoria devono essere tutti e 3 diversi;</w:t>
       </w:r>
       <w:r>
         <w:rPr>
@@ -7917,6 +7917,31 @@
         </w:rPr>
       </w:r>
       <w:r/>
+    </w:p>
+    <w:p>
+      <w:pPr>
+        <w:pStyle w:val="720"/>
+        <w:numPr>
+          <w:ilvl w:val="0"/>
+          <w:numId w:val="12"/>
+        </w:numPr>
+        <w:rPr>
+          <w:lang w:val="it-IT"/>
+        </w:rPr>
+      </w:pPr>
+      <w:r>
+        <w:rPr>
+          <w:highlight w:val="none"/>
+          <w:lang w:val="it-IT"/>
+        </w:rPr>
+        <w:t xml:space="preserve">Il codice degli oggetti è composta da 3 lettere e 3 numeri separati da un trattino (es. AAA-111) che verrà generato casualmente dal sistema.</w:t>
+      </w:r>
+      <w:r>
+        <w:rPr>
+          <w:highlight w:val="none"/>
+          <w:lang w:val="it-IT"/>
+        </w:rPr>
+      </w:r>
     </w:p>
     <w:p>
       <w:pPr>

</xml_diff>

<commit_message>
Iniziata la documentazione sulla ristrutturazione dello schema E-R
</commit_message>
<xml_diff>
--- a/doc/Aste online.docx
+++ b/doc/Aste online.docx
@@ -14476,6 +14476,8 @@
         <w:rPr>
           <w:rFonts w:hint="default"/>
           <w:sz w:val="22"/>
+          <w:szCs w:val="22"/>
+          <w:highlight w:val="none"/>
           <w:lang w:val="it-IT"/>
         </w:rPr>
       </w:pPr>
@@ -14494,6 +14496,358 @@
           <w:lang w:val="it-IT"/>
         </w:rPr>
         <w:t xml:space="preserve">ibile fare riferimento al costo delle operazioni precedentemente realizzato per guidare le scelte. Ad esempio, un leggero spreco di memoria legato alla non rimozione di ridondanze può essere facilmente giustificato da un guadagno in termini di prestazioni.</w:t>
+      </w:r>
+      <w:r>
+        <w:rPr>
+          <w:lang w:val="it-IT"/>
+        </w:rPr>
+      </w:r>
+      <w:r/>
+      <w:r>
+        <w:rPr>
+          <w:highlight w:val="none"/>
+          <w:lang w:val="it-IT"/>
+        </w:rPr>
+      </w:r>
+      <w:r>
+        <w:rPr>
+          <w:highlight w:val="none"/>
+          <w:lang w:val="it-IT"/>
+        </w:rPr>
+      </w:r>
+      <w:r>
+        <w:rPr>
+          <w:highlight w:val="none"/>
+          <w:lang w:val="it-IT"/>
+        </w:rPr>
+      </w:r>
+      <w:r>
+        <w:rPr>
+          <w:rFonts w:hint="default"/>
+          <w:sz w:val="22"/>
+          <w:highlight w:val="none"/>
+          <w:lang w:val="it-IT"/>
+        </w:rPr>
+      </w:r>
+      <w:r>
+        <w:rPr>
+          <w:rFonts w:hint="default"/>
+          <w:sz w:val="22"/>
+          <w:highlight w:val="none"/>
+          <w:lang w:val="it-IT"/>
+        </w:rPr>
+      </w:r>
+      <w:r>
+        <w:rPr>
+          <w:rFonts w:hint="default"/>
+          <w:sz w:val="22"/>
+          <w:szCs w:val="22"/>
+          <w:highlight w:val="none"/>
+          <w:lang w:val="it-IT"/>
+        </w:rPr>
+      </w:r>
+    </w:p>
+    <w:p>
+      <w:pPr>
+        <w:rPr>
+          <w:rFonts w:hint="default"/>
+          <w:sz w:val="24"/>
+          <w:szCs w:val="24"/>
+          <w:highlight w:val="none"/>
+          <w:lang w:val="it-IT"/>
+        </w:rPr>
+      </w:pPr>
+      <w:r>
+        <w:rPr>
+          <w:rFonts w:hint="default"/>
+          <w:sz w:val="24"/>
+          <w:szCs w:val="24"/>
+          <w:highlight w:val="none"/>
+          <w:lang w:val="it-IT"/>
+        </w:rPr>
+        <w:t xml:space="preserve">Per ristrutturare lo schema E-R ho fatto riferimento principalmente alle offerte U02, U04 e U05, in quanto sono le più costose a livello prestazionale. Ho fatto le seguenti tre cose:</w:t>
+      </w:r>
+      <w:r>
+        <w:rPr>
+          <w:rFonts w:hint="default"/>
+          <w:sz w:val="24"/>
+          <w:szCs w:val="24"/>
+          <w:highlight w:val="none"/>
+          <w:lang w:val="it-IT"/>
+        </w:rPr>
+      </w:r>
+    </w:p>
+    <w:p>
+      <w:pPr>
+        <w:pStyle w:val="720"/>
+        <w:numPr>
+          <w:ilvl w:val="0"/>
+          <w:numId w:val="13"/>
+        </w:numPr>
+        <w:rPr>
+          <w:rFonts w:hint="default"/>
+          <w:sz w:val="24"/>
+          <w:szCs w:val="24"/>
+          <w:highlight w:val="none"/>
+          <w:lang w:val="it-IT"/>
+        </w:rPr>
+      </w:pPr>
+      <w:r>
+        <w:rPr>
+          <w:rFonts w:hint="default"/>
+          <w:sz w:val="24"/>
+          <w:szCs w:val="24"/>
+          <w:highlight w:val="none"/>
+          <w:lang w:val="it-IT"/>
+        </w:rPr>
+        <w:t xml:space="preserve">Accorpare l’ entità Asta negli Oggetto all’asta;</w:t>
+      </w:r>
+      <w:r>
+        <w:rPr>
+          <w:rFonts w:hint="default"/>
+          <w:sz w:val="24"/>
+          <w:szCs w:val="24"/>
+          <w:highlight w:val="none"/>
+          <w:lang w:val="it-IT"/>
+        </w:rPr>
+      </w:r>
+    </w:p>
+    <w:p>
+      <w:pPr>
+        <w:pStyle w:val="720"/>
+        <w:numPr>
+          <w:ilvl w:val="0"/>
+          <w:numId w:val="13"/>
+        </w:numPr>
+        <w:rPr>
+          <w:rFonts w:hint="default"/>
+          <w:sz w:val="24"/>
+          <w:szCs w:val="24"/>
+          <w:highlight w:val="none"/>
+          <w:lang w:val="it-IT"/>
+        </w:rPr>
+      </w:pPr>
+      <w:r>
+        <w:rPr>
+          <w:rFonts w:hint="default"/>
+          <w:sz w:val="24"/>
+          <w:szCs w:val="24"/>
+          <w:highlight w:val="none"/>
+          <w:lang w:val="it-IT"/>
+        </w:rPr>
+        <w:t xml:space="preserve">Aggiunto l’attributo Numero di Offerte all’entità Oggetto all’asta;</w:t>
+      </w:r>
+      <w:r>
+        <w:rPr>
+          <w:rFonts w:hint="default"/>
+          <w:sz w:val="24"/>
+          <w:szCs w:val="24"/>
+          <w:highlight w:val="none"/>
+          <w:lang w:val="it-IT"/>
+        </w:rPr>
+      </w:r>
+    </w:p>
+    <w:p>
+      <w:pPr>
+        <w:pStyle w:val="720"/>
+        <w:numPr>
+          <w:ilvl w:val="0"/>
+          <w:numId w:val="13"/>
+        </w:numPr>
+        <w:rPr>
+          <w:rFonts w:hint="default"/>
+          <w:sz w:val="24"/>
+          <w:szCs w:val="24"/>
+          <w:highlight w:val="none"/>
+          <w:lang w:val="it-IT"/>
+        </w:rPr>
+      </w:pPr>
+      <w:r>
+        <w:rPr>
+          <w:rFonts w:hint="default"/>
+          <w:sz w:val="24"/>
+          <w:szCs w:val="24"/>
+          <w:highlight w:val="none"/>
+          <w:lang w:val="it-IT"/>
+        </w:rPr>
+        <w:t xml:space="preserve">Unito le entità Oggetto all’asta e Oggetto aggiudicato nell’entità padre Oggetto, aggiungendo l’attributo Scadenza per differenziarle, eliminando l’attributo Durata.</w:t>
+      </w:r>
+      <w:r>
+        <w:rPr>
+          <w:rFonts w:hint="default"/>
+          <w:sz w:val="24"/>
+          <w:szCs w:val="24"/>
+          <w:highlight w:val="none"/>
+          <w:lang w:val="it-IT"/>
+        </w:rPr>
+      </w:r>
+      <w:r>
+        <w:rPr>
+          <w:rFonts w:hint="default"/>
+          <w:sz w:val="24"/>
+          <w:szCs w:val="24"/>
+          <w:highlight w:val="none"/>
+          <w:lang w:val="it-IT"/>
+        </w:rPr>
+      </w:r>
+    </w:p>
+    <w:p>
+      <w:pPr>
+        <w:rPr>
+          <w:rFonts w:hint="default"/>
+          <w:sz w:val="24"/>
+          <w:szCs w:val="24"/>
+          <w:highlight w:val="none"/>
+          <w:lang w:val="it-IT"/>
+        </w:rPr>
+      </w:pPr>
+      <w:r>
+        <w:rPr>
+          <w:rFonts w:hint="default"/>
+          <w:sz w:val="24"/>
+          <w:szCs w:val="24"/>
+          <w:highlight w:val="none"/>
+          <w:lang w:val="it-IT"/>
+        </w:rPr>
+      </w:r>
+      <w:r>
+        <w:rPr>
+          <w:rFonts w:hint="default"/>
+          <w:sz w:val="24"/>
+          <w:szCs w:val="24"/>
+          <w:highlight w:val="none"/>
+          <w:lang w:val="it-IT"/>
+        </w:rPr>
+      </w:r>
+    </w:p>
+    <w:p>
+      <w:pPr>
+        <w:rPr>
+          <w:rFonts w:hint="default"/>
+          <w:sz w:val="24"/>
+          <w:szCs w:val="24"/>
+          <w:highlight w:val="none"/>
+          <w:lang w:val="it-IT"/>
+        </w:rPr>
+      </w:pPr>
+      <w:r>
+        <w:rPr>
+          <w:rFonts w:hint="default"/>
+          <w:sz w:val="24"/>
+          <w:szCs w:val="24"/>
+          <w:highlight w:val="none"/>
+          <w:lang w:val="it-IT"/>
+        </w:rPr>
+        <w:t xml:space="preserve">Infine ho eliminato l’attributo Intestatario (in quanto ridondante) e eliminato la generalizzazione tra l’entità Offerta e l’entità figlia Controfferta.</w:t>
+      </w:r>
+      <w:r>
+        <w:rPr>
+          <w:rFonts w:hint="default"/>
+          <w:sz w:val="24"/>
+          <w:szCs w:val="24"/>
+          <w:highlight w:val="none"/>
+          <w:lang w:val="it-IT"/>
+        </w:rPr>
+      </w:r>
+    </w:p>
+    <w:p>
+      <w:pPr>
+        <w:rPr>
+          <w:rFonts w:hint="default"/>
+          <w:sz w:val="24"/>
+          <w:szCs w:val="24"/>
+          <w:highlight w:val="none"/>
+          <w:lang w:val="it-IT"/>
+        </w:rPr>
+      </w:pPr>
+      <w:r>
+        <w:rPr>
+          <w:rFonts w:hint="default"/>
+          <w:sz w:val="24"/>
+          <w:szCs w:val="24"/>
+          <w:highlight w:val="none"/>
+          <w:lang w:val="it-IT"/>
+        </w:rPr>
+        <w:t xml:space="preserve">Spreco di memoria totale ~ 160 KB (supponendo che Numero Offerte e Prezzo abbiano dimensione 8 byte)</w:t>
+      </w:r>
+      <w:r>
+        <w:rPr>
+          <w:rFonts w:hint="default"/>
+          <w:sz w:val="24"/>
+          <w:szCs w:val="24"/>
+          <w:highlight w:val="none"/>
+          <w:lang w:val="it-IT"/>
+        </w:rPr>
+      </w:r>
+    </w:p>
+    <w:p>
+      <w:pPr>
+        <w:pStyle w:val="868"/>
+        <w:numPr>
+          <w:ilvl w:val="0"/>
+          <w:numId w:val="0"/>
+        </w:numPr>
+        <w:rPr>
+          <w:rFonts w:hint="default"/>
+          <w:sz w:val="28"/>
+          <w:szCs w:val="28"/>
+          <w:highlight w:val="none"/>
+          <w:lang w:val="it-IT"/>
+        </w:rPr>
+      </w:pPr>
+      <w:r>
+        <w:rPr>
+          <w:rFonts w:hint="default"/>
+          <w:sz w:val="28"/>
+          <w:lang w:val="it-IT"/>
+        </w:rPr>
+        <w:t xml:space="preserve">Trasformazione di attributi e identificatori</w:t>
+      </w:r>
+      <w:r>
+        <w:rPr>
+          <w:lang w:val="it-IT"/>
+        </w:rPr>
+      </w:r>
+      <w:r/>
+    </w:p>
+    <w:p>
+      <w:pPr>
+        <w:pStyle w:val="885"/>
+        <w:rPr>
+          <w:rFonts w:hint="default"/>
+          <w:sz w:val="22"/>
+          <w:lang w:val="it-IT"/>
+        </w:rPr>
+      </w:pPr>
+      <w:r>
+        <w:rPr>
+          <w:rFonts w:hint="default"/>
+          <w:sz w:val="22"/>
+          <w:lang w:val="it-IT"/>
+        </w:rPr>
+        <w:t xml:space="preserve">Qualora siano presenti, in questa fase della progettazione, attributi ripetuti o identificatori esterni, descrivere quali trasformazioni vengono realizzate sul modello per facilitare la traduzione nello schema relazionale.</w:t>
+      </w:r>
+      <w:r>
+        <w:rPr>
+          <w:lang w:val="it-IT"/>
+        </w:rPr>
+      </w:r>
+      <w:r/>
+    </w:p>
+    <w:p>
+      <w:pPr>
+        <w:rPr>
+          <w:rFonts w:hint="default"/>
+          <w:sz w:val="24"/>
+          <w:lang w:val="it-IT"/>
+        </w:rPr>
+      </w:pPr>
+      <w:r>
+        <w:rPr>
+          <w:rFonts w:hint="default"/>
+          <w:sz w:val="24"/>
+          <w:lang w:val="it-IT"/>
+        </w:rPr>
       </w:r>
       <w:r>
         <w:rPr>
@@ -14512,7 +14866,6 @@
         <w:rPr>
           <w:rFonts w:hint="default"/>
           <w:sz w:val="28"/>
-          <w:szCs w:val="28"/>
           <w:lang w:val="it-IT"/>
         </w:rPr>
       </w:pPr>
@@ -14520,15 +14873,82 @@
         <w:rPr>
           <w:rFonts w:hint="default"/>
           <w:sz w:val="28"/>
-          <w:highlight w:val="none"/>
-          <w:lang w:val="it-IT"/>
-        </w:rPr>
-      </w:r>
-      <w:r>
+          <w:lang w:val="it-IT"/>
+        </w:rPr>
+        <w:t xml:space="preserve">Traduzione di entità e associazioni</w:t>
+      </w:r>
+      <w:r>
+        <w:rPr>
+          <w:lang w:val="it-IT"/>
+        </w:rPr>
+      </w:r>
+      <w:r/>
+    </w:p>
+    <w:p>
+      <w:pPr>
+        <w:pStyle w:val="885"/>
         <w:rPr>
           <w:rFonts w:hint="default"/>
-          <w:sz w:val="28"/>
-          <w:highlight w:val="none"/>
+          <w:sz w:val="22"/>
+          <w:lang w:val="it-IT"/>
+        </w:rPr>
+      </w:pPr>
+      <w:r>
+        <w:rPr>
+          <w:rFonts w:hint="default"/>
+          <w:sz w:val="22"/>
+          <w:lang w:val="it-IT"/>
+        </w:rPr>
+        <w:t xml:space="preserve">Riportare in questa sezione la traduzione di entità ed associazioni nello schema relazionale.</w:t>
+      </w:r>
+      <w:r>
+        <w:rPr>
+          <w:lang w:val="it-IT"/>
+        </w:rPr>
+      </w:r>
+      <w:r/>
+    </w:p>
+    <w:p>
+      <w:pPr>
+        <w:pStyle w:val="885"/>
+        <w:rPr>
+          <w:rFonts w:hint="default"/>
+          <w:sz w:val="22"/>
+          <w:lang w:val="it-IT"/>
+        </w:rPr>
+      </w:pPr>
+      <w:r>
+        <w:rPr>
+          <w:rFonts w:hint="default"/>
+          <w:sz w:val="22"/>
+          <w:lang w:val="it-IT"/>
+        </w:rPr>
+        <w:t xml:space="preserve">Fornire una rappresentazione grafica del modello relazionale completo.</w:t>
+      </w:r>
+      <w:r>
+        <w:rPr>
+          <w:lang w:val="it-IT"/>
+        </w:rPr>
+      </w:r>
+      <w:r/>
+    </w:p>
+    <w:p>
+      <w:pPr>
+        <w:rPr>
+          <w:rFonts w:hint="default"/>
+          <w:sz w:val="24"/>
+          <w:lang w:val="it-IT"/>
+        </w:rPr>
+      </w:pPr>
+      <w:r>
+        <w:rPr>
+          <w:rFonts w:hint="default"/>
+          <w:sz w:val="24"/>
+          <w:lang w:val="it-IT"/>
+        </w:rPr>
+      </w:r>
+      <w:r>
+        <w:rPr>
           <w:lang w:val="it-IT"/>
         </w:rPr>
       </w:r>
@@ -14544,8 +14964,6 @@
         <w:rPr>
           <w:rFonts w:hint="default"/>
           <w:sz w:val="28"/>
-          <w:szCs w:val="28"/>
-          <w:highlight w:val="none"/>
           <w:lang w:val="it-IT"/>
         </w:rPr>
       </w:pPr>
@@ -14555,7 +14973,7 @@
           <w:sz w:val="28"/>
           <w:lang w:val="it-IT"/>
         </w:rPr>
-        <w:t xml:space="preserve">Trasformazione di attributi e identificatori</w:t>
+        <w:t xml:space="preserve">Normalizzazione del modello relazionale</w:t>
       </w:r>
       <w:r>
         <w:rPr>
@@ -14566,30 +14984,6 @@
     </w:p>
     <w:p>
       <w:pPr>
-        <w:pStyle w:val="885"/>
-        <w:rPr>
-          <w:rFonts w:hint="default"/>
-          <w:sz w:val="22"/>
-          <w:lang w:val="it-IT"/>
-        </w:rPr>
-      </w:pPr>
-      <w:r>
-        <w:rPr>
-          <w:rFonts w:hint="default"/>
-          <w:sz w:val="22"/>
-          <w:lang w:val="it-IT"/>
-        </w:rPr>
-        <w:t xml:space="preserve">Qualora siano presenti, in questa fase della progettazione, attributi ripetuti o identificatori esterni, descrivere quali trasformazioni vengono realizzate sul modello per facilitare la traduzione nello schema relazionale.</w:t>
-      </w:r>
-      <w:r>
-        <w:rPr>
-          <w:lang w:val="it-IT"/>
-        </w:rPr>
-      </w:r>
-      <w:r/>
-    </w:p>
-    <w:p>
-      <w:pPr>
         <w:rPr>
           <w:rFonts w:hint="default"/>
           <w:sz w:val="24"/>
@@ -14602,191 +14996,7 @@
           <w:sz w:val="24"/>
           <w:lang w:val="it-IT"/>
         </w:rPr>
-      </w:r>
-      <w:r>
-        <w:rPr>
-          <w:lang w:val="it-IT"/>
-        </w:rPr>
-      </w:r>
-      <w:r/>
-    </w:p>
-    <w:p>
-      <w:pPr>
-        <w:pStyle w:val="868"/>
-        <w:numPr>
-          <w:ilvl w:val="0"/>
-          <w:numId w:val="0"/>
-        </w:numPr>
-        <w:rPr>
-          <w:rFonts w:hint="default"/>
-          <w:sz w:val="28"/>
-          <w:lang w:val="it-IT"/>
-        </w:rPr>
-      </w:pPr>
-      <w:r>
-        <w:rPr>
-          <w:rFonts w:hint="default"/>
-          <w:sz w:val="28"/>
-          <w:lang w:val="it-IT"/>
-        </w:rPr>
-        <w:t xml:space="preserve">Traduzione di entità e associazioni</w:t>
-      </w:r>
-      <w:r>
-        <w:rPr>
-          <w:lang w:val="it-IT"/>
-        </w:rPr>
-      </w:r>
-      <w:r/>
-    </w:p>
-    <w:p>
-      <w:pPr>
-        <w:pStyle w:val="885"/>
-        <w:rPr>
-          <w:rFonts w:hint="default"/>
-          <w:sz w:val="22"/>
-          <w:lang w:val="it-IT"/>
-        </w:rPr>
-      </w:pPr>
-      <w:r>
-        <w:rPr>
-          <w:rFonts w:hint="default"/>
-          <w:sz w:val="22"/>
-          <w:lang w:val="it-IT"/>
-        </w:rPr>
-        <w:t xml:space="preserve">Riportare in questa sezione la traduzione di entità ed associazioni nello schema relazionale.</w:t>
-      </w:r>
-      <w:r>
-        <w:rPr>
-          <w:lang w:val="it-IT"/>
-        </w:rPr>
-      </w:r>
-      <w:r/>
-    </w:p>
-    <w:p>
-      <w:pPr>
-        <w:pStyle w:val="885"/>
-        <w:rPr>
-          <w:rFonts w:hint="default"/>
-          <w:sz w:val="22"/>
-          <w:lang w:val="it-IT"/>
-        </w:rPr>
-      </w:pPr>
-      <w:r>
-        <w:rPr>
-          <w:rFonts w:hint="default"/>
-          <w:sz w:val="22"/>
-          <w:lang w:val="it-IT"/>
-        </w:rPr>
-        <w:t xml:space="preserve">Fornire una rappresentazione grafica del modello relazionale completo.</w:t>
-      </w:r>
-      <w:r>
-        <w:rPr>
-          <w:lang w:val="it-IT"/>
-        </w:rPr>
-      </w:r>
-      <w:r/>
-    </w:p>
-    <w:p>
-      <w:pPr>
-        <w:rPr>
-          <w:rFonts w:hint="default"/>
-          <w:sz w:val="24"/>
-          <w:lang w:val="it-IT"/>
-        </w:rPr>
-      </w:pPr>
-      <w:r>
-        <w:rPr>
-          <w:rFonts w:hint="default"/>
-          <w:sz w:val="24"/>
-          <w:lang w:val="it-IT"/>
-        </w:rPr>
-      </w:r>
-      <w:r>
-        <w:rPr>
-          <w:lang w:val="it-IT"/>
-        </w:rPr>
-      </w:r>
-      <w:r/>
-    </w:p>
-    <w:p>
-      <w:pPr>
-        <w:pStyle w:val="868"/>
-        <w:numPr>
-          <w:ilvl w:val="0"/>
-          <w:numId w:val="0"/>
-        </w:numPr>
-        <w:rPr>
-          <w:rFonts w:hint="default"/>
-          <w:sz w:val="28"/>
-          <w:lang w:val="it-IT"/>
-        </w:rPr>
-      </w:pPr>
-      <w:r>
-        <w:rPr>
-          <w:rFonts w:hint="default"/>
-          <w:sz w:val="28"/>
-          <w:lang w:val="it-IT"/>
-        </w:rPr>
-        <w:t xml:space="preserve">Normalizzazione del modello relazionale</w:t>
-      </w:r>
-      <w:r>
-        <w:rPr>
-          <w:lang w:val="it-IT"/>
-        </w:rPr>
-      </w:r>
-      <w:r/>
-    </w:p>
-    <w:p>
-      <w:pPr>
-        <w:pStyle w:val="885"/>
-        <w:rPr>
-          <w:rFonts w:hint="default"/>
-          <w:sz w:val="22"/>
-          <w:lang w:val="it-IT"/>
-        </w:rPr>
-      </w:pPr>
-      <w:r>
-        <w:rPr>
-          <w:rFonts w:hint="default"/>
-          <w:sz w:val="22"/>
-          <w:lang w:val="it-IT"/>
-        </w:rPr>
-        <w:t xml:space="preserve">Mo</w:t>
-      </w:r>
-      <w:r>
-        <w:rPr>
-          <w:rFonts w:hint="default"/>
-          <w:sz w:val="22"/>
-          <w:lang w:val="it-IT"/>
-        </w:rPr>
-        <w:t xml:space="preserve">strare se il modello relazionale precedentemente descritto è in forma normale. Se non lo è, descrivere quali trasformazioni si effettuano per normalizzarlo. Se si sceglie di non normalizzarlo, giustificare le motivazioni da un punto di vista prestazionale.</w:t>
-      </w:r>
-      <w:r>
-        <w:rPr>
-          <w:lang w:val="it-IT"/>
-        </w:rPr>
-      </w:r>
-      <w:r/>
-    </w:p>
-    <w:p>
-      <w:pPr>
-        <w:rPr>
-          <w:rFonts w:hint="default"/>
-          <w:sz w:val="24"/>
-          <w:lang w:val="it-IT"/>
-        </w:rPr>
-      </w:pPr>
-      <w:r>
-        <w:rPr>
-          <w:rFonts w:hint="default"/>
-          <w:sz w:val="24"/>
-          <w:lang w:val="it-IT"/>
-        </w:rPr>
-      </w:r>
-      <w:r>
-        <w:rPr>
-          <w:lang w:val="it-IT"/>
-        </w:rPr>
+        <w:t xml:space="preserve">Il modello relazione è normale secondo 1NF, ma non 2NF, in quanto è presente una ridondanza dovuta alla presenza dell’attributo “Numero di Offerte”. Ho deciso di non normalizzarlo in quanto, come spiegato in precedenza, questo attributo aumenta le prestazioni del sistema.</w:t>
       </w:r>
       <w:r/>
     </w:p>
@@ -17824,6 +18034,132 @@
       </w:rPr>
     </w:lvl>
   </w:abstractNum>
+  <w:abstractNum w:abstractNumId="12">
+    <w:multiLevelType w:val="hybridMultilevel"/>
+    <w:lvl w:ilvl="0">
+      <w:start w:val="1"/>
+      <w:numFmt w:val="decimal"/>
+      <w:isLgl w:val="false"/>
+      <w:suff w:val="tab"/>
+      <w:lvlText w:val="%1."/>
+      <w:lvlJc w:val="right"/>
+      <w:pPr>
+        <w:ind w:left="709" w:hanging="360"/>
+      </w:pPr>
+    </w:lvl>
+    <w:lvl w:ilvl="1">
+      <w:start w:val="1"/>
+      <w:numFmt w:val="bullet"/>
+      <w:isLgl w:val="false"/>
+      <w:suff w:val="tab"/>
+      <w:lvlText w:val="o"/>
+      <w:lvlJc w:val="left"/>
+      <w:pPr>
+        <w:ind w:left="1429" w:hanging="360"/>
+      </w:pPr>
+      <w:rPr>
+        <w:rFonts w:hint="default" w:ascii="Courier New" w:hAnsi="Courier New" w:eastAsia="Courier New" w:cs="Courier New"/>
+      </w:rPr>
+    </w:lvl>
+    <w:lvl w:ilvl="2">
+      <w:start w:val="1"/>
+      <w:numFmt w:val="bullet"/>
+      <w:isLgl w:val="false"/>
+      <w:suff w:val="tab"/>
+      <w:lvlText w:val="§"/>
+      <w:lvlJc w:val="left"/>
+      <w:pPr>
+        <w:ind w:left="2149" w:hanging="360"/>
+      </w:pPr>
+      <w:rPr>
+        <w:rFonts w:hint="default" w:ascii="Wingdings" w:hAnsi="Wingdings" w:eastAsia="Wingdings" w:cs="Wingdings"/>
+      </w:rPr>
+    </w:lvl>
+    <w:lvl w:ilvl="3">
+      <w:start w:val="1"/>
+      <w:numFmt w:val="bullet"/>
+      <w:isLgl w:val="false"/>
+      <w:suff w:val="tab"/>
+      <w:lvlText w:val="·"/>
+      <w:lvlJc w:val="left"/>
+      <w:pPr>
+        <w:ind w:left="2869" w:hanging="360"/>
+      </w:pPr>
+      <w:rPr>
+        <w:rFonts w:hint="default" w:ascii="Symbol" w:hAnsi="Symbol" w:eastAsia="Symbol" w:cs="Symbol"/>
+      </w:rPr>
+    </w:lvl>
+    <w:lvl w:ilvl="4">
+      <w:start w:val="1"/>
+      <w:numFmt w:val="bullet"/>
+      <w:isLgl w:val="false"/>
+      <w:suff w:val="tab"/>
+      <w:lvlText w:val="o"/>
+      <w:lvlJc w:val="left"/>
+      <w:pPr>
+        <w:ind w:left="3589" w:hanging="360"/>
+      </w:pPr>
+      <w:rPr>
+        <w:rFonts w:hint="default" w:ascii="Courier New" w:hAnsi="Courier New" w:eastAsia="Courier New" w:cs="Courier New"/>
+      </w:rPr>
+    </w:lvl>
+    <w:lvl w:ilvl="5">
+      <w:start w:val="1"/>
+      <w:numFmt w:val="bullet"/>
+      <w:isLgl w:val="false"/>
+      <w:suff w:val="tab"/>
+      <w:lvlText w:val="§"/>
+      <w:lvlJc w:val="left"/>
+      <w:pPr>
+        <w:ind w:left="4309" w:hanging="360"/>
+      </w:pPr>
+      <w:rPr>
+        <w:rFonts w:hint="default" w:ascii="Wingdings" w:hAnsi="Wingdings" w:eastAsia="Wingdings" w:cs="Wingdings"/>
+      </w:rPr>
+    </w:lvl>
+    <w:lvl w:ilvl="6">
+      <w:start w:val="1"/>
+      <w:numFmt w:val="bullet"/>
+      <w:isLgl w:val="false"/>
+      <w:suff w:val="tab"/>
+      <w:lvlText w:val="·"/>
+      <w:lvlJc w:val="left"/>
+      <w:pPr>
+        <w:ind w:left="5029" w:hanging="360"/>
+      </w:pPr>
+      <w:rPr>
+        <w:rFonts w:hint="default" w:ascii="Symbol" w:hAnsi="Symbol" w:eastAsia="Symbol" w:cs="Symbol"/>
+      </w:rPr>
+    </w:lvl>
+    <w:lvl w:ilvl="7">
+      <w:start w:val="1"/>
+      <w:numFmt w:val="bullet"/>
+      <w:isLgl w:val="false"/>
+      <w:suff w:val="tab"/>
+      <w:lvlText w:val="o"/>
+      <w:lvlJc w:val="left"/>
+      <w:pPr>
+        <w:ind w:left="5749" w:hanging="360"/>
+      </w:pPr>
+      <w:rPr>
+        <w:rFonts w:hint="default" w:ascii="Courier New" w:hAnsi="Courier New" w:eastAsia="Courier New" w:cs="Courier New"/>
+      </w:rPr>
+    </w:lvl>
+    <w:lvl w:ilvl="8">
+      <w:start w:val="1"/>
+      <w:numFmt w:val="bullet"/>
+      <w:isLgl w:val="false"/>
+      <w:suff w:val="tab"/>
+      <w:lvlText w:val="§"/>
+      <w:lvlJc w:val="left"/>
+      <w:pPr>
+        <w:ind w:left="6469" w:hanging="360"/>
+      </w:pPr>
+      <w:rPr>
+        <w:rFonts w:hint="default" w:ascii="Wingdings" w:hAnsi="Wingdings" w:eastAsia="Wingdings" w:cs="Wingdings"/>
+      </w:rPr>
+    </w:lvl>
+  </w:abstractNum>
   <w:num w:numId="1">
     <w:abstractNumId w:val="0"/>
   </w:num>
@@ -17859,6 +18195,9 @@
   </w:num>
   <w:num w:numId="12">
     <w:abstractNumId w:val="11"/>
+  </w:num>
+  <w:num w:numId="13">
+    <w:abstractNumId w:val="12"/>
   </w:num>
 </w:numbering>
 </file>

</xml_diff>